<commit_message>
morning work: write doc for Location AND SchoolAdmin controller package
</commit_message>
<xml_diff>
--- a/Spring Boot/SchoolManagement/Documentation/UserGuide.docx
+++ b/Spring Boot/SchoolManagement/Documentation/UserGuide.docx
@@ -630,7 +630,15 @@
       </w:r>
       <w:proofErr w:type="spellEnd"/>
       <w:r>
-        <w:t xml:space="preserve"> table to manager the subject and semester that teacher teach; organizations for locate what school organizations in use the subject.</w:t>
+        <w:t xml:space="preserve"> table to </w:t>
+      </w:r>
+      <w:proofErr w:type="spellStart"/>
+      <w:r>
+        <w:t>manager</w:t>
+      </w:r>
+      <w:proofErr w:type="spellEnd"/>
+      <w:r>
+        <w:t xml:space="preserve"> the subject and semester that teacher teach; organizations for locate what school organizations in use the subject.</w:t>
       </w:r>
     </w:p>
     <w:p>
@@ -1375,26 +1383,2188 @@
       <w:r>
         <w:t xml:space="preserve"> except that the student list will be </w:t>
       </w:r>
-      <w:proofErr w:type="spellStart"/>
-      <w:r>
-        <w:t>trtrieve</w:t>
-      </w:r>
-      <w:proofErr w:type="spellEnd"/>
-      <w:r>
-        <w:t xml:space="preserve"> from all organizations not in one school organization.</w:t>
-      </w:r>
-    </w:p>
-    <w:p>
-      <w:r>
-        <w:tab/>
-      </w:r>
-      <w:r>
-        <w:tab/>
-      </w:r>
-      <w:r>
-        <w:tab/>
-      </w:r>
-    </w:p>
+      <w:r>
+        <w:t>re</w:t>
+      </w:r>
+      <w:r>
+        <w:t>trieve from all organizations not in one school organization.</w:t>
+      </w:r>
+    </w:p>
+    <w:p/>
+    <w:p>
+      <w:pPr>
+        <w:pStyle w:val="Heading2"/>
+        <w:numPr>
+          <w:ilvl w:val="0"/>
+          <w:numId w:val="2"/>
+        </w:numPr>
+      </w:pPr>
+      <w:r>
+        <w:t>Location Package</w:t>
+      </w:r>
+      <w:r>
+        <w:tab/>
+      </w:r>
+    </w:p>
+    <w:p>
+      <w:pPr>
+        <w:pStyle w:val="Heading3"/>
+        <w:numPr>
+          <w:ilvl w:val="0"/>
+          <w:numId w:val="6"/>
+        </w:numPr>
+      </w:pPr>
+      <w:r>
+        <w:t>Location Controller</w:t>
+      </w:r>
+    </w:p>
+    <w:p>
+      <w:pPr>
+        <w:pStyle w:val="Heading4"/>
+        <w:ind w:firstLine="720"/>
+      </w:pPr>
+      <w:r>
+        <w:t xml:space="preserve">a.1. Definition: </w:t>
+      </w:r>
+    </w:p>
+    <w:p>
+      <w:r>
+        <w:tab/>
+        <w:t xml:space="preserve">This package handle exchange data with data base to get cities, </w:t>
+      </w:r>
+      <w:proofErr w:type="gramStart"/>
+      <w:r>
+        <w:t>districts</w:t>
+      </w:r>
+      <w:proofErr w:type="gramEnd"/>
+      <w:r>
+        <w:t xml:space="preserve"> and wards.</w:t>
+      </w:r>
+    </w:p>
+    <w:p>
+      <w:pPr>
+        <w:pStyle w:val="Heading4"/>
+        <w:ind w:left="720"/>
+      </w:pPr>
+      <w:r>
+        <w:t>a.2. Using:</w:t>
+      </w:r>
+    </w:p>
+    <w:p>
+      <w:pPr>
+        <w:pStyle w:val="Heading5"/>
+      </w:pPr>
+      <w:r>
+        <w:tab/>
+      </w:r>
+      <w:r>
+        <w:tab/>
+        <w:t xml:space="preserve">a.2.1: method </w:t>
+      </w:r>
+      <w:proofErr w:type="spellStart"/>
+      <w:r>
+        <w:t>getDistrictsbyCity</w:t>
+      </w:r>
+      <w:proofErr w:type="spellEnd"/>
+      <w:r>
+        <w:t>(</w:t>
+      </w:r>
+      <w:proofErr w:type="spellStart"/>
+      <w:r>
+        <w:t>cityId</w:t>
+      </w:r>
+      <w:proofErr w:type="spellEnd"/>
+      <w:r>
+        <w:t>):</w:t>
+      </w:r>
+    </w:p>
+    <w:p>
+      <w:r>
+        <w:tab/>
+      </w:r>
+      <w:r>
+        <w:tab/>
+        <w:t xml:space="preserve">This method will find the city by </w:t>
+      </w:r>
+      <w:proofErr w:type="spellStart"/>
+      <w:r>
+        <w:t>cityId</w:t>
+      </w:r>
+      <w:proofErr w:type="spellEnd"/>
+      <w:r>
+        <w:t xml:space="preserve"> in the database and return list of districts in found city into </w:t>
+      </w:r>
+      <w:proofErr w:type="spellStart"/>
+      <w:r>
+        <w:t>json</w:t>
+      </w:r>
+      <w:proofErr w:type="spellEnd"/>
+      <w:r>
+        <w:t>.</w:t>
+      </w:r>
+    </w:p>
+    <w:p>
+      <w:pPr>
+        <w:pStyle w:val="Heading5"/>
+      </w:pPr>
+      <w:r>
+        <w:tab/>
+      </w:r>
+      <w:r>
+        <w:tab/>
+        <w:t xml:space="preserve">a.2.2: method </w:t>
+      </w:r>
+      <w:proofErr w:type="spellStart"/>
+      <w:r>
+        <w:t>getWardsByDistrict</w:t>
+      </w:r>
+      <w:proofErr w:type="spellEnd"/>
+      <w:r>
+        <w:t>(</w:t>
+      </w:r>
+      <w:proofErr w:type="spellStart"/>
+      <w:r>
+        <w:t>districtId</w:t>
+      </w:r>
+      <w:proofErr w:type="spellEnd"/>
+      <w:r>
+        <w:t>):</w:t>
+      </w:r>
+    </w:p>
+    <w:p>
+      <w:r>
+        <w:tab/>
+      </w:r>
+      <w:r>
+        <w:tab/>
+        <w:t xml:space="preserve">This method will find the district by </w:t>
+      </w:r>
+      <w:proofErr w:type="spellStart"/>
+      <w:r>
+        <w:t>districtId</w:t>
+      </w:r>
+      <w:proofErr w:type="spellEnd"/>
+      <w:r>
+        <w:t xml:space="preserve"> in the database and return list of wards in found district into </w:t>
+      </w:r>
+      <w:proofErr w:type="spellStart"/>
+      <w:r>
+        <w:t>json</w:t>
+      </w:r>
+      <w:proofErr w:type="spellEnd"/>
+      <w:r>
+        <w:t>.</w:t>
+      </w:r>
+    </w:p>
+    <w:p>
+      <w:pPr>
+        <w:pStyle w:val="Heading5"/>
+      </w:pPr>
+      <w:r>
+        <w:tab/>
+      </w:r>
+      <w:r>
+        <w:tab/>
+        <w:t xml:space="preserve">a.2.3: method </w:t>
+      </w:r>
+      <w:proofErr w:type="spellStart"/>
+      <w:r>
+        <w:t>getOrganizationsByWard</w:t>
+      </w:r>
+      <w:proofErr w:type="spellEnd"/>
+      <w:r>
+        <w:t>(</w:t>
+      </w:r>
+      <w:proofErr w:type="spellStart"/>
+      <w:r>
+        <w:t>wardId</w:t>
+      </w:r>
+      <w:proofErr w:type="spellEnd"/>
+      <w:r>
+        <w:t>):</w:t>
+      </w:r>
+    </w:p>
+    <w:p>
+      <w:r>
+        <w:tab/>
+      </w:r>
+      <w:r>
+        <w:tab/>
+      </w:r>
+      <w:r>
+        <w:t xml:space="preserve">This method will find the </w:t>
+      </w:r>
+      <w:r>
+        <w:t>ward</w:t>
+      </w:r>
+      <w:r>
+        <w:t xml:space="preserve"> by </w:t>
+      </w:r>
+      <w:proofErr w:type="spellStart"/>
+      <w:r>
+        <w:t>wardId</w:t>
+      </w:r>
+      <w:proofErr w:type="spellEnd"/>
+      <w:r>
+        <w:t xml:space="preserve"> in the database and return list of </w:t>
+      </w:r>
+      <w:r>
+        <w:t>Organization</w:t>
+      </w:r>
+      <w:r>
+        <w:t xml:space="preserve"> in found </w:t>
+      </w:r>
+      <w:r>
+        <w:t>ward</w:t>
+      </w:r>
+      <w:r>
+        <w:t xml:space="preserve"> into </w:t>
+      </w:r>
+      <w:proofErr w:type="spellStart"/>
+      <w:r>
+        <w:t>json</w:t>
+      </w:r>
+      <w:proofErr w:type="spellEnd"/>
+      <w:r>
+        <w:t>.</w:t>
+      </w:r>
+    </w:p>
+    <w:p>
+      <w:pPr>
+        <w:pStyle w:val="Heading2"/>
+        <w:numPr>
+          <w:ilvl w:val="0"/>
+          <w:numId w:val="2"/>
+        </w:numPr>
+      </w:pPr>
+      <w:proofErr w:type="spellStart"/>
+      <w:r>
+        <w:t>SchoolAdmin</w:t>
+      </w:r>
+      <w:proofErr w:type="spellEnd"/>
+    </w:p>
+    <w:p>
+      <w:pPr>
+        <w:pStyle w:val="Heading3"/>
+        <w:numPr>
+          <w:ilvl w:val="0"/>
+          <w:numId w:val="7"/>
+        </w:numPr>
+      </w:pPr>
+      <w:proofErr w:type="spellStart"/>
+      <w:r>
+        <w:t>SchoolAdminClassManagementController</w:t>
+      </w:r>
+      <w:proofErr w:type="spellEnd"/>
+    </w:p>
+    <w:p>
+      <w:pPr>
+        <w:pStyle w:val="Heading4"/>
+        <w:ind w:left="1080"/>
+      </w:pPr>
+      <w:r>
+        <w:t>a.1. Definition:</w:t>
+      </w:r>
+    </w:p>
+    <w:p>
+      <w:r>
+        <w:tab/>
+        <w:t>This controller handle class management that provides all class in school organizations and accept user to update, create and delete class.</w:t>
+      </w:r>
+    </w:p>
+    <w:p>
+      <w:pPr>
+        <w:pStyle w:val="Heading4"/>
+        <w:ind w:left="720"/>
+      </w:pPr>
+      <w:r>
+        <w:t>a.2. Using</w:t>
+      </w:r>
+    </w:p>
+    <w:p>
+      <w:pPr>
+        <w:pStyle w:val="Heading5"/>
+      </w:pPr>
+      <w:r>
+        <w:tab/>
+      </w:r>
+      <w:r>
+        <w:tab/>
+      </w:r>
+      <w:r>
+        <w:t xml:space="preserve">a.2.1: method </w:t>
+      </w:r>
+      <w:proofErr w:type="spellStart"/>
+      <w:proofErr w:type="gramStart"/>
+      <w:r>
+        <w:t>viewAllClass</w:t>
+      </w:r>
+      <w:proofErr w:type="spellEnd"/>
+      <w:r>
+        <w:t>(</w:t>
+      </w:r>
+      <w:proofErr w:type="gramEnd"/>
+      <w:r>
+        <w:t>session, model)</w:t>
+      </w:r>
+    </w:p>
+    <w:p>
+      <w:r>
+        <w:tab/>
+        <w:t>This method will validate user login session and view list of all class in the school organization.</w:t>
+      </w:r>
+    </w:p>
+    <w:p>
+      <w:pPr>
+        <w:pStyle w:val="Heading5"/>
+      </w:pPr>
+      <w:r>
+        <w:tab/>
+      </w:r>
+      <w:r>
+        <w:tab/>
+      </w:r>
+      <w:r>
+        <w:t xml:space="preserve">a.2.2: method </w:t>
+      </w:r>
+      <w:proofErr w:type="spellStart"/>
+      <w:proofErr w:type="gramStart"/>
+      <w:r>
+        <w:t>addClass</w:t>
+      </w:r>
+      <w:proofErr w:type="spellEnd"/>
+      <w:r>
+        <w:t>(</w:t>
+      </w:r>
+      <w:proofErr w:type="gramEnd"/>
+      <w:r>
+        <w:t>session, model)</w:t>
+      </w:r>
+    </w:p>
+    <w:p>
+      <w:r>
+        <w:tab/>
+        <w:t>This method will validate user login session and redirect user to information provide page to add class.</w:t>
+      </w:r>
+    </w:p>
+    <w:p>
+      <w:pPr>
+        <w:pStyle w:val="Heading5"/>
+      </w:pPr>
+      <w:r>
+        <w:lastRenderedPageBreak/>
+        <w:tab/>
+      </w:r>
+      <w:r>
+        <w:tab/>
+      </w:r>
+      <w:r>
+        <w:t xml:space="preserve">a.2.3: method </w:t>
+      </w:r>
+      <w:proofErr w:type="spellStart"/>
+      <w:proofErr w:type="gramStart"/>
+      <w:r>
+        <w:t>addNewClass</w:t>
+      </w:r>
+      <w:proofErr w:type="spellEnd"/>
+      <w:r>
+        <w:t>(</w:t>
+      </w:r>
+      <w:proofErr w:type="spellStart"/>
+      <w:proofErr w:type="gramEnd"/>
+      <w:r>
+        <w:t>classname</w:t>
+      </w:r>
+      <w:proofErr w:type="spellEnd"/>
+      <w:r>
+        <w:t>, session, model)</w:t>
+      </w:r>
+    </w:p>
+    <w:p>
+      <w:r>
+        <w:tab/>
+        <w:t xml:space="preserve">This method will validate user login session and validate user input data. If the </w:t>
+      </w:r>
+      <w:proofErr w:type="spellStart"/>
+      <w:r>
+        <w:t>classname</w:t>
+      </w:r>
+      <w:proofErr w:type="spellEnd"/>
+      <w:r>
+        <w:t xml:space="preserve"> is correct format and not duplicated that this method will create new class into database.</w:t>
+      </w:r>
+    </w:p>
+    <w:p>
+      <w:pPr>
+        <w:pStyle w:val="Heading5"/>
+      </w:pPr>
+      <w:r>
+        <w:tab/>
+      </w:r>
+      <w:r>
+        <w:tab/>
+      </w:r>
+      <w:r>
+        <w:t xml:space="preserve">a.2.4: method </w:t>
+      </w:r>
+      <w:proofErr w:type="spellStart"/>
+      <w:proofErr w:type="gramStart"/>
+      <w:r>
+        <w:t>getUpdateClassInfor</w:t>
+      </w:r>
+      <w:proofErr w:type="spellEnd"/>
+      <w:r>
+        <w:t>(</w:t>
+      </w:r>
+      <w:proofErr w:type="spellStart"/>
+      <w:proofErr w:type="gramEnd"/>
+      <w:r>
+        <w:t>classid</w:t>
+      </w:r>
+      <w:proofErr w:type="spellEnd"/>
+      <w:r>
+        <w:t>, session, model)</w:t>
+      </w:r>
+    </w:p>
+    <w:p>
+      <w:r>
+        <w:tab/>
+        <w:t>This method will validate user login session and redirect user to page that provide detail information of selected class for update.</w:t>
+      </w:r>
+    </w:p>
+    <w:p>
+      <w:pPr>
+        <w:pStyle w:val="Heading5"/>
+      </w:pPr>
+      <w:r>
+        <w:tab/>
+      </w:r>
+      <w:r>
+        <w:tab/>
+      </w:r>
+      <w:r>
+        <w:t xml:space="preserve">a.2.5: method </w:t>
+      </w:r>
+      <w:proofErr w:type="spellStart"/>
+      <w:proofErr w:type="gramStart"/>
+      <w:r>
+        <w:t>updateClass</w:t>
+      </w:r>
+      <w:proofErr w:type="spellEnd"/>
+      <w:r>
+        <w:t>(</w:t>
+      </w:r>
+      <w:proofErr w:type="spellStart"/>
+      <w:proofErr w:type="gramEnd"/>
+      <w:r>
+        <w:t>classid</w:t>
+      </w:r>
+      <w:proofErr w:type="spellEnd"/>
+      <w:r>
+        <w:t xml:space="preserve">, </w:t>
+      </w:r>
+      <w:proofErr w:type="spellStart"/>
+      <w:r>
+        <w:t>classname</w:t>
+      </w:r>
+      <w:proofErr w:type="spellEnd"/>
+      <w:r>
+        <w:t>, session, model)</w:t>
+      </w:r>
+    </w:p>
+    <w:p>
+      <w:r>
+        <w:tab/>
+        <w:t xml:space="preserve">This method will validate user login session and validate user input data. If </w:t>
+      </w:r>
+      <w:proofErr w:type="spellStart"/>
+      <w:r>
+        <w:t>classname</w:t>
+      </w:r>
+      <w:proofErr w:type="spellEnd"/>
+      <w:r>
+        <w:t xml:space="preserve"> is correct format and not duplicate </w:t>
+      </w:r>
+      <w:r>
+        <w:t>so that the system will update new information for the selected class.</w:t>
+      </w:r>
+    </w:p>
+    <w:p>
+      <w:pPr>
+        <w:pStyle w:val="Heading5"/>
+      </w:pPr>
+      <w:r>
+        <w:tab/>
+      </w:r>
+      <w:r>
+        <w:tab/>
+        <w:t xml:space="preserve">a.2.6: method </w:t>
+      </w:r>
+      <w:proofErr w:type="spellStart"/>
+      <w:proofErr w:type="gramStart"/>
+      <w:r>
+        <w:t>deleteClass</w:t>
+      </w:r>
+      <w:proofErr w:type="spellEnd"/>
+      <w:r>
+        <w:t>(</w:t>
+      </w:r>
+      <w:proofErr w:type="spellStart"/>
+      <w:proofErr w:type="gramEnd"/>
+      <w:r>
+        <w:t>classId</w:t>
+      </w:r>
+      <w:proofErr w:type="spellEnd"/>
+      <w:r>
+        <w:t>, session, model)</w:t>
+      </w:r>
+    </w:p>
+    <w:p>
+      <w:r>
+        <w:tab/>
+        <w:t>This method will remove class from database.</w:t>
+      </w:r>
+    </w:p>
+    <w:p>
+      <w:pPr>
+        <w:pStyle w:val="Heading3"/>
+        <w:numPr>
+          <w:ilvl w:val="0"/>
+          <w:numId w:val="7"/>
+        </w:numPr>
+      </w:pPr>
+      <w:proofErr w:type="spellStart"/>
+      <w:r>
+        <w:t>SchoolAdminHomeController</w:t>
+      </w:r>
+      <w:proofErr w:type="spellEnd"/>
+    </w:p>
+    <w:p>
+      <w:pPr>
+        <w:pStyle w:val="Heading4"/>
+        <w:ind w:left="1080"/>
+      </w:pPr>
+      <w:r>
+        <w:t>b.1. Definition</w:t>
+      </w:r>
+    </w:p>
+    <w:p>
+      <w:r>
+        <w:tab/>
+      </w:r>
+      <w:r>
+        <w:tab/>
+        <w:t>This controller handle validates user login session and display notification for user.</w:t>
+      </w:r>
+    </w:p>
+    <w:p>
+      <w:pPr>
+        <w:pStyle w:val="Heading4"/>
+      </w:pPr>
+      <w:r>
+        <w:tab/>
+        <w:t>b.2. Using</w:t>
+      </w:r>
+    </w:p>
+    <w:p>
+      <w:pPr>
+        <w:pStyle w:val="Heading5"/>
+      </w:pPr>
+      <w:r>
+        <w:tab/>
+      </w:r>
+      <w:r>
+        <w:tab/>
+        <w:t xml:space="preserve">b.2.1: method </w:t>
+      </w:r>
+      <w:proofErr w:type="spellStart"/>
+      <w:proofErr w:type="gramStart"/>
+      <w:r>
+        <w:t>viewHomePage</w:t>
+      </w:r>
+      <w:proofErr w:type="spellEnd"/>
+      <w:r>
+        <w:t>(</w:t>
+      </w:r>
+      <w:proofErr w:type="gramEnd"/>
+      <w:r>
+        <w:t>session, model)</w:t>
+      </w:r>
+    </w:p>
+    <w:p>
+      <w:r>
+        <w:tab/>
+      </w:r>
+      <w:r>
+        <w:tab/>
+        <w:t xml:space="preserve">This method </w:t>
+      </w:r>
+      <w:proofErr w:type="gramStart"/>
+      <w:r>
+        <w:t>use</w:t>
+      </w:r>
+      <w:proofErr w:type="gramEnd"/>
+      <w:r>
+        <w:t xml:space="preserve"> to validate user login session and redirect user to homepage.</w:t>
+      </w:r>
+    </w:p>
+    <w:p>
+      <w:pPr>
+        <w:pStyle w:val="Heading3"/>
+        <w:numPr>
+          <w:ilvl w:val="0"/>
+          <w:numId w:val="7"/>
+        </w:numPr>
+      </w:pPr>
+      <w:proofErr w:type="spellStart"/>
+      <w:r>
+        <w:t>SchoolAdminReportManagementController</w:t>
+      </w:r>
+      <w:proofErr w:type="spellEnd"/>
+    </w:p>
+    <w:p>
+      <w:pPr>
+        <w:pStyle w:val="Heading4"/>
+        <w:ind w:left="360" w:firstLine="720"/>
+      </w:pPr>
+      <w:r>
+        <w:t>c.1. Definition:</w:t>
+      </w:r>
+    </w:p>
+    <w:p>
+      <w:r>
+        <w:tab/>
+        <w:t>This controller handle report management.</w:t>
+      </w:r>
+    </w:p>
+    <w:p>
+      <w:pPr>
+        <w:pStyle w:val="Heading4"/>
+      </w:pPr>
+      <w:r>
+        <w:tab/>
+      </w:r>
+      <w:r>
+        <w:tab/>
+        <w:t>c.2. Using:</w:t>
+      </w:r>
+    </w:p>
+    <w:p>
+      <w:pPr>
+        <w:pStyle w:val="Heading5"/>
+      </w:pPr>
+      <w:r>
+        <w:tab/>
+      </w:r>
+      <w:r>
+        <w:tab/>
+      </w:r>
+      <w:r>
+        <w:tab/>
+        <w:t xml:space="preserve">c.2.1: method </w:t>
+      </w:r>
+      <w:proofErr w:type="spellStart"/>
+      <w:proofErr w:type="gramStart"/>
+      <w:r>
+        <w:t>viewAllReportLink</w:t>
+      </w:r>
+      <w:proofErr w:type="spellEnd"/>
+      <w:r>
+        <w:t>(</w:t>
+      </w:r>
+      <w:proofErr w:type="gramEnd"/>
+      <w:r>
+        <w:t>session, model)</w:t>
+      </w:r>
+    </w:p>
+    <w:p>
+      <w:r>
+        <w:tab/>
+      </w:r>
+      <w:r>
+        <w:tab/>
+      </w:r>
+      <w:r>
+        <w:tab/>
+        <w:t xml:space="preserve">This method will </w:t>
+      </w:r>
+      <w:proofErr w:type="gramStart"/>
+      <w:r>
+        <w:t>validates</w:t>
+      </w:r>
+      <w:proofErr w:type="gramEnd"/>
+      <w:r>
+        <w:t xml:space="preserve"> user logging session and get list of subject and ethnic in school organizations for downloading report.</w:t>
+      </w:r>
+    </w:p>
+    <w:p>
+      <w:pPr>
+        <w:pStyle w:val="Heading3"/>
+        <w:numPr>
+          <w:ilvl w:val="0"/>
+          <w:numId w:val="7"/>
+        </w:numPr>
+      </w:pPr>
+      <w:proofErr w:type="spellStart"/>
+      <w:r>
+        <w:t>SchoolAdminRequestManagementController</w:t>
+      </w:r>
+      <w:proofErr w:type="spellEnd"/>
+    </w:p>
+    <w:p>
+      <w:pPr>
+        <w:pStyle w:val="Heading4"/>
+        <w:ind w:left="720"/>
+      </w:pPr>
+      <w:r>
+        <w:t>d.1. Definition:</w:t>
+      </w:r>
+    </w:p>
+    <w:p>
+      <w:r>
+        <w:tab/>
+        <w:t xml:space="preserve">This controller </w:t>
+      </w:r>
+      <w:proofErr w:type="gramStart"/>
+      <w:r>
+        <w:t>handle</w:t>
+      </w:r>
+      <w:proofErr w:type="gramEnd"/>
+      <w:r>
+        <w:t xml:space="preserve"> validated user login session and manager student change class request</w:t>
+      </w:r>
+      <w:r>
+        <w:t>. School Admin can accept, reject request will reason response for student in that school.</w:t>
+      </w:r>
+    </w:p>
+    <w:p>
+      <w:pPr>
+        <w:pStyle w:val="Heading4"/>
+        <w:ind w:firstLine="720"/>
+      </w:pPr>
+      <w:r>
+        <w:t>d.2. Using</w:t>
+      </w:r>
+    </w:p>
+    <w:p>
+      <w:pPr>
+        <w:pStyle w:val="Heading5"/>
+      </w:pPr>
+      <w:r>
+        <w:tab/>
+      </w:r>
+      <w:r>
+        <w:tab/>
+        <w:t xml:space="preserve">d.2.1: method </w:t>
+      </w:r>
+      <w:proofErr w:type="spellStart"/>
+      <w:proofErr w:type="gramStart"/>
+      <w:r>
+        <w:t>viewAllRequest</w:t>
+      </w:r>
+      <w:proofErr w:type="spellEnd"/>
+      <w:r>
+        <w:t>(</w:t>
+      </w:r>
+      <w:proofErr w:type="gramEnd"/>
+      <w:r>
+        <w:t xml:space="preserve">session, model, page, </w:t>
+      </w:r>
+      <w:proofErr w:type="spellStart"/>
+      <w:r>
+        <w:t>pagesize</w:t>
+      </w:r>
+      <w:proofErr w:type="spellEnd"/>
+      <w:r>
+        <w:t>)</w:t>
+      </w:r>
+    </w:p>
+    <w:p>
+      <w:r>
+        <w:tab/>
+      </w:r>
+      <w:r>
+        <w:tab/>
+        <w:t>This method uses to display all student change class request by pagination in that school organization.</w:t>
+      </w:r>
+    </w:p>
+    <w:p>
+      <w:pPr>
+        <w:pStyle w:val="Heading5"/>
+      </w:pPr>
+      <w:r>
+        <w:tab/>
+      </w:r>
+      <w:r>
+        <w:tab/>
+        <w:t xml:space="preserve">d.2.2: method </w:t>
+      </w:r>
+      <w:proofErr w:type="spellStart"/>
+      <w:proofErr w:type="gramStart"/>
+      <w:r>
+        <w:t>viewAcceptRequest</w:t>
+      </w:r>
+      <w:proofErr w:type="spellEnd"/>
+      <w:r>
+        <w:t>(</w:t>
+      </w:r>
+      <w:proofErr w:type="spellStart"/>
+      <w:proofErr w:type="gramEnd"/>
+      <w:r>
+        <w:t>requestId</w:t>
+      </w:r>
+      <w:proofErr w:type="spellEnd"/>
+      <w:r>
+        <w:t>, session, model)</w:t>
+      </w:r>
+    </w:p>
+    <w:p>
+      <w:r>
+        <w:tab/>
+      </w:r>
+      <w:r>
+        <w:tab/>
+        <w:t>This method uses to display information of request and provide environment for user to response reason.</w:t>
+      </w:r>
+    </w:p>
+    <w:p>
+      <w:pPr>
+        <w:pStyle w:val="Heading5"/>
+      </w:pPr>
+      <w:r>
+        <w:lastRenderedPageBreak/>
+        <w:tab/>
+      </w:r>
+      <w:r>
+        <w:tab/>
+        <w:t xml:space="preserve">d.2.3: method </w:t>
+      </w:r>
+      <w:proofErr w:type="spellStart"/>
+      <w:proofErr w:type="gramStart"/>
+      <w:r>
+        <w:t>viewRejectRequest</w:t>
+      </w:r>
+      <w:proofErr w:type="spellEnd"/>
+      <w:r>
+        <w:t>(</w:t>
+      </w:r>
+      <w:proofErr w:type="spellStart"/>
+      <w:proofErr w:type="gramEnd"/>
+      <w:r>
+        <w:t>requestId</w:t>
+      </w:r>
+      <w:proofErr w:type="spellEnd"/>
+      <w:r>
+        <w:t>, session, model)</w:t>
+      </w:r>
+    </w:p>
+    <w:p>
+      <w:r>
+        <w:tab/>
+      </w:r>
+      <w:r>
+        <w:tab/>
+        <w:t xml:space="preserve">This method uses to display information of request and </w:t>
+      </w:r>
+      <w:r>
+        <w:t>provide environment for user to response reason.</w:t>
+      </w:r>
+    </w:p>
+    <w:p>
+      <w:pPr>
+        <w:pStyle w:val="Heading5"/>
+      </w:pPr>
+      <w:r>
+        <w:tab/>
+      </w:r>
+      <w:r>
+        <w:tab/>
+        <w:t xml:space="preserve">d.2.4: method </w:t>
+      </w:r>
+      <w:proofErr w:type="spellStart"/>
+      <w:proofErr w:type="gramStart"/>
+      <w:r>
+        <w:t>acceptRequest</w:t>
+      </w:r>
+      <w:proofErr w:type="spellEnd"/>
+      <w:r>
+        <w:t>(</w:t>
+      </w:r>
+      <w:proofErr w:type="spellStart"/>
+      <w:proofErr w:type="gramEnd"/>
+      <w:r>
+        <w:t>requestId</w:t>
+      </w:r>
+      <w:proofErr w:type="spellEnd"/>
+      <w:r>
+        <w:t>, reason, session, model)</w:t>
+      </w:r>
+    </w:p>
+    <w:p>
+      <w:r>
+        <w:tab/>
+      </w:r>
+      <w:r>
+        <w:tab/>
+        <w:t>This method handle changes the request status to accept and save the reason data to database. The student who sent the request which has been accepted will be move to new class.</w:t>
+      </w:r>
+    </w:p>
+    <w:p>
+      <w:pPr>
+        <w:pStyle w:val="Heading5"/>
+      </w:pPr>
+      <w:r>
+        <w:tab/>
+      </w:r>
+      <w:r>
+        <w:tab/>
+        <w:t xml:space="preserve">d.2.5: method </w:t>
+      </w:r>
+      <w:proofErr w:type="spellStart"/>
+      <w:proofErr w:type="gramStart"/>
+      <w:r>
+        <w:t>rejectRequest</w:t>
+      </w:r>
+      <w:proofErr w:type="spellEnd"/>
+      <w:r>
+        <w:t>(</w:t>
+      </w:r>
+      <w:proofErr w:type="spellStart"/>
+      <w:proofErr w:type="gramEnd"/>
+      <w:r>
+        <w:t>requestId</w:t>
+      </w:r>
+      <w:proofErr w:type="spellEnd"/>
+      <w:r>
+        <w:t>, reason, session, model)</w:t>
+      </w:r>
+    </w:p>
+    <w:p>
+      <w:r>
+        <w:tab/>
+      </w:r>
+      <w:r>
+        <w:tab/>
+        <w:t>This method handle changes the request status to reject and save the reason data to database.</w:t>
+      </w:r>
+    </w:p>
+    <w:p>
+      <w:pPr>
+        <w:pStyle w:val="Heading5"/>
+      </w:pPr>
+      <w:r>
+        <w:tab/>
+      </w:r>
+      <w:r>
+        <w:tab/>
+        <w:t xml:space="preserve">d.2.6: method </w:t>
+      </w:r>
+      <w:proofErr w:type="spellStart"/>
+      <w:r>
+        <w:t>isValidReason</w:t>
+      </w:r>
+      <w:proofErr w:type="spellEnd"/>
+      <w:r>
+        <w:t>(reason)</w:t>
+      </w:r>
+    </w:p>
+    <w:p>
+      <w:r>
+        <w:tab/>
+      </w:r>
+      <w:r>
+        <w:tab/>
+        <w:t xml:space="preserve">This method will check the reason is in correct </w:t>
+      </w:r>
+      <w:proofErr w:type="gramStart"/>
+      <w:r>
+        <w:t>format</w:t>
+      </w:r>
+      <w:proofErr w:type="gramEnd"/>
+    </w:p>
+    <w:p>
+      <w:pPr>
+        <w:pStyle w:val="Heading3"/>
+        <w:numPr>
+          <w:ilvl w:val="0"/>
+          <w:numId w:val="7"/>
+        </w:numPr>
+      </w:pPr>
+      <w:proofErr w:type="spellStart"/>
+      <w:r>
+        <w:t>SchoolAdminSubjectManagementController</w:t>
+      </w:r>
+      <w:proofErr w:type="spellEnd"/>
+    </w:p>
+    <w:p>
+      <w:pPr>
+        <w:pStyle w:val="Heading4"/>
+        <w:ind w:left="720"/>
+      </w:pPr>
+      <w:r>
+        <w:t>e.1. Definition:</w:t>
+      </w:r>
+    </w:p>
+    <w:p>
+      <w:r>
+        <w:tab/>
+        <w:t>This controller handle</w:t>
+      </w:r>
+      <w:r>
+        <w:t xml:space="preserve"> Subject Management for School Admin. School Admin can only add more subject to current school organization because of one subject can have more than one organization can use, if school want to update or not use a subject that school admin </w:t>
+      </w:r>
+      <w:proofErr w:type="gramStart"/>
+      <w:r>
+        <w:t>has to</w:t>
+      </w:r>
+      <w:proofErr w:type="gramEnd"/>
+      <w:r>
+        <w:t xml:space="preserve"> ask super admin to update.</w:t>
+      </w:r>
+    </w:p>
+    <w:p>
+      <w:pPr>
+        <w:pStyle w:val="Heading4"/>
+      </w:pPr>
+      <w:r>
+        <w:tab/>
+        <w:t>e.2.Using:</w:t>
+      </w:r>
+    </w:p>
+    <w:p>
+      <w:pPr>
+        <w:pStyle w:val="Heading5"/>
+      </w:pPr>
+      <w:r>
+        <w:tab/>
+      </w:r>
+      <w:r>
+        <w:tab/>
+        <w:t xml:space="preserve">e.2.1: method </w:t>
+      </w:r>
+      <w:proofErr w:type="spellStart"/>
+      <w:proofErr w:type="gramStart"/>
+      <w:r>
+        <w:t>viewAllSubject</w:t>
+      </w:r>
+      <w:proofErr w:type="spellEnd"/>
+      <w:r>
+        <w:t>(</w:t>
+      </w:r>
+      <w:proofErr w:type="gramEnd"/>
+      <w:r>
+        <w:t>session, model)</w:t>
+      </w:r>
+    </w:p>
+    <w:p>
+      <w:r>
+        <w:tab/>
+      </w:r>
+      <w:r>
+        <w:tab/>
+        <w:t>This method will get all subject of that school organization in database and view for user.</w:t>
+      </w:r>
+    </w:p>
+    <w:p>
+      <w:pPr>
+        <w:pStyle w:val="Heading5"/>
+      </w:pPr>
+      <w:r>
+        <w:tab/>
+      </w:r>
+      <w:r>
+        <w:tab/>
+        <w:t xml:space="preserve">e.2.2: method </w:t>
+      </w:r>
+      <w:proofErr w:type="spellStart"/>
+      <w:proofErr w:type="gramStart"/>
+      <w:r>
+        <w:t>viewFormAddSubject</w:t>
+      </w:r>
+      <w:proofErr w:type="spellEnd"/>
+      <w:r>
+        <w:t>(</w:t>
+      </w:r>
+      <w:proofErr w:type="gramEnd"/>
+      <w:r>
+        <w:t>session, model)</w:t>
+      </w:r>
+    </w:p>
+    <w:p>
+      <w:r>
+        <w:tab/>
+      </w:r>
+      <w:r>
+        <w:tab/>
+        <w:t xml:space="preserve">This method will </w:t>
+      </w:r>
+      <w:proofErr w:type="gramStart"/>
+      <w:r>
+        <w:t>provides</w:t>
+      </w:r>
+      <w:proofErr w:type="gramEnd"/>
+      <w:r>
+        <w:t xml:space="preserve"> environment for user to input data.</w:t>
+      </w:r>
+    </w:p>
+    <w:p>
+      <w:pPr>
+        <w:pStyle w:val="Heading5"/>
+      </w:pPr>
+      <w:r>
+        <w:tab/>
+      </w:r>
+      <w:r>
+        <w:tab/>
+        <w:t xml:space="preserve">e.2.3: method </w:t>
+      </w:r>
+      <w:proofErr w:type="spellStart"/>
+      <w:proofErr w:type="gramStart"/>
+      <w:r>
+        <w:t>addSubject</w:t>
+      </w:r>
+      <w:proofErr w:type="spellEnd"/>
+      <w:r>
+        <w:t>(</w:t>
+      </w:r>
+      <w:proofErr w:type="gramEnd"/>
+      <w:r>
+        <w:t xml:space="preserve">session, model, </w:t>
+      </w:r>
+      <w:proofErr w:type="spellStart"/>
+      <w:r>
+        <w:t>subjectcode</w:t>
+      </w:r>
+      <w:proofErr w:type="spellEnd"/>
+      <w:r>
+        <w:t xml:space="preserve">, </w:t>
+      </w:r>
+      <w:proofErr w:type="spellStart"/>
+      <w:r>
+        <w:t>subjectname</w:t>
+      </w:r>
+      <w:proofErr w:type="spellEnd"/>
+      <w:r>
+        <w:t>)</w:t>
+      </w:r>
+    </w:p>
+    <w:p>
+      <w:r>
+        <w:tab/>
+      </w:r>
+      <w:r>
+        <w:tab/>
+        <w:t>This method will get data user provide and validate data. If Subject code is not duplicate and in correct format, subject name is in correct format that the system will add new Subject to database.</w:t>
+      </w:r>
+    </w:p>
+    <w:p>
+      <w:pPr>
+        <w:pStyle w:val="Heading5"/>
+      </w:pPr>
+      <w:r>
+        <w:tab/>
+      </w:r>
+      <w:r>
+        <w:tab/>
+        <w:t xml:space="preserve">e.2.4: method </w:t>
+      </w:r>
+      <w:proofErr w:type="spellStart"/>
+      <w:r>
+        <w:t>isValidSubjectCode</w:t>
+      </w:r>
+      <w:proofErr w:type="spellEnd"/>
+      <w:r>
+        <w:t>(</w:t>
+      </w:r>
+      <w:proofErr w:type="spellStart"/>
+      <w:r>
+        <w:t>subjectcode</w:t>
+      </w:r>
+      <w:proofErr w:type="spellEnd"/>
+      <w:r>
+        <w:t>)</w:t>
+      </w:r>
+    </w:p>
+    <w:p>
+      <w:r>
+        <w:tab/>
+      </w:r>
+      <w:r>
+        <w:tab/>
+        <w:t>This method will check if subject code is in correct format.</w:t>
+      </w:r>
+    </w:p>
+    <w:p>
+      <w:pPr>
+        <w:pStyle w:val="Heading5"/>
+      </w:pPr>
+      <w:r>
+        <w:tab/>
+      </w:r>
+      <w:r>
+        <w:tab/>
+        <w:t xml:space="preserve">e.2.5: method </w:t>
+      </w:r>
+      <w:proofErr w:type="spellStart"/>
+      <w:r>
+        <w:t>isValidSubjectName</w:t>
+      </w:r>
+      <w:proofErr w:type="spellEnd"/>
+      <w:r>
+        <w:t>(</w:t>
+      </w:r>
+      <w:proofErr w:type="spellStart"/>
+      <w:r>
+        <w:t>subjectname</w:t>
+      </w:r>
+      <w:proofErr w:type="spellEnd"/>
+      <w:r>
+        <w:t>)</w:t>
+      </w:r>
+    </w:p>
+    <w:p>
+      <w:r>
+        <w:tab/>
+      </w:r>
+      <w:r>
+        <w:tab/>
+        <w:t>This method will check if subject name is in correct format.</w:t>
+      </w:r>
+    </w:p>
+    <w:p>
+      <w:pPr>
+        <w:pStyle w:val="Heading5"/>
+      </w:pPr>
+      <w:r>
+        <w:tab/>
+      </w:r>
+      <w:r>
+        <w:tab/>
+        <w:t xml:space="preserve">e.2.6: method </w:t>
+      </w:r>
+      <w:proofErr w:type="spellStart"/>
+      <w:proofErr w:type="gramStart"/>
+      <w:r>
+        <w:t>isDupplicateSubjectCode</w:t>
+      </w:r>
+      <w:proofErr w:type="spellEnd"/>
+      <w:r>
+        <w:t>(</w:t>
+      </w:r>
+      <w:proofErr w:type="spellStart"/>
+      <w:proofErr w:type="gramEnd"/>
+      <w:r>
+        <w:t>subjectcode</w:t>
+      </w:r>
+      <w:proofErr w:type="spellEnd"/>
+      <w:r>
+        <w:t>, subjects)</w:t>
+      </w:r>
+    </w:p>
+    <w:p>
+      <w:r>
+        <w:tab/>
+      </w:r>
+      <w:r>
+        <w:tab/>
+        <w:t xml:space="preserve">This method will </w:t>
+      </w:r>
+      <w:proofErr w:type="gramStart"/>
+      <w:r>
+        <w:t>scans</w:t>
+      </w:r>
+      <w:proofErr w:type="gramEnd"/>
+      <w:r>
+        <w:t xml:space="preserve"> in subjects list that return true if </w:t>
+      </w:r>
+      <w:proofErr w:type="spellStart"/>
+      <w:r>
+        <w:t>subjectcode</w:t>
+      </w:r>
+      <w:proofErr w:type="spellEnd"/>
+      <w:r>
+        <w:t xml:space="preserve"> is duplicated.</w:t>
+      </w:r>
+    </w:p>
+    <w:p>
+      <w:pPr>
+        <w:pStyle w:val="Heading3"/>
+        <w:numPr>
+          <w:ilvl w:val="0"/>
+          <w:numId w:val="7"/>
+        </w:numPr>
+      </w:pPr>
+      <w:proofErr w:type="spellStart"/>
+      <w:r>
+        <w:t>SchoolAdminUserManagementController</w:t>
+      </w:r>
+      <w:proofErr w:type="spellEnd"/>
+      <w:r>
+        <w:tab/>
+      </w:r>
+    </w:p>
+    <w:p>
+      <w:pPr>
+        <w:pStyle w:val="Heading4"/>
+        <w:ind w:firstLine="720"/>
+      </w:pPr>
+      <w:r>
+        <w:t>f.1. Definition</w:t>
+      </w:r>
+    </w:p>
+    <w:p>
+      <w:r>
+        <w:tab/>
+        <w:t>This Controller handle user management for School Admin role. School Admin can update, delete, create new user in current school organization</w:t>
+      </w:r>
+      <w:r>
+        <w:t xml:space="preserve">. Then school admin </w:t>
+      </w:r>
+      <w:proofErr w:type="gramStart"/>
+      <w:r>
+        <w:t>have</w:t>
+      </w:r>
+      <w:proofErr w:type="gramEnd"/>
+      <w:r>
+        <w:t xml:space="preserve"> permission to assign teacher to new class, view all teacher class and update relationships with teachers, class and subject they teach.</w:t>
+      </w:r>
+    </w:p>
+    <w:p>
+      <w:pPr>
+        <w:pStyle w:val="Heading4"/>
+      </w:pPr>
+      <w:r>
+        <w:lastRenderedPageBreak/>
+        <w:tab/>
+        <w:t>f.2.Using</w:t>
+      </w:r>
+    </w:p>
+    <w:p>
+      <w:pPr>
+        <w:pStyle w:val="Heading5"/>
+      </w:pPr>
+      <w:r>
+        <w:tab/>
+      </w:r>
+      <w:r>
+        <w:tab/>
+        <w:t xml:space="preserve">f.2.1: method </w:t>
+      </w:r>
+      <w:proofErr w:type="spellStart"/>
+      <w:proofErr w:type="gramStart"/>
+      <w:r>
+        <w:t>viewAllUsers</w:t>
+      </w:r>
+      <w:proofErr w:type="spellEnd"/>
+      <w:r>
+        <w:t>(</w:t>
+      </w:r>
+      <w:proofErr w:type="gramEnd"/>
+      <w:r>
+        <w:t xml:space="preserve">session, model, page, </w:t>
+      </w:r>
+      <w:proofErr w:type="spellStart"/>
+      <w:r>
+        <w:t>pagesize</w:t>
+      </w:r>
+      <w:proofErr w:type="spellEnd"/>
+      <w:r>
+        <w:t>)</w:t>
+      </w:r>
+    </w:p>
+    <w:p>
+      <w:r>
+        <w:tab/>
+      </w:r>
+      <w:r>
+        <w:tab/>
+        <w:t>This method will get all Users of school organization in database and view for update, create and delete actions. The list of all Users will be pagination.</w:t>
+      </w:r>
+    </w:p>
+    <w:p>
+      <w:pPr>
+        <w:pStyle w:val="Heading5"/>
+      </w:pPr>
+      <w:r>
+        <w:tab/>
+      </w:r>
+      <w:r>
+        <w:tab/>
+        <w:t xml:space="preserve">f.2.2: method </w:t>
+      </w:r>
+      <w:proofErr w:type="spellStart"/>
+      <w:proofErr w:type="gramStart"/>
+      <w:r>
+        <w:t>deleteUser</w:t>
+      </w:r>
+      <w:proofErr w:type="spellEnd"/>
+      <w:r>
+        <w:t>(</w:t>
+      </w:r>
+      <w:proofErr w:type="spellStart"/>
+      <w:proofErr w:type="gramEnd"/>
+      <w:r>
+        <w:t>rollNumber</w:t>
+      </w:r>
+      <w:proofErr w:type="spellEnd"/>
+      <w:r>
+        <w:t>, session, model)</w:t>
+      </w:r>
+    </w:p>
+    <w:p>
+      <w:r>
+        <w:tab/>
+      </w:r>
+      <w:r>
+        <w:tab/>
+        <w:t>This method allows school admin to change status of user from active to inactive. That user account will not have granted authorization to login system.</w:t>
+      </w:r>
+    </w:p>
+    <w:p>
+      <w:pPr>
+        <w:pStyle w:val="Heading5"/>
+      </w:pPr>
+      <w:r>
+        <w:tab/>
+      </w:r>
+      <w:r>
+        <w:tab/>
+        <w:t xml:space="preserve">f.2.3: method </w:t>
+      </w:r>
+      <w:proofErr w:type="spellStart"/>
+      <w:proofErr w:type="gramStart"/>
+      <w:r>
+        <w:t>viewFormUpdate</w:t>
+      </w:r>
+      <w:proofErr w:type="spellEnd"/>
+      <w:r>
+        <w:t>(</w:t>
+      </w:r>
+      <w:proofErr w:type="spellStart"/>
+      <w:proofErr w:type="gramEnd"/>
+      <w:r>
+        <w:t>rollNumber</w:t>
+      </w:r>
+      <w:proofErr w:type="spellEnd"/>
+      <w:r>
+        <w:t>, session, model)</w:t>
+      </w:r>
+    </w:p>
+    <w:p>
+      <w:r>
+        <w:tab/>
+      </w:r>
+      <w:r>
+        <w:tab/>
+        <w:t xml:space="preserve">This method will get relate data from gender, ethnic, religions table for user update information, school admin just </w:t>
+      </w:r>
+      <w:proofErr w:type="gramStart"/>
+      <w:r>
+        <w:t>have</w:t>
+      </w:r>
+      <w:proofErr w:type="gramEnd"/>
+      <w:r>
+        <w:t xml:space="preserve"> permission to set role for student and teacher.</w:t>
+      </w:r>
+    </w:p>
+    <w:p>
+      <w:pPr>
+        <w:pStyle w:val="Heading5"/>
+      </w:pPr>
+      <w:r>
+        <w:tab/>
+      </w:r>
+      <w:r>
+        <w:tab/>
+        <w:t xml:space="preserve">f.2.4: method </w:t>
+      </w:r>
+      <w:proofErr w:type="spellStart"/>
+      <w:proofErr w:type="gramStart"/>
+      <w:r>
+        <w:t>updateUser</w:t>
+      </w:r>
+      <w:proofErr w:type="spellEnd"/>
+      <w:r>
+        <w:t>(</w:t>
+      </w:r>
+      <w:proofErr w:type="spellStart"/>
+      <w:proofErr w:type="gramEnd"/>
+      <w:r>
+        <w:t>rollnumber</w:t>
+      </w:r>
+      <w:proofErr w:type="spellEnd"/>
+      <w:r>
+        <w:t xml:space="preserve">, picture, </w:t>
+      </w:r>
+      <w:proofErr w:type="spellStart"/>
+      <w:r>
+        <w:t>fullname</w:t>
+      </w:r>
+      <w:proofErr w:type="spellEnd"/>
+      <w:r>
+        <w:t xml:space="preserve">, </w:t>
+      </w:r>
+      <w:proofErr w:type="spellStart"/>
+      <w:r>
+        <w:t>newpassword</w:t>
+      </w:r>
+      <w:proofErr w:type="spellEnd"/>
+      <w:r>
+        <w:t xml:space="preserve">, roles, status, gender, ethnic, religion, </w:t>
+      </w:r>
+      <w:proofErr w:type="spellStart"/>
+      <w:r>
+        <w:t>parrentname</w:t>
+      </w:r>
+      <w:proofErr w:type="spellEnd"/>
+      <w:r>
+        <w:t xml:space="preserve">, address, hometown, hobbies, </w:t>
+      </w:r>
+      <w:proofErr w:type="spellStart"/>
+      <w:r>
+        <w:t>studentclass</w:t>
+      </w:r>
+      <w:proofErr w:type="spellEnd"/>
+      <w:r>
+        <w:t xml:space="preserve">, </w:t>
+      </w:r>
+      <w:proofErr w:type="spellStart"/>
+      <w:r>
+        <w:t>teacherclass</w:t>
+      </w:r>
+      <w:proofErr w:type="spellEnd"/>
+      <w:r>
+        <w:t>, email)</w:t>
+      </w:r>
+    </w:p>
+    <w:p>
+      <w:r>
+        <w:tab/>
+      </w:r>
+      <w:r>
+        <w:tab/>
+        <w:t xml:space="preserve">This method will validate data from user input and update new information of user that if user is student, </w:t>
+      </w:r>
+      <w:proofErr w:type="spellStart"/>
+      <w:r>
+        <w:t>studentclass</w:t>
+      </w:r>
+      <w:proofErr w:type="spellEnd"/>
+      <w:r>
+        <w:t xml:space="preserve"> option will display and accept school admin to change class of student. </w:t>
+      </w:r>
+      <w:r>
+        <w:t>Either</w:t>
+      </w:r>
+      <w:r>
+        <w:t xml:space="preserve"> </w:t>
+      </w:r>
+      <w:proofErr w:type="spellStart"/>
+      <w:r>
+        <w:t>teacherclass</w:t>
+      </w:r>
+      <w:proofErr w:type="spellEnd"/>
+      <w:r>
+        <w:t xml:space="preserve"> option will only display if user is teacher and accept school admin to change class of teacher responsibility.</w:t>
+      </w:r>
+      <w:r>
+        <w:t xml:space="preserve"> Email and </w:t>
+      </w:r>
+      <w:proofErr w:type="spellStart"/>
+      <w:r>
+        <w:t>RollNumber</w:t>
+      </w:r>
+      <w:proofErr w:type="spellEnd"/>
+      <w:r>
+        <w:t xml:space="preserve"> is disable because of security and conflict with database.</w:t>
+      </w:r>
+    </w:p>
+    <w:p>
+      <w:pPr>
+        <w:pStyle w:val="Heading5"/>
+      </w:pPr>
+      <w:r>
+        <w:tab/>
+      </w:r>
+      <w:r>
+        <w:tab/>
+        <w:t xml:space="preserve">f.2.5: method </w:t>
+      </w:r>
+      <w:proofErr w:type="spellStart"/>
+      <w:r>
+        <w:t>isFullNameValid</w:t>
+      </w:r>
+      <w:proofErr w:type="spellEnd"/>
+      <w:r>
+        <w:t>(</w:t>
+      </w:r>
+      <w:proofErr w:type="spellStart"/>
+      <w:r>
+        <w:t>fullName</w:t>
+      </w:r>
+      <w:proofErr w:type="spellEnd"/>
+      <w:r>
+        <w:t>)</w:t>
+      </w:r>
+    </w:p>
+    <w:p>
+      <w:r>
+        <w:tab/>
+      </w:r>
+      <w:r>
+        <w:tab/>
+        <w:t xml:space="preserve">This method checks if </w:t>
+      </w:r>
+      <w:proofErr w:type="spellStart"/>
+      <w:r>
+        <w:t>fullname</w:t>
+      </w:r>
+      <w:proofErr w:type="spellEnd"/>
+      <w:r>
+        <w:t xml:space="preserve"> is correct format or not.</w:t>
+      </w:r>
+    </w:p>
+    <w:p>
+      <w:pPr>
+        <w:pStyle w:val="Heading5"/>
+      </w:pPr>
+      <w:r>
+        <w:tab/>
+      </w:r>
+      <w:r>
+        <w:tab/>
+        <w:t xml:space="preserve">f.2.6: method </w:t>
+      </w:r>
+      <w:proofErr w:type="spellStart"/>
+      <w:r>
+        <w:t>isPasswordValid</w:t>
+      </w:r>
+      <w:proofErr w:type="spellEnd"/>
+      <w:r>
+        <w:t>(password)</w:t>
+      </w:r>
+    </w:p>
+    <w:p>
+      <w:r>
+        <w:tab/>
+      </w:r>
+      <w:r>
+        <w:tab/>
+        <w:t>This method checks if password is correct format or not.</w:t>
+      </w:r>
+    </w:p>
+    <w:p>
+      <w:pPr>
+        <w:pStyle w:val="Heading5"/>
+      </w:pPr>
+      <w:r>
+        <w:tab/>
+      </w:r>
+      <w:r>
+        <w:tab/>
+        <w:t xml:space="preserve">f.2.7: method </w:t>
+      </w:r>
+      <w:proofErr w:type="spellStart"/>
+      <w:r>
+        <w:t>isEmailValid</w:t>
+      </w:r>
+      <w:proofErr w:type="spellEnd"/>
+      <w:r>
+        <w:t>(email)</w:t>
+      </w:r>
+    </w:p>
+    <w:p>
+      <w:r>
+        <w:tab/>
+      </w:r>
+      <w:r>
+        <w:tab/>
+        <w:t>This method checks if email is correct format or not.</w:t>
+      </w:r>
+    </w:p>
+    <w:p>
+      <w:pPr>
+        <w:pStyle w:val="Heading5"/>
+      </w:pPr>
+      <w:r>
+        <w:tab/>
+      </w:r>
+      <w:r>
+        <w:tab/>
+        <w:t xml:space="preserve">f.2.8: method </w:t>
+      </w:r>
+      <w:proofErr w:type="spellStart"/>
+      <w:r>
+        <w:t>isRollNumberValid</w:t>
+      </w:r>
+      <w:proofErr w:type="spellEnd"/>
+      <w:r>
+        <w:t>(</w:t>
+      </w:r>
+      <w:proofErr w:type="spellStart"/>
+      <w:r>
+        <w:t>rollnumber</w:t>
+      </w:r>
+      <w:proofErr w:type="spellEnd"/>
+      <w:r>
+        <w:t>)</w:t>
+      </w:r>
+    </w:p>
+    <w:p>
+      <w:r>
+        <w:tab/>
+      </w:r>
+      <w:r>
+        <w:tab/>
+        <w:t xml:space="preserve">This method checks if </w:t>
+      </w:r>
+      <w:proofErr w:type="spellStart"/>
+      <w:r>
+        <w:t>rollnumber</w:t>
+      </w:r>
+      <w:proofErr w:type="spellEnd"/>
+      <w:r>
+        <w:t xml:space="preserve"> is correct format or not.</w:t>
+      </w:r>
+    </w:p>
+    <w:p>
+      <w:pPr>
+        <w:pStyle w:val="Heading5"/>
+      </w:pPr>
+      <w:r>
+        <w:tab/>
+      </w:r>
+      <w:r>
+        <w:tab/>
+        <w:t xml:space="preserve">f.2.9: method </w:t>
+      </w:r>
+      <w:proofErr w:type="spellStart"/>
+      <w:proofErr w:type="gramStart"/>
+      <w:r>
+        <w:t>viewFormAddUser</w:t>
+      </w:r>
+      <w:proofErr w:type="spellEnd"/>
+      <w:r>
+        <w:t>(</w:t>
+      </w:r>
+      <w:proofErr w:type="gramEnd"/>
+      <w:r>
+        <w:t>session, model)</w:t>
+      </w:r>
+    </w:p>
+    <w:p>
+      <w:r>
+        <w:tab/>
+      </w:r>
+      <w:r>
+        <w:tab/>
+        <w:t>This method redirect user to input data page.</w:t>
+      </w:r>
+    </w:p>
+    <w:p>
+      <w:pPr>
+        <w:pStyle w:val="Heading5"/>
+      </w:pPr>
+      <w:r>
+        <w:tab/>
+      </w:r>
+      <w:r>
+        <w:tab/>
+        <w:t xml:space="preserve">f.2.10: method </w:t>
+      </w:r>
+      <w:proofErr w:type="spellStart"/>
+      <w:proofErr w:type="gramStart"/>
+      <w:r>
+        <w:t>addUser</w:t>
+      </w:r>
+      <w:proofErr w:type="spellEnd"/>
+      <w:r>
+        <w:t>(</w:t>
+      </w:r>
+      <w:proofErr w:type="spellStart"/>
+      <w:proofErr w:type="gramEnd"/>
+      <w:r>
+        <w:t>rollnumber</w:t>
+      </w:r>
+      <w:proofErr w:type="spellEnd"/>
+      <w:r>
+        <w:t>, username, password, email, gender, ethnic, religion, roles, session, model)</w:t>
+      </w:r>
+    </w:p>
+    <w:p>
+      <w:r>
+        <w:tab/>
+      </w:r>
+      <w:r>
+        <w:tab/>
+        <w:t xml:space="preserve">This method will validate user input data and if </w:t>
+      </w:r>
+      <w:proofErr w:type="spellStart"/>
+      <w:r>
+        <w:t>rollnumber</w:t>
+      </w:r>
+      <w:proofErr w:type="spellEnd"/>
+      <w:r>
+        <w:t xml:space="preserve">, username, password, email is correct format and </w:t>
+      </w:r>
+      <w:proofErr w:type="spellStart"/>
+      <w:r>
+        <w:t>rollnumber</w:t>
+      </w:r>
+      <w:proofErr w:type="spellEnd"/>
+      <w:r>
+        <w:t xml:space="preserve">, username, email is not duplicate that system will add new user to database of that school organization. If that user has only one student or teacher role that </w:t>
+      </w:r>
+      <w:proofErr w:type="spellStart"/>
+      <w:r>
+        <w:t>studentclass</w:t>
+      </w:r>
+      <w:proofErr w:type="spellEnd"/>
+      <w:r>
+        <w:t xml:space="preserve"> or teacher class will be null and school admin must update user information to assign teacher/student to class. Either, if that user has both role that </w:t>
+      </w:r>
+      <w:proofErr w:type="spellStart"/>
+      <w:r>
+        <w:t>studentclass</w:t>
+      </w:r>
+      <w:proofErr w:type="spellEnd"/>
+      <w:r>
+        <w:t xml:space="preserve"> and </w:t>
+      </w:r>
+      <w:proofErr w:type="spellStart"/>
+      <w:r>
+        <w:t>teacherclass</w:t>
+      </w:r>
+      <w:proofErr w:type="spellEnd"/>
+      <w:r>
+        <w:t xml:space="preserve"> will be null and school admin must update user information to assign that user to class.</w:t>
+      </w:r>
+    </w:p>
+    <w:p>
+      <w:pPr>
+        <w:pStyle w:val="Heading5"/>
+      </w:pPr>
+      <w:r>
+        <w:tab/>
+      </w:r>
+      <w:r>
+        <w:tab/>
+        <w:t xml:space="preserve">f.2.11: method </w:t>
+      </w:r>
+      <w:proofErr w:type="spellStart"/>
+      <w:proofErr w:type="gramStart"/>
+      <w:r>
+        <w:t>assignTeacher</w:t>
+      </w:r>
+      <w:proofErr w:type="spellEnd"/>
+      <w:r>
+        <w:t>(</w:t>
+      </w:r>
+      <w:proofErr w:type="spellStart"/>
+      <w:proofErr w:type="gramEnd"/>
+      <w:r>
+        <w:t>rollnumber</w:t>
+      </w:r>
+      <w:proofErr w:type="spellEnd"/>
+      <w:r>
+        <w:t>, session, model)</w:t>
+      </w:r>
+    </w:p>
+    <w:p>
+      <w:r>
+        <w:tab/>
+      </w:r>
+      <w:r>
+        <w:tab/>
+        <w:t>This method will get all Information of that teacher, what class he/she in and what subject he/she teach</w:t>
+      </w:r>
+      <w:r>
+        <w:t>.</w:t>
+      </w:r>
+    </w:p>
+    <w:p>
+      <w:pPr>
+        <w:pStyle w:val="Heading5"/>
+      </w:pPr>
+      <w:r>
+        <w:lastRenderedPageBreak/>
+        <w:tab/>
+      </w:r>
+      <w:r>
+        <w:tab/>
+        <w:t xml:space="preserve">f.2.12: method </w:t>
+      </w:r>
+      <w:proofErr w:type="spellStart"/>
+      <w:proofErr w:type="gramStart"/>
+      <w:r>
+        <w:t>deleteTeacherClassSubject</w:t>
+      </w:r>
+      <w:proofErr w:type="spellEnd"/>
+      <w:r>
+        <w:t>(</w:t>
+      </w:r>
+      <w:proofErr w:type="spellStart"/>
+      <w:proofErr w:type="gramEnd"/>
+      <w:r>
+        <w:t>teacherClassId</w:t>
+      </w:r>
+      <w:proofErr w:type="spellEnd"/>
+      <w:r>
+        <w:t>, session, model)</w:t>
+      </w:r>
+    </w:p>
+    <w:p>
+      <w:r>
+        <w:tab/>
+      </w:r>
+      <w:r>
+        <w:tab/>
+        <w:t xml:space="preserve">This method will change status of select </w:t>
+      </w:r>
+      <w:proofErr w:type="spellStart"/>
+      <w:r>
+        <w:t>TeacherClassSubject</w:t>
+      </w:r>
+      <w:proofErr w:type="spellEnd"/>
+      <w:r>
+        <w:t xml:space="preserve"> to </w:t>
+      </w:r>
+      <w:proofErr w:type="spellStart"/>
+      <w:r>
+        <w:t>deactive</w:t>
+      </w:r>
+      <w:proofErr w:type="spellEnd"/>
+      <w:r>
+        <w:t xml:space="preserve"> to explain that the teacher does not teach subject in that class anymore.</w:t>
+      </w:r>
+    </w:p>
+    <w:p>
+      <w:pPr>
+        <w:pStyle w:val="Heading5"/>
+      </w:pPr>
+      <w:r>
+        <w:tab/>
+      </w:r>
+      <w:r>
+        <w:tab/>
+        <w:t xml:space="preserve">f.2.13: method </w:t>
+      </w:r>
+      <w:proofErr w:type="spellStart"/>
+      <w:proofErr w:type="gramStart"/>
+      <w:r>
+        <w:t>viewFormAddTeacherClassSubject</w:t>
+      </w:r>
+      <w:proofErr w:type="spellEnd"/>
+      <w:r>
+        <w:t>(</w:t>
+      </w:r>
+      <w:proofErr w:type="spellStart"/>
+      <w:proofErr w:type="gramEnd"/>
+      <w:r>
+        <w:t>teacherrollnumber</w:t>
+      </w:r>
+      <w:proofErr w:type="spellEnd"/>
+      <w:r>
+        <w:t>, session, model)</w:t>
+      </w:r>
+    </w:p>
+    <w:p>
+      <w:r>
+        <w:tab/>
+      </w:r>
+      <w:r>
+        <w:tab/>
+        <w:t>This method will view all class and teacher that teacher can assign in, because of one subject must be teach in one class and if other teachers had been teaching that subject in the class so school admin can’t assign more teachers to that subject class.</w:t>
+      </w:r>
+    </w:p>
+    <w:p>
+      <w:pPr>
+        <w:pStyle w:val="Heading5"/>
+      </w:pPr>
+      <w:r>
+        <w:tab/>
+      </w:r>
+      <w:r>
+        <w:tab/>
+        <w:t xml:space="preserve">f.2.14: method </w:t>
+      </w:r>
+      <w:proofErr w:type="spellStart"/>
+      <w:proofErr w:type="gramStart"/>
+      <w:r>
+        <w:t>addTeacherClassSubject</w:t>
+      </w:r>
+      <w:proofErr w:type="spellEnd"/>
+      <w:r>
+        <w:t>(</w:t>
+      </w:r>
+      <w:proofErr w:type="spellStart"/>
+      <w:proofErr w:type="gramEnd"/>
+      <w:r>
+        <w:t>teacherrollnumber</w:t>
+      </w:r>
+      <w:proofErr w:type="spellEnd"/>
+      <w:r>
+        <w:t xml:space="preserve">, </w:t>
+      </w:r>
+      <w:proofErr w:type="spellStart"/>
+      <w:r>
+        <w:t>teacherclass</w:t>
+      </w:r>
+      <w:proofErr w:type="spellEnd"/>
+      <w:r>
+        <w:t xml:space="preserve">, </w:t>
+      </w:r>
+      <w:proofErr w:type="spellStart"/>
+      <w:r>
+        <w:t>teachersubject</w:t>
+      </w:r>
+      <w:proofErr w:type="spellEnd"/>
+      <w:r>
+        <w:t>, session, model)</w:t>
+      </w:r>
+    </w:p>
+    <w:p>
+      <w:r>
+        <w:tab/>
+      </w:r>
+      <w:r>
+        <w:tab/>
+        <w:t>This method will get data provide by user and validate. If in the select class have no teacher teach select subject that database will save new record.</w:t>
+      </w:r>
+    </w:p>
+    <w:p>
+      <w:pPr>
+        <w:pStyle w:val="Heading5"/>
+      </w:pPr>
+      <w:r>
+        <w:tab/>
+      </w:r>
+      <w:r>
+        <w:tab/>
+        <w:t xml:space="preserve">f.2.15: method </w:t>
+      </w:r>
+      <w:proofErr w:type="spellStart"/>
+      <w:proofErr w:type="gramStart"/>
+      <w:r>
+        <w:t>viewFormUpdateTeacherClassSubject</w:t>
+      </w:r>
+      <w:proofErr w:type="spellEnd"/>
+      <w:r>
+        <w:t>(</w:t>
+      </w:r>
+      <w:proofErr w:type="spellStart"/>
+      <w:proofErr w:type="gramEnd"/>
+      <w:r>
+        <w:t>teacherSubjectClassId</w:t>
+      </w:r>
+      <w:proofErr w:type="spellEnd"/>
+      <w:r>
+        <w:t>, session, model)</w:t>
+      </w:r>
+    </w:p>
+    <w:p>
+      <w:r>
+        <w:tab/>
+      </w:r>
+      <w:r>
+        <w:tab/>
+        <w:t xml:space="preserve">This method will get data of select </w:t>
+      </w:r>
+      <w:proofErr w:type="spellStart"/>
+      <w:r>
+        <w:t>teachersubjectclass</w:t>
+      </w:r>
+      <w:proofErr w:type="spellEnd"/>
+      <w:r>
+        <w:t xml:space="preserve"> and provide environment for user to input new data.</w:t>
+      </w:r>
+    </w:p>
+    <w:p>
+      <w:pPr>
+        <w:pStyle w:val="Heading5"/>
+      </w:pPr>
+      <w:r>
+        <w:tab/>
+      </w:r>
+      <w:r>
+        <w:tab/>
+        <w:t xml:space="preserve">f.2.16: method </w:t>
+      </w:r>
+      <w:proofErr w:type="spellStart"/>
+      <w:proofErr w:type="gramStart"/>
+      <w:r>
+        <w:t>updateTeacherClassSubject</w:t>
+      </w:r>
+      <w:proofErr w:type="spellEnd"/>
+      <w:r>
+        <w:t>(</w:t>
+      </w:r>
+      <w:proofErr w:type="spellStart"/>
+      <w:proofErr w:type="gramEnd"/>
+      <w:r>
+        <w:t>recordId</w:t>
+      </w:r>
+      <w:proofErr w:type="spellEnd"/>
+      <w:r>
+        <w:t xml:space="preserve">, </w:t>
+      </w:r>
+      <w:proofErr w:type="spellStart"/>
+      <w:r>
+        <w:t>teacherrollnumber</w:t>
+      </w:r>
+      <w:proofErr w:type="spellEnd"/>
+      <w:r>
+        <w:t xml:space="preserve">, </w:t>
+      </w:r>
+      <w:proofErr w:type="spellStart"/>
+      <w:r>
+        <w:t>teacherclass</w:t>
+      </w:r>
+      <w:proofErr w:type="spellEnd"/>
+      <w:r>
+        <w:t xml:space="preserve">, </w:t>
+      </w:r>
+      <w:proofErr w:type="spellStart"/>
+      <w:r>
+        <w:t>teachersubject</w:t>
+      </w:r>
+      <w:proofErr w:type="spellEnd"/>
+      <w:r>
+        <w:t>, session, model)</w:t>
+      </w:r>
+    </w:p>
+    <w:p>
+      <w:r>
+        <w:tab/>
+      </w:r>
+      <w:r>
+        <w:tab/>
+        <w:t>This method will get and validate user input data and check if the select class have no teacher teach select subject that database will update current record.</w:t>
+      </w:r>
+    </w:p>
+    <w:p>
+      <w:pPr>
+        <w:pStyle w:val="Heading2"/>
+        <w:numPr>
+          <w:ilvl w:val="0"/>
+          <w:numId w:val="2"/>
+        </w:numPr>
+      </w:pPr>
+      <w:r>
+        <w:t>Student Package</w:t>
+      </w:r>
+    </w:p>
+    <w:p/>
+    <w:p/>
+    <w:p>
+      <w:r>
+        <w:tab/>
+      </w:r>
+      <w:r>
+        <w:tab/>
+      </w:r>
+    </w:p>
+    <w:p/>
     <w:sectPr>
       <w:pgSz w:w="12240" w:h="15840"/>
       <w:pgMar w:top="1440" w:right="1440" w:bottom="1440" w:left="1440" w:header="720" w:footer="720" w:gutter="0"/>
@@ -1764,6 +3934,184 @@
     </w:lvl>
   </w:abstractNum>
   <w:abstractNum w:abstractNumId="4" w15:restartNumberingAfterBreak="0">
+    <w:nsid w:val="690E1381"/>
+    <w:multiLevelType w:val="hybridMultilevel"/>
+    <w:tmpl w:val="F98640E2"/>
+    <w:lvl w:ilvl="0" w:tplc="04090019">
+      <w:start w:val="1"/>
+      <w:numFmt w:val="lowerLetter"/>
+      <w:lvlText w:val="%1."/>
+      <w:lvlJc w:val="left"/>
+      <w:pPr>
+        <w:ind w:left="1080" w:hanging="360"/>
+      </w:pPr>
+      <w:rPr>
+        <w:rFonts w:hint="default"/>
+      </w:rPr>
+    </w:lvl>
+    <w:lvl w:ilvl="1" w:tplc="04090019" w:tentative="1">
+      <w:start w:val="1"/>
+      <w:numFmt w:val="lowerLetter"/>
+      <w:lvlText w:val="%2."/>
+      <w:lvlJc w:val="left"/>
+      <w:pPr>
+        <w:ind w:left="1800" w:hanging="360"/>
+      </w:pPr>
+    </w:lvl>
+    <w:lvl w:ilvl="2" w:tplc="0409001B" w:tentative="1">
+      <w:start w:val="1"/>
+      <w:numFmt w:val="lowerRoman"/>
+      <w:lvlText w:val="%3."/>
+      <w:lvlJc w:val="right"/>
+      <w:pPr>
+        <w:ind w:left="2520" w:hanging="180"/>
+      </w:pPr>
+    </w:lvl>
+    <w:lvl w:ilvl="3" w:tplc="0409000F" w:tentative="1">
+      <w:start w:val="1"/>
+      <w:numFmt w:val="decimal"/>
+      <w:lvlText w:val="%4."/>
+      <w:lvlJc w:val="left"/>
+      <w:pPr>
+        <w:ind w:left="3240" w:hanging="360"/>
+      </w:pPr>
+    </w:lvl>
+    <w:lvl w:ilvl="4" w:tplc="04090019" w:tentative="1">
+      <w:start w:val="1"/>
+      <w:numFmt w:val="lowerLetter"/>
+      <w:lvlText w:val="%5."/>
+      <w:lvlJc w:val="left"/>
+      <w:pPr>
+        <w:ind w:left="3960" w:hanging="360"/>
+      </w:pPr>
+    </w:lvl>
+    <w:lvl w:ilvl="5" w:tplc="0409001B" w:tentative="1">
+      <w:start w:val="1"/>
+      <w:numFmt w:val="lowerRoman"/>
+      <w:lvlText w:val="%6."/>
+      <w:lvlJc w:val="right"/>
+      <w:pPr>
+        <w:ind w:left="4680" w:hanging="180"/>
+      </w:pPr>
+    </w:lvl>
+    <w:lvl w:ilvl="6" w:tplc="0409000F" w:tentative="1">
+      <w:start w:val="1"/>
+      <w:numFmt w:val="decimal"/>
+      <w:lvlText w:val="%7."/>
+      <w:lvlJc w:val="left"/>
+      <w:pPr>
+        <w:ind w:left="5400" w:hanging="360"/>
+      </w:pPr>
+    </w:lvl>
+    <w:lvl w:ilvl="7" w:tplc="04090019" w:tentative="1">
+      <w:start w:val="1"/>
+      <w:numFmt w:val="lowerLetter"/>
+      <w:lvlText w:val="%8."/>
+      <w:lvlJc w:val="left"/>
+      <w:pPr>
+        <w:ind w:left="6120" w:hanging="360"/>
+      </w:pPr>
+    </w:lvl>
+    <w:lvl w:ilvl="8" w:tplc="0409001B" w:tentative="1">
+      <w:start w:val="1"/>
+      <w:numFmt w:val="lowerRoman"/>
+      <w:lvlText w:val="%9."/>
+      <w:lvlJc w:val="right"/>
+      <w:pPr>
+        <w:ind w:left="6840" w:hanging="180"/>
+      </w:pPr>
+    </w:lvl>
+  </w:abstractNum>
+  <w:abstractNum w:abstractNumId="5" w15:restartNumberingAfterBreak="0">
+    <w:nsid w:val="6D202780"/>
+    <w:multiLevelType w:val="hybridMultilevel"/>
+    <w:tmpl w:val="293A185C"/>
+    <w:lvl w:ilvl="0" w:tplc="04090019">
+      <w:start w:val="1"/>
+      <w:numFmt w:val="lowerLetter"/>
+      <w:lvlText w:val="%1."/>
+      <w:lvlJc w:val="left"/>
+      <w:pPr>
+        <w:ind w:left="720" w:hanging="360"/>
+      </w:pPr>
+      <w:rPr>
+        <w:rFonts w:hint="default"/>
+      </w:rPr>
+    </w:lvl>
+    <w:lvl w:ilvl="1" w:tplc="04090019" w:tentative="1">
+      <w:start w:val="1"/>
+      <w:numFmt w:val="lowerLetter"/>
+      <w:lvlText w:val="%2."/>
+      <w:lvlJc w:val="left"/>
+      <w:pPr>
+        <w:ind w:left="1440" w:hanging="360"/>
+      </w:pPr>
+    </w:lvl>
+    <w:lvl w:ilvl="2" w:tplc="0409001B" w:tentative="1">
+      <w:start w:val="1"/>
+      <w:numFmt w:val="lowerRoman"/>
+      <w:lvlText w:val="%3."/>
+      <w:lvlJc w:val="right"/>
+      <w:pPr>
+        <w:ind w:left="2160" w:hanging="180"/>
+      </w:pPr>
+    </w:lvl>
+    <w:lvl w:ilvl="3" w:tplc="0409000F" w:tentative="1">
+      <w:start w:val="1"/>
+      <w:numFmt w:val="decimal"/>
+      <w:lvlText w:val="%4."/>
+      <w:lvlJc w:val="left"/>
+      <w:pPr>
+        <w:ind w:left="2880" w:hanging="360"/>
+      </w:pPr>
+    </w:lvl>
+    <w:lvl w:ilvl="4" w:tplc="04090019" w:tentative="1">
+      <w:start w:val="1"/>
+      <w:numFmt w:val="lowerLetter"/>
+      <w:lvlText w:val="%5."/>
+      <w:lvlJc w:val="left"/>
+      <w:pPr>
+        <w:ind w:left="3600" w:hanging="360"/>
+      </w:pPr>
+    </w:lvl>
+    <w:lvl w:ilvl="5" w:tplc="0409001B" w:tentative="1">
+      <w:start w:val="1"/>
+      <w:numFmt w:val="lowerRoman"/>
+      <w:lvlText w:val="%6."/>
+      <w:lvlJc w:val="right"/>
+      <w:pPr>
+        <w:ind w:left="4320" w:hanging="180"/>
+      </w:pPr>
+    </w:lvl>
+    <w:lvl w:ilvl="6" w:tplc="0409000F" w:tentative="1">
+      <w:start w:val="1"/>
+      <w:numFmt w:val="decimal"/>
+      <w:lvlText w:val="%7."/>
+      <w:lvlJc w:val="left"/>
+      <w:pPr>
+        <w:ind w:left="5040" w:hanging="360"/>
+      </w:pPr>
+    </w:lvl>
+    <w:lvl w:ilvl="7" w:tplc="04090019" w:tentative="1">
+      <w:start w:val="1"/>
+      <w:numFmt w:val="lowerLetter"/>
+      <w:lvlText w:val="%8."/>
+      <w:lvlJc w:val="left"/>
+      <w:pPr>
+        <w:ind w:left="5760" w:hanging="360"/>
+      </w:pPr>
+    </w:lvl>
+    <w:lvl w:ilvl="8" w:tplc="0409001B" w:tentative="1">
+      <w:start w:val="1"/>
+      <w:numFmt w:val="lowerRoman"/>
+      <w:lvlText w:val="%9."/>
+      <w:lvlJc w:val="right"/>
+      <w:pPr>
+        <w:ind w:left="6480" w:hanging="180"/>
+      </w:pPr>
+    </w:lvl>
+  </w:abstractNum>
+  <w:abstractNum w:abstractNumId="6" w15:restartNumberingAfterBreak="0">
     <w:nsid w:val="75BA31CE"/>
     <w:multiLevelType w:val="hybridMultilevel"/>
     <w:tmpl w:val="4470C788"/>
@@ -1856,7 +4204,7 @@
     <w:abstractNumId w:val="3"/>
   </w:num>
   <w:num w:numId="2" w16cid:durableId="849564247">
-    <w:abstractNumId w:val="4"/>
+    <w:abstractNumId w:val="6"/>
   </w:num>
   <w:num w:numId="3" w16cid:durableId="830022052">
     <w:abstractNumId w:val="2"/>
@@ -1866,6 +4214,12 @@
   </w:num>
   <w:num w:numId="5" w16cid:durableId="1191144351">
     <w:abstractNumId w:val="1"/>
+  </w:num>
+  <w:num w:numId="6" w16cid:durableId="2036614208">
+    <w:abstractNumId w:val="5"/>
+  </w:num>
+  <w:num w:numId="7" w16cid:durableId="1086994692">
+    <w:abstractNumId w:val="4"/>
   </w:num>
 </w:numbering>
 </file>
@@ -2270,6 +4624,7 @@
   <w:style w:type="paragraph" w:default="1" w:styleId="Normal">
     <w:name w:val="Normal"/>
     <w:qFormat/>
+    <w:rsid w:val="007443AA"/>
   </w:style>
   <w:style w:type="paragraph" w:styleId="Heading1">
     <w:name w:val="heading 1"/>

</xml_diff>

<commit_message>
regular update: add more doc for superadmin package
</commit_message>
<xml_diff>
--- a/Spring Boot/SchoolManagement/Documentation/UserGuide.docx
+++ b/Spring Boot/SchoolManagement/Documentation/UserGuide.docx
@@ -22,11 +22,19 @@
           <w:color w:val="FF0000"/>
         </w:rPr>
       </w:pPr>
+      <w:proofErr w:type="spellStart"/>
       <w:r>
         <w:rPr>
           <w:color w:val="FF0000"/>
         </w:rPr>
-        <w:t xml:space="preserve">ChangeClass: </w:t>
+        <w:t>ChangeClass</w:t>
+      </w:r>
+      <w:proofErr w:type="spellEnd"/>
+      <w:r>
+        <w:rPr>
+          <w:color w:val="FF0000"/>
+        </w:rPr>
+        <w:t xml:space="preserve">: </w:t>
       </w:r>
     </w:p>
     <w:p>
@@ -34,7 +42,39 @@
         <w:ind w:firstLine="360"/>
       </w:pPr>
       <w:r>
-        <w:t>Use to handle change class management for student. Admin will know what semester and what class that students move to. Properties: id, student, oldClass, newClass, semester, status and reason. The reason field is for school admin response that why accept or reject. When the Student sent request to change class, the default status of change class request is “process”. This model have 3 main status: process, accept and reject.</w:t>
+        <w:t xml:space="preserve">Use to handle change class management for student. Admin will know what semester and what class that students move to. Properties: id, student, </w:t>
+      </w:r>
+      <w:proofErr w:type="spellStart"/>
+      <w:r>
+        <w:t>oldClass</w:t>
+      </w:r>
+      <w:proofErr w:type="spellEnd"/>
+      <w:r>
+        <w:t xml:space="preserve">, </w:t>
+      </w:r>
+      <w:proofErr w:type="spellStart"/>
+      <w:r>
+        <w:t>newClass</w:t>
+      </w:r>
+      <w:proofErr w:type="spellEnd"/>
+      <w:r>
+        <w:t xml:space="preserve">, semester, </w:t>
+      </w:r>
+      <w:proofErr w:type="gramStart"/>
+      <w:r>
+        <w:t>status</w:t>
+      </w:r>
+      <w:proofErr w:type="gramEnd"/>
+      <w:r>
+        <w:t xml:space="preserve"> and reason. The reason field is for school admin response that why accept or reject. When the Student sent request to change class, the default status of change class request is “process”. This model </w:t>
+      </w:r>
+      <w:proofErr w:type="gramStart"/>
+      <w:r>
+        <w:t>have</w:t>
+      </w:r>
+      <w:proofErr w:type="gramEnd"/>
+      <w:r>
+        <w:t xml:space="preserve"> 3 main status: process, accept and reject.</w:t>
       </w:r>
     </w:p>
     <w:p>
@@ -65,7 +105,15 @@
         <w:ind w:left="360"/>
       </w:pPr>
       <w:r>
-        <w:t>Use to save data of City. Properties: id, cityname, status.</w:t>
+        <w:t xml:space="preserve">Use to save data of City. Properties: id, </w:t>
+      </w:r>
+      <w:proofErr w:type="spellStart"/>
+      <w:r>
+        <w:t>cityname</w:t>
+      </w:r>
+      <w:proofErr w:type="spellEnd"/>
+      <w:r>
+        <w:t>, status.</w:t>
       </w:r>
     </w:p>
     <w:p>
@@ -91,16 +139,80 @@
         <w:ind w:left="360"/>
       </w:pPr>
       <w:r>
-        <w:t>Use to manager class in school. A school will have many class and each class just in one school -&gt; relationship to school is ManyToOne. Properties: id, classname, classTeacher, classOrganization.</w:t>
-      </w:r>
-      <w:r>
-        <w:t xml:space="preserve"> c</w:t>
-      </w:r>
-      <w:r>
-        <w:t>lassTeacher is mapping to Teacher_Subject_Class table to</w:t>
-      </w:r>
-      <w:r>
-        <w:t xml:space="preserve"> manager teacher teach subject and in what class. classOrganization is for school management, the system will know that class in what organization.</w:t>
+        <w:t xml:space="preserve">Use to manager class in school. A school will have many </w:t>
+      </w:r>
+      <w:proofErr w:type="gramStart"/>
+      <w:r>
+        <w:t>class</w:t>
+      </w:r>
+      <w:proofErr w:type="gramEnd"/>
+      <w:r>
+        <w:t xml:space="preserve"> and each class just in one school -&gt; relationship to school is </w:t>
+      </w:r>
+      <w:proofErr w:type="spellStart"/>
+      <w:r>
+        <w:t>ManyToOne</w:t>
+      </w:r>
+      <w:proofErr w:type="spellEnd"/>
+      <w:r>
+        <w:t xml:space="preserve">. Properties: id, </w:t>
+      </w:r>
+      <w:proofErr w:type="spellStart"/>
+      <w:r>
+        <w:t>classname</w:t>
+      </w:r>
+      <w:proofErr w:type="spellEnd"/>
+      <w:r>
+        <w:t xml:space="preserve">, </w:t>
+      </w:r>
+      <w:proofErr w:type="spellStart"/>
+      <w:r>
+        <w:t>classTeacher</w:t>
+      </w:r>
+      <w:proofErr w:type="spellEnd"/>
+      <w:r>
+        <w:t xml:space="preserve">, </w:t>
+      </w:r>
+      <w:proofErr w:type="spellStart"/>
+      <w:r>
+        <w:t>classOrganization</w:t>
+      </w:r>
+      <w:proofErr w:type="spellEnd"/>
+      <w:r>
+        <w:t>.</w:t>
+      </w:r>
+      <w:r>
+        <w:t xml:space="preserve"> </w:t>
+      </w:r>
+      <w:proofErr w:type="spellStart"/>
+      <w:r>
+        <w:t>c</w:t>
+      </w:r>
+      <w:r>
+        <w:t>lassTeacher</w:t>
+      </w:r>
+      <w:proofErr w:type="spellEnd"/>
+      <w:r>
+        <w:t xml:space="preserve"> is mapping to </w:t>
+      </w:r>
+      <w:proofErr w:type="spellStart"/>
+      <w:r>
+        <w:t>Teacher_Subject_Class</w:t>
+      </w:r>
+      <w:proofErr w:type="spellEnd"/>
+      <w:r>
+        <w:t xml:space="preserve"> table to</w:t>
+      </w:r>
+      <w:r>
+        <w:t xml:space="preserve"> manager teacher teach subject and in what class. </w:t>
+      </w:r>
+      <w:proofErr w:type="spellStart"/>
+      <w:r>
+        <w:t>classOrganization</w:t>
+      </w:r>
+      <w:proofErr w:type="spellEnd"/>
+      <w:r>
+        <w:t xml:space="preserve"> is for school management, the system will know that class in what organization.</w:t>
       </w:r>
     </w:p>
     <w:p>
@@ -126,7 +238,15 @@
         <w:ind w:left="360"/>
       </w:pPr>
       <w:r>
-        <w:t xml:space="preserve">Use to save data of District. Properties: id, districtname, status and city that map to city table. </w:t>
+        <w:t xml:space="preserve">Use to save data of District. Properties: id, </w:t>
+      </w:r>
+      <w:proofErr w:type="spellStart"/>
+      <w:r>
+        <w:t>districtname</w:t>
+      </w:r>
+      <w:proofErr w:type="spellEnd"/>
+      <w:r>
+        <w:t xml:space="preserve">, status and city that map to city table. </w:t>
       </w:r>
     </w:p>
     <w:p>
@@ -230,13 +350,77 @@
         <w:ind w:left="360"/>
       </w:pPr>
       <w:r>
-        <w:t xml:space="preserve">Use to handle Organization Management. Properties: Id, schoolcode, schoolname, wardorganization, ward, status, operating day, classOrganization. This model </w:t>
+        <w:t xml:space="preserve">Use to handle Organization Management. Properties: Id, </w:t>
+      </w:r>
+      <w:proofErr w:type="spellStart"/>
+      <w:r>
+        <w:t>schoolcode</w:t>
+      </w:r>
+      <w:proofErr w:type="spellEnd"/>
+      <w:r>
+        <w:t xml:space="preserve">, </w:t>
+      </w:r>
+      <w:proofErr w:type="spellStart"/>
+      <w:r>
+        <w:t>schoolname</w:t>
+      </w:r>
+      <w:proofErr w:type="spellEnd"/>
+      <w:r>
+        <w:t xml:space="preserve">, </w:t>
+      </w:r>
+      <w:proofErr w:type="spellStart"/>
+      <w:r>
+        <w:t>wardorganization</w:t>
+      </w:r>
+      <w:proofErr w:type="spellEnd"/>
+      <w:r>
+        <w:t xml:space="preserve">, ward, status, operating day, </w:t>
+      </w:r>
+      <w:proofErr w:type="spellStart"/>
+      <w:r>
+        <w:t>classOrganization</w:t>
+      </w:r>
+      <w:proofErr w:type="spellEnd"/>
+      <w:r>
+        <w:t xml:space="preserve">. This model </w:t>
       </w:r>
       <w:r>
         <w:t>is</w:t>
       </w:r>
       <w:r>
-        <w:t xml:space="preserve"> design to handle school and ward management. SchoolCode and SchoolName, wardorganization, status, operatingday are school information otherwise ward is </w:t>
+        <w:t xml:space="preserve"> design to handle school and ward management. </w:t>
+      </w:r>
+      <w:proofErr w:type="spellStart"/>
+      <w:r>
+        <w:t>SchoolCode</w:t>
+      </w:r>
+      <w:proofErr w:type="spellEnd"/>
+      <w:r>
+        <w:t xml:space="preserve"> and </w:t>
+      </w:r>
+      <w:proofErr w:type="spellStart"/>
+      <w:r>
+        <w:t>SchoolName</w:t>
+      </w:r>
+      <w:proofErr w:type="spellEnd"/>
+      <w:r>
+        <w:t xml:space="preserve">, </w:t>
+      </w:r>
+      <w:proofErr w:type="spellStart"/>
+      <w:r>
+        <w:t>wardorganization</w:t>
+      </w:r>
+      <w:proofErr w:type="spellEnd"/>
+      <w:r>
+        <w:t xml:space="preserve">, status, </w:t>
+      </w:r>
+      <w:proofErr w:type="spellStart"/>
+      <w:r>
+        <w:t>operatingday</w:t>
+      </w:r>
+      <w:proofErr w:type="spellEnd"/>
+      <w:r>
+        <w:t xml:space="preserve"> are school information otherwise ward is </w:t>
       </w:r>
       <w:r>
         <w:t>storing</w:t>
@@ -330,7 +514,15 @@
         <w:t xml:space="preserve">Use to save data of Semester. Properties: Id, Semester, Year. This model is general model use for all system and management by super admin. When the Super Admin start new semester, </w:t>
       </w:r>
       <w:r>
-        <w:t>database will create new semester and change status in table teacher_class that close all the record in old semester.</w:t>
+        <w:t xml:space="preserve">database will create new semester and change status in table </w:t>
+      </w:r>
+      <w:proofErr w:type="spellStart"/>
+      <w:r>
+        <w:t>teacher_class</w:t>
+      </w:r>
+      <w:proofErr w:type="spellEnd"/>
+      <w:r>
+        <w:t xml:space="preserve"> that close all the record in old semester.</w:t>
       </w:r>
     </w:p>
     <w:p>
@@ -400,13 +592,53 @@
         <w:ind w:left="360"/>
       </w:pPr>
       <w:r>
-        <w:t xml:space="preserve">Use to handle information of subject. Properties: subjectcode, subjectname, organizations, subjectTeachers. This model </w:t>
+        <w:t xml:space="preserve">Use to handle information of subject. Properties: </w:t>
+      </w:r>
+      <w:proofErr w:type="spellStart"/>
+      <w:r>
+        <w:t>subjectcode</w:t>
+      </w:r>
+      <w:proofErr w:type="spellEnd"/>
+      <w:r>
+        <w:t xml:space="preserve">, </w:t>
+      </w:r>
+      <w:proofErr w:type="spellStart"/>
+      <w:r>
+        <w:t>subjectname</w:t>
+      </w:r>
+      <w:proofErr w:type="spellEnd"/>
+      <w:r>
+        <w:t xml:space="preserve">, organizations, </w:t>
+      </w:r>
+      <w:proofErr w:type="spellStart"/>
+      <w:r>
+        <w:t>subjectTeachers</w:t>
+      </w:r>
+      <w:proofErr w:type="spellEnd"/>
+      <w:r>
+        <w:t xml:space="preserve">. This model </w:t>
       </w:r>
       <w:r>
         <w:t>relates</w:t>
       </w:r>
       <w:r>
-        <w:t xml:space="preserve"> to teacher_class table to manager the subject and semester that teacher teach; organizations for locate what school organizations in use the subject.</w:t>
+        <w:t xml:space="preserve"> to </w:t>
+      </w:r>
+      <w:proofErr w:type="spellStart"/>
+      <w:r>
+        <w:t>teacher_class</w:t>
+      </w:r>
+      <w:proofErr w:type="spellEnd"/>
+      <w:r>
+        <w:t xml:space="preserve"> table to </w:t>
+      </w:r>
+      <w:proofErr w:type="spellStart"/>
+      <w:r>
+        <w:t>manager</w:t>
+      </w:r>
+      <w:proofErr w:type="spellEnd"/>
+      <w:r>
+        <w:t xml:space="preserve"> the subject and semester that teacher teach; organizations for locate what school organizations in use the subject.</w:t>
       </w:r>
     </w:p>
     <w:p>
@@ -420,19 +652,42 @@
           <w:color w:val="FF0000"/>
         </w:rPr>
       </w:pPr>
+      <w:proofErr w:type="spellStart"/>
       <w:r>
         <w:rPr>
           <w:color w:val="FF0000"/>
         </w:rPr>
         <w:t>TeacherClassSubject</w:t>
       </w:r>
+      <w:proofErr w:type="spellEnd"/>
     </w:p>
     <w:p>
       <w:pPr>
         <w:ind w:left="360"/>
       </w:pPr>
       <w:r>
-        <w:t xml:space="preserve">Use to manager teacher teach what subject and in what class in each semester. Properties: id, teacher, classTeaching , subjectTeaching, status. It </w:t>
+        <w:t xml:space="preserve">Use to manager teacher teach what subject and in what class in each semester. Properties: id, teacher, </w:t>
+      </w:r>
+      <w:proofErr w:type="spellStart"/>
+      <w:proofErr w:type="gramStart"/>
+      <w:r>
+        <w:t>classTeaching</w:t>
+      </w:r>
+      <w:proofErr w:type="spellEnd"/>
+      <w:r>
+        <w:t xml:space="preserve"> ,</w:t>
+      </w:r>
+      <w:proofErr w:type="gramEnd"/>
+      <w:r>
+        <w:t xml:space="preserve"> </w:t>
+      </w:r>
+      <w:proofErr w:type="spellStart"/>
+      <w:r>
+        <w:t>subjectTeaching</w:t>
+      </w:r>
+      <w:proofErr w:type="spellEnd"/>
+      <w:r>
+        <w:t xml:space="preserve">, status. It </w:t>
       </w:r>
       <w:r>
         <w:t>does not have</w:t>
@@ -470,10 +725,130 @@
         <w:ind w:left="360"/>
       </w:pPr>
       <w:r>
-        <w:t>This is the most important model of School Management System that have many data to handle. Properties: rollnumber, fullname, username, password, email, gender, ethnic, religions, picture, hobbies, address, hometown, parrentName, status, roles, teacherclass, studentclass, lastchangepassword, deactivetime,</w:t>
-      </w:r>
-      <w:r>
-        <w:t xml:space="preserve"> teacherClassSubject, schoolOrganization. Rule: each user must have one rollnumber, username and email. The status must be active or deactive. Roles in this model is related to role model and one user can have more than one role. Picture is String type that locates the path to avatar picture locate in database. And because of user can have more than once role that teacherclass is for teacher role that manager what class that teacher responsibilities, while student class is for student role that manager what class that student in. lastchangepassword is Date type that save the Data last time user update, change password, this feature use to checking if user changed password last time after 6 months ago, user can’t be logging in and must change password. Deactivetime use to export report for school admin and super admin role, the report will include students in current year that be deactive.</w:t>
+        <w:t xml:space="preserve">This is the most important model of School Management System that have many data to handle. Properties: </w:t>
+      </w:r>
+      <w:proofErr w:type="spellStart"/>
+      <w:r>
+        <w:t>rollnumber</w:t>
+      </w:r>
+      <w:proofErr w:type="spellEnd"/>
+      <w:r>
+        <w:t xml:space="preserve">, </w:t>
+      </w:r>
+      <w:proofErr w:type="spellStart"/>
+      <w:r>
+        <w:t>fullname</w:t>
+      </w:r>
+      <w:proofErr w:type="spellEnd"/>
+      <w:r>
+        <w:t xml:space="preserve">, username, password, email, gender, ethnic, religions, picture, hobbies, address, hometown, </w:t>
+      </w:r>
+      <w:proofErr w:type="spellStart"/>
+      <w:r>
+        <w:t>parrentName</w:t>
+      </w:r>
+      <w:proofErr w:type="spellEnd"/>
+      <w:r>
+        <w:t xml:space="preserve">, status, roles, </w:t>
+      </w:r>
+      <w:proofErr w:type="spellStart"/>
+      <w:r>
+        <w:t>teacherclass</w:t>
+      </w:r>
+      <w:proofErr w:type="spellEnd"/>
+      <w:r>
+        <w:t xml:space="preserve">, </w:t>
+      </w:r>
+      <w:proofErr w:type="spellStart"/>
+      <w:r>
+        <w:t>studentclass</w:t>
+      </w:r>
+      <w:proofErr w:type="spellEnd"/>
+      <w:r>
+        <w:t xml:space="preserve">, </w:t>
+      </w:r>
+      <w:proofErr w:type="spellStart"/>
+      <w:r>
+        <w:t>lastchangepassword</w:t>
+      </w:r>
+      <w:proofErr w:type="spellEnd"/>
+      <w:r>
+        <w:t xml:space="preserve">, </w:t>
+      </w:r>
+      <w:proofErr w:type="spellStart"/>
+      <w:r>
+        <w:t>deactivetime</w:t>
+      </w:r>
+      <w:proofErr w:type="spellEnd"/>
+      <w:r>
+        <w:t>,</w:t>
+      </w:r>
+      <w:r>
+        <w:t xml:space="preserve"> </w:t>
+      </w:r>
+      <w:proofErr w:type="spellStart"/>
+      <w:r>
+        <w:t>teacherClassSubject</w:t>
+      </w:r>
+      <w:proofErr w:type="spellEnd"/>
+      <w:r>
+        <w:t xml:space="preserve">, </w:t>
+      </w:r>
+      <w:proofErr w:type="spellStart"/>
+      <w:r>
+        <w:t>schoolOrganization</w:t>
+      </w:r>
+      <w:proofErr w:type="spellEnd"/>
+      <w:r>
+        <w:t xml:space="preserve">. Rule: each user must have one </w:t>
+      </w:r>
+      <w:proofErr w:type="spellStart"/>
+      <w:r>
+        <w:t>rollnumber</w:t>
+      </w:r>
+      <w:proofErr w:type="spellEnd"/>
+      <w:r>
+        <w:t xml:space="preserve">, username and email. The status must be active or </w:t>
+      </w:r>
+      <w:proofErr w:type="spellStart"/>
+      <w:r>
+        <w:t>deactive</w:t>
+      </w:r>
+      <w:proofErr w:type="spellEnd"/>
+      <w:r>
+        <w:t xml:space="preserve">. Roles in this model is related to role model and one user can have more than one role. Picture is String type that locates the path to avatar picture locate in database. And because of user can have more than once role that </w:t>
+      </w:r>
+      <w:proofErr w:type="spellStart"/>
+      <w:r>
+        <w:t>teacherclass</w:t>
+      </w:r>
+      <w:proofErr w:type="spellEnd"/>
+      <w:r>
+        <w:t xml:space="preserve"> is for teacher role that manager what class that teacher responsibilities, while student class is for student role that manager what class that student in. </w:t>
+      </w:r>
+      <w:proofErr w:type="spellStart"/>
+      <w:r>
+        <w:t>lastchangepassword</w:t>
+      </w:r>
+      <w:proofErr w:type="spellEnd"/>
+      <w:r>
+        <w:t xml:space="preserve"> is Date type that save the Data last time user update, change password, this feature use to checking if user changed password last time after 6 months ago, user can’t be logging in and must change password. </w:t>
+      </w:r>
+      <w:proofErr w:type="spellStart"/>
+      <w:r>
+        <w:t>Deactivetime</w:t>
+      </w:r>
+      <w:proofErr w:type="spellEnd"/>
+      <w:r>
+        <w:t xml:space="preserve"> use to export report for school admin and super admin role, the report will include students in current year that be </w:t>
+      </w:r>
+      <w:proofErr w:type="spellStart"/>
+      <w:r>
+        <w:t>deactive</w:t>
+      </w:r>
+      <w:proofErr w:type="spellEnd"/>
+      <w:r>
+        <w:t>.</w:t>
       </w:r>
     </w:p>
     <w:p>
@@ -499,7 +874,15 @@
         <w:ind w:left="360"/>
       </w:pPr>
       <w:r>
-        <w:t>Use to stored data of ward. Properties: Id, wardname, status, district.</w:t>
+        <w:t xml:space="preserve">Use to stored data of ward. Properties: Id, </w:t>
+      </w:r>
+      <w:proofErr w:type="spellStart"/>
+      <w:r>
+        <w:t>wardname</w:t>
+      </w:r>
+      <w:proofErr w:type="spellEnd"/>
+      <w:r>
+        <w:t>, status, district.</w:t>
       </w:r>
     </w:p>
     <w:p>
@@ -592,9 +975,11 @@
           <w:numId w:val="5"/>
         </w:numPr>
       </w:pPr>
+      <w:proofErr w:type="spellStart"/>
       <w:r>
         <w:t>ExcelDownloadController</w:t>
       </w:r>
+      <w:proofErr w:type="spellEnd"/>
     </w:p>
     <w:p>
       <w:pPr>
@@ -641,19 +1026,40 @@
       </w:r>
       <w:r>
         <w:tab/>
-        <w:t>a.2.1: method dowloadDeactiveStudentReport(response, session)</w:t>
-      </w:r>
-    </w:p>
-    <w:p>
-      <w:r>
-        <w:tab/>
-      </w:r>
-      <w:r>
-        <w:tab/>
-      </w:r>
-      <w:r>
-        <w:tab/>
-        <w:t>This method will get all student in school organizations that have status is inactive and the timedeactive of the user must be in current year. This student list then will be export to Excel and accept user to download directly from website by using response.</w:t>
+        <w:t xml:space="preserve">a.2.1: method </w:t>
+      </w:r>
+      <w:proofErr w:type="spellStart"/>
+      <w:proofErr w:type="gramStart"/>
+      <w:r>
+        <w:t>dowloadDeactiveStudentReport</w:t>
+      </w:r>
+      <w:proofErr w:type="spellEnd"/>
+      <w:r>
+        <w:t>(</w:t>
+      </w:r>
+      <w:proofErr w:type="gramEnd"/>
+      <w:r>
+        <w:t>response, session)</w:t>
+      </w:r>
+    </w:p>
+    <w:p>
+      <w:r>
+        <w:tab/>
+      </w:r>
+      <w:r>
+        <w:tab/>
+      </w:r>
+      <w:r>
+        <w:tab/>
+        <w:t xml:space="preserve">This method will get all student in school organizations that have status is inactive and the </w:t>
+      </w:r>
+      <w:proofErr w:type="spellStart"/>
+      <w:r>
+        <w:t>timedeactive</w:t>
+      </w:r>
+      <w:proofErr w:type="spellEnd"/>
+      <w:r>
+        <w:t xml:space="preserve"> of the user must be in current year. This student list then will be export to Excel and accept user to download directly from website by using response.</w:t>
       </w:r>
     </w:p>
     <w:p>
@@ -668,7 +1074,20 @@
       </w:r>
       <w:r>
         <w:tab/>
-        <w:t>a.2.2: method downloadEthnicStudentReport(response, session)</w:t>
+        <w:t xml:space="preserve">a.2.2: method </w:t>
+      </w:r>
+      <w:proofErr w:type="spellStart"/>
+      <w:proofErr w:type="gramStart"/>
+      <w:r>
+        <w:t>downloadEthnicStudentReport</w:t>
+      </w:r>
+      <w:proofErr w:type="spellEnd"/>
+      <w:r>
+        <w:t>(</w:t>
+      </w:r>
+      <w:proofErr w:type="gramEnd"/>
+      <w:r>
+        <w:t>response, session)</w:t>
       </w:r>
     </w:p>
     <w:p>
@@ -689,7 +1108,20 @@
         <w:ind w:left="1440" w:firstLine="720"/>
       </w:pPr>
       <w:r>
-        <w:t>a.2.3: method downloadSubjectTeacherReport(response, session)</w:t>
+        <w:t xml:space="preserve">a.2.3: method </w:t>
+      </w:r>
+      <w:proofErr w:type="spellStart"/>
+      <w:proofErr w:type="gramStart"/>
+      <w:r>
+        <w:t>downloadSubjectTeacherReport</w:t>
+      </w:r>
+      <w:proofErr w:type="spellEnd"/>
+      <w:r>
+        <w:t>(</w:t>
+      </w:r>
+      <w:proofErr w:type="gramEnd"/>
+      <w:r>
+        <w:t>response, session)</w:t>
       </w:r>
     </w:p>
     <w:p>
@@ -716,7 +1148,20 @@
       </w:r>
       <w:r>
         <w:tab/>
-        <w:t>a.2.4: method downloadStudentUpClass(resp</w:t>
+        <w:t xml:space="preserve">a.2.4: method </w:t>
+      </w:r>
+      <w:proofErr w:type="spellStart"/>
+      <w:proofErr w:type="gramStart"/>
+      <w:r>
+        <w:t>downloadStudentUpClass</w:t>
+      </w:r>
+      <w:proofErr w:type="spellEnd"/>
+      <w:r>
+        <w:t>(</w:t>
+      </w:r>
+      <w:proofErr w:type="gramEnd"/>
+      <w:r>
+        <w:t>resp</w:t>
       </w:r>
       <w:r>
         <w:t>onse, session)</w:t>
@@ -746,19 +1191,43 @@
       </w:r>
       <w:r>
         <w:tab/>
-        <w:t>a.2.5: method downloadSADeactiveReport(response)</w:t>
-      </w:r>
-    </w:p>
-    <w:p>
-      <w:r>
-        <w:tab/>
-      </w:r>
-      <w:r>
-        <w:tab/>
-      </w:r>
-      <w:r>
-        <w:tab/>
-        <w:t>This method is similar to method downloadDeactiveStudentReport except that the student list will be retrieve from all organizations not in one school organization.</w:t>
+        <w:t xml:space="preserve">a.2.5: method </w:t>
+      </w:r>
+      <w:proofErr w:type="spellStart"/>
+      <w:r>
+        <w:t>downloadSADeactiveReport</w:t>
+      </w:r>
+      <w:proofErr w:type="spellEnd"/>
+      <w:r>
+        <w:t>(response)</w:t>
+      </w:r>
+    </w:p>
+    <w:p>
+      <w:r>
+        <w:tab/>
+      </w:r>
+      <w:r>
+        <w:tab/>
+      </w:r>
+      <w:r>
+        <w:tab/>
+        <w:t xml:space="preserve">This method is </w:t>
+      </w:r>
+      <w:proofErr w:type="gramStart"/>
+      <w:r>
+        <w:t>similar to</w:t>
+      </w:r>
+      <w:proofErr w:type="gramEnd"/>
+      <w:r>
+        <w:t xml:space="preserve"> method </w:t>
+      </w:r>
+      <w:proofErr w:type="spellStart"/>
+      <w:r>
+        <w:t>downloadDeactiveStudentReport</w:t>
+      </w:r>
+      <w:proofErr w:type="spellEnd"/>
+      <w:r>
+        <w:t xml:space="preserve"> except that the student list will be retrieve from all organizations not in one school organization.</w:t>
       </w:r>
     </w:p>
     <w:p>
@@ -784,19 +1253,43 @@
       </w:r>
       <w:r>
         <w:tab/>
-        <w:t>a.2.6: method downloadSAUpClassReport(response)</w:t>
-      </w:r>
-    </w:p>
-    <w:p>
-      <w:r>
-        <w:tab/>
-      </w:r>
-      <w:r>
-        <w:tab/>
-      </w:r>
-      <w:r>
-        <w:tab/>
-        <w:t>This method is similar to method downloadStudentUpClass except that the student list will be retrieve from all organizations not in one school organization.</w:t>
+        <w:t xml:space="preserve">a.2.6: method </w:t>
+      </w:r>
+      <w:proofErr w:type="spellStart"/>
+      <w:r>
+        <w:t>downloadSAUpClassReport</w:t>
+      </w:r>
+      <w:proofErr w:type="spellEnd"/>
+      <w:r>
+        <w:t>(response)</w:t>
+      </w:r>
+    </w:p>
+    <w:p>
+      <w:r>
+        <w:tab/>
+      </w:r>
+      <w:r>
+        <w:tab/>
+      </w:r>
+      <w:r>
+        <w:tab/>
+        <w:t xml:space="preserve">This method is </w:t>
+      </w:r>
+      <w:proofErr w:type="gramStart"/>
+      <w:r>
+        <w:t>similar to</w:t>
+      </w:r>
+      <w:proofErr w:type="gramEnd"/>
+      <w:r>
+        <w:t xml:space="preserve"> method </w:t>
+      </w:r>
+      <w:proofErr w:type="spellStart"/>
+      <w:r>
+        <w:t>downloadStudentUpClass</w:t>
+      </w:r>
+      <w:proofErr w:type="spellEnd"/>
+      <w:r>
+        <w:t xml:space="preserve"> except that the student list will be retrieve from all organizations not in one school organization.</w:t>
       </w:r>
     </w:p>
     <w:p>
@@ -811,19 +1304,43 @@
       </w:r>
       <w:r>
         <w:tab/>
-        <w:t>a.2.7: method downloadSASubjectTeacherReport(response)</w:t>
-      </w:r>
-    </w:p>
-    <w:p>
-      <w:r>
-        <w:tab/>
-      </w:r>
-      <w:r>
-        <w:tab/>
-      </w:r>
-      <w:r>
-        <w:tab/>
-        <w:t>This method is similar to method dowloadSubjectTeacherReport except that the teacher list will be retrieve from all organizations not in one school organization.</w:t>
+        <w:t xml:space="preserve">a.2.7: method </w:t>
+      </w:r>
+      <w:proofErr w:type="spellStart"/>
+      <w:r>
+        <w:t>downloadSASubjectTeacherReport</w:t>
+      </w:r>
+      <w:proofErr w:type="spellEnd"/>
+      <w:r>
+        <w:t>(response)</w:t>
+      </w:r>
+    </w:p>
+    <w:p>
+      <w:r>
+        <w:tab/>
+      </w:r>
+      <w:r>
+        <w:tab/>
+      </w:r>
+      <w:r>
+        <w:tab/>
+        <w:t xml:space="preserve">This method is </w:t>
+      </w:r>
+      <w:proofErr w:type="gramStart"/>
+      <w:r>
+        <w:t>similar to</w:t>
+      </w:r>
+      <w:proofErr w:type="gramEnd"/>
+      <w:r>
+        <w:t xml:space="preserve"> method </w:t>
+      </w:r>
+      <w:proofErr w:type="spellStart"/>
+      <w:r>
+        <w:t>dowloadSubjectTeacherReport</w:t>
+      </w:r>
+      <w:proofErr w:type="spellEnd"/>
+      <w:r>
+        <w:t xml:space="preserve"> except that the teacher list will be retrieve from all organizations not in one school organization.</w:t>
       </w:r>
     </w:p>
     <w:p>
@@ -838,19 +1355,43 @@
       </w:r>
       <w:r>
         <w:tab/>
-        <w:t>a.2.8: method dowloadSAEthnicStudentReport(response)</w:t>
-      </w:r>
-    </w:p>
-    <w:p>
-      <w:r>
-        <w:tab/>
-      </w:r>
-      <w:r>
-        <w:tab/>
-      </w:r>
-      <w:r>
-        <w:tab/>
-        <w:t xml:space="preserve">This method is similar to method downloadEthnicStudentReport except that the student list will be </w:t>
+        <w:t xml:space="preserve">a.2.8: method </w:t>
+      </w:r>
+      <w:proofErr w:type="spellStart"/>
+      <w:r>
+        <w:t>dowloadSAEthnicStudentReport</w:t>
+      </w:r>
+      <w:proofErr w:type="spellEnd"/>
+      <w:r>
+        <w:t>(response)</w:t>
+      </w:r>
+    </w:p>
+    <w:p>
+      <w:r>
+        <w:tab/>
+      </w:r>
+      <w:r>
+        <w:tab/>
+      </w:r>
+      <w:r>
+        <w:tab/>
+        <w:t xml:space="preserve">This method is </w:t>
+      </w:r>
+      <w:proofErr w:type="gramStart"/>
+      <w:r>
+        <w:t>similar to</w:t>
+      </w:r>
+      <w:proofErr w:type="gramEnd"/>
+      <w:r>
+        <w:t xml:space="preserve"> method </w:t>
+      </w:r>
+      <w:proofErr w:type="spellStart"/>
+      <w:r>
+        <w:t>downloadEthnicStudentReport</w:t>
+      </w:r>
+      <w:proofErr w:type="spellEnd"/>
+      <w:r>
+        <w:t xml:space="preserve"> except that the student list will be </w:t>
       </w:r>
       <w:r>
         <w:t>re</w:t>
@@ -899,7 +1440,15 @@
     <w:p>
       <w:r>
         <w:tab/>
-        <w:t>This package handle exchange data with data base to get cities, districts and wards.</w:t>
+        <w:t xml:space="preserve">This package handle exchange data with data base to get cities, </w:t>
+      </w:r>
+      <w:proofErr w:type="gramStart"/>
+      <w:r>
+        <w:t>districts</w:t>
+      </w:r>
+      <w:proofErr w:type="gramEnd"/>
+      <w:r>
+        <w:t xml:space="preserve"> and wards.</w:t>
       </w:r>
     </w:p>
     <w:p>
@@ -920,16 +1469,48 @@
       </w:r>
       <w:r>
         <w:tab/>
-        <w:t>a.2.1: method getDistrictsbyCity(cityId):</w:t>
-      </w:r>
-    </w:p>
-    <w:p>
-      <w:r>
-        <w:tab/>
-      </w:r>
-      <w:r>
-        <w:tab/>
-        <w:t>This method will find the city by cityId in the database and return list of districts in found city into json.</w:t>
+        <w:t xml:space="preserve">a.2.1: method </w:t>
+      </w:r>
+      <w:proofErr w:type="spellStart"/>
+      <w:r>
+        <w:t>getDistrictsbyCity</w:t>
+      </w:r>
+      <w:proofErr w:type="spellEnd"/>
+      <w:r>
+        <w:t>(</w:t>
+      </w:r>
+      <w:proofErr w:type="spellStart"/>
+      <w:r>
+        <w:t>cityId</w:t>
+      </w:r>
+      <w:proofErr w:type="spellEnd"/>
+      <w:r>
+        <w:t>):</w:t>
+      </w:r>
+    </w:p>
+    <w:p>
+      <w:r>
+        <w:tab/>
+      </w:r>
+      <w:r>
+        <w:tab/>
+        <w:t xml:space="preserve">This method will find the city by </w:t>
+      </w:r>
+      <w:proofErr w:type="spellStart"/>
+      <w:r>
+        <w:t>cityId</w:t>
+      </w:r>
+      <w:proofErr w:type="spellEnd"/>
+      <w:r>
+        <w:t xml:space="preserve"> in the database and return list of districts in found city into </w:t>
+      </w:r>
+      <w:proofErr w:type="spellStart"/>
+      <w:r>
+        <w:t>json</w:t>
+      </w:r>
+      <w:proofErr w:type="spellEnd"/>
+      <w:r>
+        <w:t>.</w:t>
       </w:r>
     </w:p>
     <w:p>
@@ -941,16 +1522,48 @@
       </w:r>
       <w:r>
         <w:tab/>
-        <w:t>a.2.2: method getWardsByDistrict(districtId):</w:t>
-      </w:r>
-    </w:p>
-    <w:p>
-      <w:r>
-        <w:tab/>
-      </w:r>
-      <w:r>
-        <w:tab/>
-        <w:t>This method will find the district by districtId in the database and return list of wards in found district into json.</w:t>
+        <w:t xml:space="preserve">a.2.2: method </w:t>
+      </w:r>
+      <w:proofErr w:type="spellStart"/>
+      <w:r>
+        <w:t>getWardsByDistrict</w:t>
+      </w:r>
+      <w:proofErr w:type="spellEnd"/>
+      <w:r>
+        <w:t>(</w:t>
+      </w:r>
+      <w:proofErr w:type="spellStart"/>
+      <w:r>
+        <w:t>districtId</w:t>
+      </w:r>
+      <w:proofErr w:type="spellEnd"/>
+      <w:r>
+        <w:t>):</w:t>
+      </w:r>
+    </w:p>
+    <w:p>
+      <w:r>
+        <w:tab/>
+      </w:r>
+      <w:r>
+        <w:tab/>
+        <w:t xml:space="preserve">This method will find the district by </w:t>
+      </w:r>
+      <w:proofErr w:type="spellStart"/>
+      <w:r>
+        <w:t>districtId</w:t>
+      </w:r>
+      <w:proofErr w:type="spellEnd"/>
+      <w:r>
+        <w:t xml:space="preserve"> in the database and return list of wards in found district into </w:t>
+      </w:r>
+      <w:proofErr w:type="spellStart"/>
+      <w:r>
+        <w:t>json</w:t>
+      </w:r>
+      <w:proofErr w:type="spellEnd"/>
+      <w:r>
+        <w:t>.</w:t>
       </w:r>
     </w:p>
     <w:p>
@@ -962,16 +1575,48 @@
       </w:r>
       <w:r>
         <w:tab/>
-        <w:t>a.2.3: method getOrganizationsByWard(wardId):</w:t>
-      </w:r>
-    </w:p>
-    <w:p>
-      <w:r>
-        <w:tab/>
-      </w:r>
-      <w:r>
-        <w:tab/>
-        <w:t>This method will find the ward by wardId in the database and return list of Organization in found ward into json.</w:t>
+        <w:t xml:space="preserve">a.2.3: method </w:t>
+      </w:r>
+      <w:proofErr w:type="spellStart"/>
+      <w:r>
+        <w:t>getOrganizationsByWard</w:t>
+      </w:r>
+      <w:proofErr w:type="spellEnd"/>
+      <w:r>
+        <w:t>(</w:t>
+      </w:r>
+      <w:proofErr w:type="spellStart"/>
+      <w:r>
+        <w:t>wardId</w:t>
+      </w:r>
+      <w:proofErr w:type="spellEnd"/>
+      <w:r>
+        <w:t>):</w:t>
+      </w:r>
+    </w:p>
+    <w:p>
+      <w:r>
+        <w:tab/>
+      </w:r>
+      <w:r>
+        <w:tab/>
+        <w:t xml:space="preserve">This method will find the ward by </w:t>
+      </w:r>
+      <w:proofErr w:type="spellStart"/>
+      <w:r>
+        <w:t>wardId</w:t>
+      </w:r>
+      <w:proofErr w:type="spellEnd"/>
+      <w:r>
+        <w:t xml:space="preserve"> in the database and return list of Organization in found ward into </w:t>
+      </w:r>
+      <w:proofErr w:type="spellStart"/>
+      <w:r>
+        <w:t>json</w:t>
+      </w:r>
+      <w:proofErr w:type="spellEnd"/>
+      <w:r>
+        <w:t>.</w:t>
       </w:r>
     </w:p>
     <w:p>
@@ -982,9 +1627,11 @@
           <w:numId w:val="2"/>
         </w:numPr>
       </w:pPr>
+      <w:proofErr w:type="spellStart"/>
       <w:r>
         <w:t>SchoolAdmin</w:t>
       </w:r>
+      <w:proofErr w:type="spellEnd"/>
     </w:p>
     <w:p>
       <w:pPr>
@@ -994,9 +1641,11 @@
           <w:numId w:val="7"/>
         </w:numPr>
       </w:pPr>
+      <w:proofErr w:type="spellStart"/>
       <w:r>
         <w:t>SchoolAdminClassManagementController</w:t>
       </w:r>
+      <w:proofErr w:type="spellEnd"/>
     </w:p>
     <w:p>
       <w:pPr>
@@ -1033,7 +1682,20 @@
         <w:tab/>
       </w:r>
       <w:r>
-        <w:t>a.2.1: method viewAllClass(session, model)</w:t>
+        <w:t xml:space="preserve">a.2.1: method </w:t>
+      </w:r>
+      <w:proofErr w:type="spellStart"/>
+      <w:proofErr w:type="gramStart"/>
+      <w:r>
+        <w:t>viewAllClass</w:t>
+      </w:r>
+      <w:proofErr w:type="spellEnd"/>
+      <w:r>
+        <w:t>(</w:t>
+      </w:r>
+      <w:proofErr w:type="gramEnd"/>
+      <w:r>
+        <w:t>session, model)</w:t>
       </w:r>
     </w:p>
     <w:p>
@@ -1053,7 +1715,20 @@
         <w:tab/>
       </w:r>
       <w:r>
-        <w:t>a.2.2: method addClass(session, model)</w:t>
+        <w:t xml:space="preserve">a.2.2: method </w:t>
+      </w:r>
+      <w:proofErr w:type="spellStart"/>
+      <w:proofErr w:type="gramStart"/>
+      <w:r>
+        <w:t>addClass</w:t>
+      </w:r>
+      <w:proofErr w:type="spellEnd"/>
+      <w:r>
+        <w:t>(</w:t>
+      </w:r>
+      <w:proofErr w:type="gramEnd"/>
+      <w:r>
+        <w:t>session, model)</w:t>
       </w:r>
     </w:p>
     <w:p>
@@ -1074,13 +1749,39 @@
         <w:tab/>
       </w:r>
       <w:r>
-        <w:t>a.2.3: method addNewClass(classname, session, model)</w:t>
-      </w:r>
-    </w:p>
-    <w:p>
-      <w:r>
-        <w:tab/>
-        <w:t>This method will validate user login session and validate user input data. If the classname is correct format and not duplicated that this method will create new class into database.</w:t>
+        <w:t xml:space="preserve">a.2.3: method </w:t>
+      </w:r>
+      <w:proofErr w:type="spellStart"/>
+      <w:proofErr w:type="gramStart"/>
+      <w:r>
+        <w:t>addNewClass</w:t>
+      </w:r>
+      <w:proofErr w:type="spellEnd"/>
+      <w:r>
+        <w:t>(</w:t>
+      </w:r>
+      <w:proofErr w:type="spellStart"/>
+      <w:proofErr w:type="gramEnd"/>
+      <w:r>
+        <w:t>classname</w:t>
+      </w:r>
+      <w:proofErr w:type="spellEnd"/>
+      <w:r>
+        <w:t>, session, model)</w:t>
+      </w:r>
+    </w:p>
+    <w:p>
+      <w:r>
+        <w:tab/>
+        <w:t xml:space="preserve">This method will validate user login session and validate user input data. If the </w:t>
+      </w:r>
+      <w:proofErr w:type="spellStart"/>
+      <w:r>
+        <w:t>classname</w:t>
+      </w:r>
+      <w:proofErr w:type="spellEnd"/>
+      <w:r>
+        <w:t xml:space="preserve"> is correct format and not duplicated that this method will create new class into database.</w:t>
       </w:r>
     </w:p>
     <w:p>
@@ -1094,7 +1795,25 @@
         <w:tab/>
       </w:r>
       <w:r>
-        <w:t>a.2.4: method getUpdateClassInfor(classid, session, model)</w:t>
+        <w:t xml:space="preserve">a.2.4: method </w:t>
+      </w:r>
+      <w:proofErr w:type="spellStart"/>
+      <w:proofErr w:type="gramStart"/>
+      <w:r>
+        <w:t>getUpdateClassInfor</w:t>
+      </w:r>
+      <w:proofErr w:type="spellEnd"/>
+      <w:r>
+        <w:t>(</w:t>
+      </w:r>
+      <w:proofErr w:type="spellStart"/>
+      <w:proofErr w:type="gramEnd"/>
+      <w:r>
+        <w:t>classid</w:t>
+      </w:r>
+      <w:proofErr w:type="spellEnd"/>
+      <w:r>
+        <w:t>, session, model)</w:t>
       </w:r>
     </w:p>
     <w:p>
@@ -1114,13 +1833,47 @@
         <w:tab/>
       </w:r>
       <w:r>
-        <w:t>a.2.5: method updateClass(classid, classname, session, model)</w:t>
-      </w:r>
-    </w:p>
-    <w:p>
-      <w:r>
-        <w:tab/>
-        <w:t xml:space="preserve">This method will validate user login session and validate user input data. If classname is correct format and not duplicate </w:t>
+        <w:t xml:space="preserve">a.2.5: method </w:t>
+      </w:r>
+      <w:proofErr w:type="spellStart"/>
+      <w:proofErr w:type="gramStart"/>
+      <w:r>
+        <w:t>updateClass</w:t>
+      </w:r>
+      <w:proofErr w:type="spellEnd"/>
+      <w:r>
+        <w:t>(</w:t>
+      </w:r>
+      <w:proofErr w:type="spellStart"/>
+      <w:proofErr w:type="gramEnd"/>
+      <w:r>
+        <w:t>classid</w:t>
+      </w:r>
+      <w:proofErr w:type="spellEnd"/>
+      <w:r>
+        <w:t xml:space="preserve">, </w:t>
+      </w:r>
+      <w:proofErr w:type="spellStart"/>
+      <w:r>
+        <w:t>classname</w:t>
+      </w:r>
+      <w:proofErr w:type="spellEnd"/>
+      <w:r>
+        <w:t>, session, model)</w:t>
+      </w:r>
+    </w:p>
+    <w:p>
+      <w:r>
+        <w:tab/>
+        <w:t xml:space="preserve">This method will validate user login session and validate user input data. If </w:t>
+      </w:r>
+      <w:proofErr w:type="spellStart"/>
+      <w:r>
+        <w:t>classname</w:t>
+      </w:r>
+      <w:proofErr w:type="spellEnd"/>
+      <w:r>
+        <w:t xml:space="preserve"> is correct format and not duplicate </w:t>
       </w:r>
       <w:r>
         <w:t>so that the system will update new information for the selected class.</w:t>
@@ -1135,7 +1888,25 @@
       </w:r>
       <w:r>
         <w:tab/>
-        <w:t>a.2.6: method deleteClass(classId, session, model)</w:t>
+        <w:t xml:space="preserve">a.2.6: method </w:t>
+      </w:r>
+      <w:proofErr w:type="spellStart"/>
+      <w:proofErr w:type="gramStart"/>
+      <w:r>
+        <w:t>deleteClass</w:t>
+      </w:r>
+      <w:proofErr w:type="spellEnd"/>
+      <w:r>
+        <w:t>(</w:t>
+      </w:r>
+      <w:proofErr w:type="spellStart"/>
+      <w:proofErr w:type="gramEnd"/>
+      <w:r>
+        <w:t>classId</w:t>
+      </w:r>
+      <w:proofErr w:type="spellEnd"/>
+      <w:r>
+        <w:t>, session, model)</w:t>
       </w:r>
     </w:p>
     <w:p>
@@ -1152,9 +1923,11 @@
           <w:numId w:val="7"/>
         </w:numPr>
       </w:pPr>
+      <w:proofErr w:type="spellStart"/>
       <w:r>
         <w:t>SchoolAdminHomeController</w:t>
       </w:r>
+      <w:proofErr w:type="spellEnd"/>
     </w:p>
     <w:p>
       <w:pPr>
@@ -1192,16 +1965,37 @@
       </w:r>
       <w:r>
         <w:tab/>
-        <w:t>b.2.1: method viewHomePage(session, model)</w:t>
-      </w:r>
-    </w:p>
-    <w:p>
-      <w:r>
-        <w:tab/>
-      </w:r>
-      <w:r>
-        <w:tab/>
-        <w:t>This method use to validate user login session and redirect user to homepage.</w:t>
+        <w:t xml:space="preserve">b.2.1: method </w:t>
+      </w:r>
+      <w:proofErr w:type="spellStart"/>
+      <w:proofErr w:type="gramStart"/>
+      <w:r>
+        <w:t>viewHomePage</w:t>
+      </w:r>
+      <w:proofErr w:type="spellEnd"/>
+      <w:r>
+        <w:t>(</w:t>
+      </w:r>
+      <w:proofErr w:type="gramEnd"/>
+      <w:r>
+        <w:t>session, model)</w:t>
+      </w:r>
+    </w:p>
+    <w:p>
+      <w:r>
+        <w:tab/>
+      </w:r>
+      <w:r>
+        <w:tab/>
+        <w:t xml:space="preserve">This method </w:t>
+      </w:r>
+      <w:proofErr w:type="gramStart"/>
+      <w:r>
+        <w:t>use</w:t>
+      </w:r>
+      <w:proofErr w:type="gramEnd"/>
+      <w:r>
+        <w:t xml:space="preserve"> to validate user login session and redirect user to homepage.</w:t>
       </w:r>
     </w:p>
     <w:p>
@@ -1212,9 +2006,11 @@
           <w:numId w:val="7"/>
         </w:numPr>
       </w:pPr>
+      <w:proofErr w:type="spellStart"/>
       <w:r>
         <w:t>SchoolAdminReportManagementController</w:t>
       </w:r>
+      <w:proofErr w:type="spellEnd"/>
     </w:p>
     <w:p>
       <w:pPr>
@@ -1255,19 +2051,40 @@
       </w:r>
       <w:r>
         <w:tab/>
-        <w:t>c.2.1: method viewAllReportLink(session, model)</w:t>
-      </w:r>
-    </w:p>
-    <w:p>
-      <w:r>
-        <w:tab/>
-      </w:r>
-      <w:r>
-        <w:tab/>
-      </w:r>
-      <w:r>
-        <w:tab/>
-        <w:t>This method will validates user logging session and get list of subject and ethnic in school organizations for downloading report.</w:t>
+        <w:t xml:space="preserve">c.2.1: method </w:t>
+      </w:r>
+      <w:proofErr w:type="spellStart"/>
+      <w:proofErr w:type="gramStart"/>
+      <w:r>
+        <w:t>viewAllReportLink</w:t>
+      </w:r>
+      <w:proofErr w:type="spellEnd"/>
+      <w:r>
+        <w:t>(</w:t>
+      </w:r>
+      <w:proofErr w:type="gramEnd"/>
+      <w:r>
+        <w:t>session, model)</w:t>
+      </w:r>
+    </w:p>
+    <w:p>
+      <w:r>
+        <w:tab/>
+      </w:r>
+      <w:r>
+        <w:tab/>
+      </w:r>
+      <w:r>
+        <w:tab/>
+        <w:t xml:space="preserve">This method will </w:t>
+      </w:r>
+      <w:proofErr w:type="gramStart"/>
+      <w:r>
+        <w:t>validates</w:t>
+      </w:r>
+      <w:proofErr w:type="gramEnd"/>
+      <w:r>
+        <w:t xml:space="preserve"> user logging session and get list of subject and ethnic in school organizations for downloading report.</w:t>
       </w:r>
     </w:p>
     <w:p>
@@ -1278,9 +2095,11 @@
           <w:numId w:val="7"/>
         </w:numPr>
       </w:pPr>
+      <w:proofErr w:type="spellStart"/>
       <w:r>
         <w:t>SchoolAdminRequestManagementController</w:t>
       </w:r>
+      <w:proofErr w:type="spellEnd"/>
     </w:p>
     <w:p>
       <w:pPr>
@@ -1294,7 +2113,15 @@
     <w:p>
       <w:r>
         <w:tab/>
-        <w:t>This controller handle validated user login session and manager student change class request</w:t>
+        <w:t xml:space="preserve">This controller </w:t>
+      </w:r>
+      <w:proofErr w:type="gramStart"/>
+      <w:r>
+        <w:t>handle</w:t>
+      </w:r>
+      <w:proofErr w:type="gramEnd"/>
+      <w:r>
+        <w:t xml:space="preserve"> validated user login session and manager student change class request</w:t>
       </w:r>
       <w:r>
         <w:t>. School Admin can accept, reject request will reason response for student in that school.</w:t>
@@ -1318,7 +2145,28 @@
       </w:r>
       <w:r>
         <w:tab/>
-        <w:t>d.2.1: method viewAllRequest(session, model, page, pagesize)</w:t>
+        <w:t xml:space="preserve">d.2.1: method </w:t>
+      </w:r>
+      <w:proofErr w:type="spellStart"/>
+      <w:proofErr w:type="gramStart"/>
+      <w:r>
+        <w:t>viewAllRequest</w:t>
+      </w:r>
+      <w:proofErr w:type="spellEnd"/>
+      <w:r>
+        <w:t>(</w:t>
+      </w:r>
+      <w:proofErr w:type="gramEnd"/>
+      <w:r>
+        <w:t xml:space="preserve">session, model, page, </w:t>
+      </w:r>
+      <w:proofErr w:type="spellStart"/>
+      <w:r>
+        <w:t>pagesize</w:t>
+      </w:r>
+      <w:proofErr w:type="spellEnd"/>
+      <w:r>
+        <w:t>)</w:t>
       </w:r>
     </w:p>
     <w:p>
@@ -1339,7 +2187,25 @@
       </w:r>
       <w:r>
         <w:tab/>
-        <w:t>d.2.2: method viewAcceptRequest(requestId, session, model)</w:t>
+        <w:t xml:space="preserve">d.2.2: method </w:t>
+      </w:r>
+      <w:proofErr w:type="spellStart"/>
+      <w:proofErr w:type="gramStart"/>
+      <w:r>
+        <w:t>viewAcceptRequest</w:t>
+      </w:r>
+      <w:proofErr w:type="spellEnd"/>
+      <w:r>
+        <w:t>(</w:t>
+      </w:r>
+      <w:proofErr w:type="spellStart"/>
+      <w:proofErr w:type="gramEnd"/>
+      <w:r>
+        <w:t>requestId</w:t>
+      </w:r>
+      <w:proofErr w:type="spellEnd"/>
+      <w:r>
+        <w:t>, session, model)</w:t>
       </w:r>
     </w:p>
     <w:p>
@@ -1361,7 +2227,25 @@
       </w:r>
       <w:r>
         <w:tab/>
-        <w:t>d.2.3: method viewRejectRequest(requestId, session, model)</w:t>
+        <w:t xml:space="preserve">d.2.3: method </w:t>
+      </w:r>
+      <w:proofErr w:type="spellStart"/>
+      <w:proofErr w:type="gramStart"/>
+      <w:r>
+        <w:t>viewRejectRequest</w:t>
+      </w:r>
+      <w:proofErr w:type="spellEnd"/>
+      <w:r>
+        <w:t>(</w:t>
+      </w:r>
+      <w:proofErr w:type="spellStart"/>
+      <w:proofErr w:type="gramEnd"/>
+      <w:r>
+        <w:t>requestId</w:t>
+      </w:r>
+      <w:proofErr w:type="spellEnd"/>
+      <w:r>
+        <w:t>, session, model)</w:t>
       </w:r>
     </w:p>
     <w:p>
@@ -1382,7 +2266,25 @@
       </w:r>
       <w:r>
         <w:tab/>
-        <w:t>d.2.4: method acceptRequest(requestId, reason, session, model)</w:t>
+        <w:t xml:space="preserve">d.2.4: method </w:t>
+      </w:r>
+      <w:proofErr w:type="spellStart"/>
+      <w:proofErr w:type="gramStart"/>
+      <w:r>
+        <w:t>acceptRequest</w:t>
+      </w:r>
+      <w:proofErr w:type="spellEnd"/>
+      <w:r>
+        <w:t>(</w:t>
+      </w:r>
+      <w:proofErr w:type="spellStart"/>
+      <w:proofErr w:type="gramEnd"/>
+      <w:r>
+        <w:t>requestId</w:t>
+      </w:r>
+      <w:proofErr w:type="spellEnd"/>
+      <w:r>
+        <w:t>, reason, session, model)</w:t>
       </w:r>
     </w:p>
     <w:p>
@@ -1403,7 +2305,25 @@
       </w:r>
       <w:r>
         <w:tab/>
-        <w:t>d.2.5: method rejectRequest(requestId, reason, session, model)</w:t>
+        <w:t xml:space="preserve">d.2.5: method </w:t>
+      </w:r>
+      <w:proofErr w:type="spellStart"/>
+      <w:proofErr w:type="gramStart"/>
+      <w:r>
+        <w:t>rejectRequest</w:t>
+      </w:r>
+      <w:proofErr w:type="spellEnd"/>
+      <w:r>
+        <w:t>(</w:t>
+      </w:r>
+      <w:proofErr w:type="spellStart"/>
+      <w:proofErr w:type="gramEnd"/>
+      <w:r>
+        <w:t>requestId</w:t>
+      </w:r>
+      <w:proofErr w:type="spellEnd"/>
+      <w:r>
+        <w:t>, reason, session, model)</w:t>
       </w:r>
     </w:p>
     <w:p>
@@ -1424,17 +2344,30 @@
       </w:r>
       <w:r>
         <w:tab/>
-        <w:t>d.2.6: method isValidReason(reason)</w:t>
-      </w:r>
-    </w:p>
-    <w:p>
-      <w:r>
-        <w:tab/>
-      </w:r>
-      <w:r>
-        <w:tab/>
-        <w:t>This method will check the reason is in correct format</w:t>
-      </w:r>
+        <w:t xml:space="preserve">d.2.6: method </w:t>
+      </w:r>
+      <w:proofErr w:type="spellStart"/>
+      <w:r>
+        <w:t>isValidReason</w:t>
+      </w:r>
+      <w:proofErr w:type="spellEnd"/>
+      <w:r>
+        <w:t>(reason)</w:t>
+      </w:r>
+    </w:p>
+    <w:p>
+      <w:r>
+        <w:tab/>
+      </w:r>
+      <w:r>
+        <w:tab/>
+        <w:t xml:space="preserve">This method will check the reason is in correct </w:t>
+      </w:r>
+      <w:proofErr w:type="gramStart"/>
+      <w:r>
+        <w:t>format</w:t>
+      </w:r>
+      <w:proofErr w:type="gramEnd"/>
     </w:p>
     <w:p>
       <w:pPr>
@@ -1444,9 +2377,11 @@
           <w:numId w:val="7"/>
         </w:numPr>
       </w:pPr>
+      <w:proofErr w:type="spellStart"/>
       <w:r>
         <w:t>SchoolAdminSubjectManagementController</w:t>
       </w:r>
+      <w:proofErr w:type="spellEnd"/>
     </w:p>
     <w:p>
       <w:pPr>
@@ -1463,7 +2398,15 @@
         <w:t>This controller handle</w:t>
       </w:r>
       <w:r>
-        <w:t xml:space="preserve"> Subject Management for School Admin. School Admin can only add more subject to current school organization because of one subject can have more than one organization can use, if school want to update or not use a subject that school admin has to ask super admin to update.</w:t>
+        <w:t xml:space="preserve"> Subject Management for School Admin. School Admin can only add more subject to current school organization because of one subject can have more than one organization can use, if school want to update or not use a subject that school admin </w:t>
+      </w:r>
+      <w:proofErr w:type="gramStart"/>
+      <w:r>
+        <w:t>has to</w:t>
+      </w:r>
+      <w:proofErr w:type="gramEnd"/>
+      <w:r>
+        <w:t xml:space="preserve"> ask super admin to update.</w:t>
       </w:r>
     </w:p>
     <w:p>
@@ -1484,7 +2427,20 @@
       </w:r>
       <w:r>
         <w:tab/>
-        <w:t>e.2.1: method viewAllSubject(session, model)</w:t>
+        <w:t xml:space="preserve">e.2.1: method </w:t>
+      </w:r>
+      <w:proofErr w:type="spellStart"/>
+      <w:proofErr w:type="gramStart"/>
+      <w:r>
+        <w:t>viewAllSubject</w:t>
+      </w:r>
+      <w:proofErr w:type="spellEnd"/>
+      <w:r>
+        <w:t>(</w:t>
+      </w:r>
+      <w:proofErr w:type="gramEnd"/>
+      <w:r>
+        <w:t>session, model)</w:t>
       </w:r>
     </w:p>
     <w:p>
@@ -1505,16 +2461,37 @@
       </w:r>
       <w:r>
         <w:tab/>
-        <w:t>e.2.2: method viewFormAddSubject(session, model)</w:t>
-      </w:r>
-    </w:p>
-    <w:p>
-      <w:r>
-        <w:tab/>
-      </w:r>
-      <w:r>
-        <w:tab/>
-        <w:t>This method will provides environment for user to input data.</w:t>
+        <w:t xml:space="preserve">e.2.2: method </w:t>
+      </w:r>
+      <w:proofErr w:type="spellStart"/>
+      <w:proofErr w:type="gramStart"/>
+      <w:r>
+        <w:t>viewFormAddSubject</w:t>
+      </w:r>
+      <w:proofErr w:type="spellEnd"/>
+      <w:r>
+        <w:t>(</w:t>
+      </w:r>
+      <w:proofErr w:type="gramEnd"/>
+      <w:r>
+        <w:t>session, model)</w:t>
+      </w:r>
+    </w:p>
+    <w:p>
+      <w:r>
+        <w:tab/>
+      </w:r>
+      <w:r>
+        <w:tab/>
+        <w:t xml:space="preserve">This method will </w:t>
+      </w:r>
+      <w:proofErr w:type="gramStart"/>
+      <w:r>
+        <w:t>provides</w:t>
+      </w:r>
+      <w:proofErr w:type="gramEnd"/>
+      <w:r>
+        <w:t xml:space="preserve"> environment for user to input data.</w:t>
       </w:r>
     </w:p>
     <w:p>
@@ -1526,7 +2503,36 @@
       </w:r>
       <w:r>
         <w:tab/>
-        <w:t>e.2.3: method addSubject(session, model, subjectcode, subjectname)</w:t>
+        <w:t xml:space="preserve">e.2.3: method </w:t>
+      </w:r>
+      <w:proofErr w:type="spellStart"/>
+      <w:proofErr w:type="gramStart"/>
+      <w:r>
+        <w:t>addSubject</w:t>
+      </w:r>
+      <w:proofErr w:type="spellEnd"/>
+      <w:r>
+        <w:t>(</w:t>
+      </w:r>
+      <w:proofErr w:type="gramEnd"/>
+      <w:r>
+        <w:t xml:space="preserve">session, model, </w:t>
+      </w:r>
+      <w:proofErr w:type="spellStart"/>
+      <w:r>
+        <w:t>subjectcode</w:t>
+      </w:r>
+      <w:proofErr w:type="spellEnd"/>
+      <w:r>
+        <w:t xml:space="preserve">, </w:t>
+      </w:r>
+      <w:proofErr w:type="spellStart"/>
+      <w:r>
+        <w:t>subjectname</w:t>
+      </w:r>
+      <w:proofErr w:type="spellEnd"/>
+      <w:r>
+        <w:t>)</w:t>
       </w:r>
     </w:p>
     <w:p>
@@ -1547,7 +2553,23 @@
       </w:r>
       <w:r>
         <w:tab/>
-        <w:t>e.2.4: method isValidSubjectCode(subjectcode)</w:t>
+        <w:t xml:space="preserve">e.2.4: method </w:t>
+      </w:r>
+      <w:proofErr w:type="spellStart"/>
+      <w:r>
+        <w:t>isValidSubjectCode</w:t>
+      </w:r>
+      <w:proofErr w:type="spellEnd"/>
+      <w:r>
+        <w:t>(</w:t>
+      </w:r>
+      <w:proofErr w:type="spellStart"/>
+      <w:r>
+        <w:t>subjectcode</w:t>
+      </w:r>
+      <w:proofErr w:type="spellEnd"/>
+      <w:r>
+        <w:t>)</w:t>
       </w:r>
     </w:p>
     <w:p>
@@ -1568,7 +2590,23 @@
       </w:r>
       <w:r>
         <w:tab/>
-        <w:t>e.2.5: method isValidSubjectName(subjectname)</w:t>
+        <w:t xml:space="preserve">e.2.5: method </w:t>
+      </w:r>
+      <w:proofErr w:type="spellStart"/>
+      <w:r>
+        <w:t>isValidSubjectName</w:t>
+      </w:r>
+      <w:proofErr w:type="spellEnd"/>
+      <w:r>
+        <w:t>(</w:t>
+      </w:r>
+      <w:proofErr w:type="spellStart"/>
+      <w:r>
+        <w:t>subjectname</w:t>
+      </w:r>
+      <w:proofErr w:type="spellEnd"/>
+      <w:r>
+        <w:t>)</w:t>
       </w:r>
     </w:p>
     <w:p>
@@ -1589,16 +2627,50 @@
       </w:r>
       <w:r>
         <w:tab/>
-        <w:t>e.2.6: method isDupplicateSubjectCode(subjectcode, subjects)</w:t>
-      </w:r>
-    </w:p>
-    <w:p>
-      <w:r>
-        <w:tab/>
-      </w:r>
-      <w:r>
-        <w:tab/>
-        <w:t>This method will scans in subjects list that return true if subjectcode is duplicated.</w:t>
+        <w:t xml:space="preserve">e.2.6: method </w:t>
+      </w:r>
+      <w:proofErr w:type="spellStart"/>
+      <w:proofErr w:type="gramStart"/>
+      <w:r>
+        <w:t>isDupplicateSubjectCode</w:t>
+      </w:r>
+      <w:proofErr w:type="spellEnd"/>
+      <w:r>
+        <w:t>(</w:t>
+      </w:r>
+      <w:proofErr w:type="spellStart"/>
+      <w:proofErr w:type="gramEnd"/>
+      <w:r>
+        <w:t>subjectcode</w:t>
+      </w:r>
+      <w:proofErr w:type="spellEnd"/>
+      <w:r>
+        <w:t>, subjects)</w:t>
+      </w:r>
+    </w:p>
+    <w:p>
+      <w:r>
+        <w:tab/>
+      </w:r>
+      <w:r>
+        <w:tab/>
+        <w:t xml:space="preserve">This method will </w:t>
+      </w:r>
+      <w:proofErr w:type="gramStart"/>
+      <w:r>
+        <w:t>scans</w:t>
+      </w:r>
+      <w:proofErr w:type="gramEnd"/>
+      <w:r>
+        <w:t xml:space="preserve"> in subjects list that return true if </w:t>
+      </w:r>
+      <w:proofErr w:type="spellStart"/>
+      <w:r>
+        <w:t>subjectcode</w:t>
+      </w:r>
+      <w:proofErr w:type="spellEnd"/>
+      <w:r>
+        <w:t xml:space="preserve"> is duplicated.</w:t>
       </w:r>
     </w:p>
     <w:p>
@@ -1609,9 +2681,11 @@
           <w:numId w:val="7"/>
         </w:numPr>
       </w:pPr>
+      <w:proofErr w:type="spellStart"/>
       <w:r>
         <w:t>SchoolAdminUserManagementController</w:t>
       </w:r>
+      <w:proofErr w:type="spellEnd"/>
       <w:r>
         <w:tab/>
       </w:r>
@@ -1631,7 +2705,15 @@
         <w:t>This Controller handle user management for School Admin role. School Admin can update, delete, create new user in current school organization</w:t>
       </w:r>
       <w:r>
-        <w:t>. Then school admin have permission to assign teacher to new class, view all teacher class and update relationships with teachers, class and subject they teach.</w:t>
+        <w:t xml:space="preserve">. Then school admin </w:t>
+      </w:r>
+      <w:proofErr w:type="gramStart"/>
+      <w:r>
+        <w:t>have</w:t>
+      </w:r>
+      <w:proofErr w:type="gramEnd"/>
+      <w:r>
+        <w:t xml:space="preserve"> permission to assign teacher to new class, view all teacher class and update relationships with teachers, class and subject they teach.</w:t>
       </w:r>
     </w:p>
     <w:p>
@@ -1653,7 +2735,28 @@
       </w:r>
       <w:r>
         <w:tab/>
-        <w:t>f.2.1: method viewAllUsers(session, model, page, pagesize)</w:t>
+        <w:t xml:space="preserve">f.2.1: method </w:t>
+      </w:r>
+      <w:proofErr w:type="spellStart"/>
+      <w:proofErr w:type="gramStart"/>
+      <w:r>
+        <w:t>viewAllUsers</w:t>
+      </w:r>
+      <w:proofErr w:type="spellEnd"/>
+      <w:r>
+        <w:t>(</w:t>
+      </w:r>
+      <w:proofErr w:type="gramEnd"/>
+      <w:r>
+        <w:t xml:space="preserve">session, model, page, </w:t>
+      </w:r>
+      <w:proofErr w:type="spellStart"/>
+      <w:r>
+        <w:t>pagesize</w:t>
+      </w:r>
+      <w:proofErr w:type="spellEnd"/>
+      <w:r>
+        <w:t>)</w:t>
       </w:r>
     </w:p>
     <w:p>
@@ -1674,7 +2777,25 @@
       </w:r>
       <w:r>
         <w:tab/>
-        <w:t>f.2.2: method deleteUser(rollNumber, session, model)</w:t>
+        <w:t xml:space="preserve">f.2.2: method </w:t>
+      </w:r>
+      <w:proofErr w:type="spellStart"/>
+      <w:proofErr w:type="gramStart"/>
+      <w:r>
+        <w:t>deleteUser</w:t>
+      </w:r>
+      <w:proofErr w:type="spellEnd"/>
+      <w:r>
+        <w:t>(</w:t>
+      </w:r>
+      <w:proofErr w:type="spellStart"/>
+      <w:proofErr w:type="gramEnd"/>
+      <w:r>
+        <w:t>rollNumber</w:t>
+      </w:r>
+      <w:proofErr w:type="spellEnd"/>
+      <w:r>
+        <w:t>, session, model)</w:t>
       </w:r>
     </w:p>
     <w:p>
@@ -1695,16 +2816,50 @@
       </w:r>
       <w:r>
         <w:tab/>
-        <w:t>f.2.3: method viewFormUpdate(rollNumber, session, model)</w:t>
-      </w:r>
-    </w:p>
-    <w:p>
-      <w:r>
-        <w:tab/>
-      </w:r>
-      <w:r>
-        <w:tab/>
-        <w:t>This method will get relate data from gender, ethnic, religions table for user update information, school admin just have permission to set role for student and teacher.</w:t>
+        <w:t xml:space="preserve">f.2.3: method </w:t>
+      </w:r>
+      <w:proofErr w:type="spellStart"/>
+      <w:proofErr w:type="gramStart"/>
+      <w:r>
+        <w:t>viewFormUpdate</w:t>
+      </w:r>
+      <w:proofErr w:type="spellEnd"/>
+      <w:r>
+        <w:t>(</w:t>
+      </w:r>
+      <w:proofErr w:type="spellStart"/>
+      <w:proofErr w:type="gramEnd"/>
+      <w:r>
+        <w:t>rollNumber</w:t>
+      </w:r>
+      <w:proofErr w:type="spellEnd"/>
+      <w:r>
+        <w:t>, session, model)</w:t>
+      </w:r>
+    </w:p>
+    <w:p>
+      <w:r>
+        <w:tab/>
+      </w:r>
+      <w:r>
+        <w:tab/>
+        <w:t xml:space="preserve">This method will get relate data from gender, ethnic, </w:t>
+      </w:r>
+      <w:proofErr w:type="spellStart"/>
+      <w:r>
+        <w:t>religions</w:t>
+      </w:r>
+      <w:proofErr w:type="spellEnd"/>
+      <w:r>
+        <w:t xml:space="preserve"> table for user update information, school admin just </w:t>
+      </w:r>
+      <w:proofErr w:type="gramStart"/>
+      <w:r>
+        <w:t>have</w:t>
+      </w:r>
+      <w:proofErr w:type="gramEnd"/>
+      <w:r>
+        <w:t xml:space="preserve"> permission to set role for student and teacher.</w:t>
       </w:r>
     </w:p>
     <w:p>
@@ -1716,25 +2871,107 @@
       </w:r>
       <w:r>
         <w:tab/>
-        <w:t>f.2.4: method updateUser(rollnumber, picture, fullname, newpassword, roles, status, gender, ethnic, religion, parrentname, address, hometown, hobbies, studentclass, teacherclass, email)</w:t>
-      </w:r>
-    </w:p>
-    <w:p>
-      <w:r>
-        <w:tab/>
-      </w:r>
-      <w:r>
-        <w:tab/>
-        <w:t xml:space="preserve">This method will validate data from user input and update new information of user that if user is student, studentclass option will display and accept school admin to change class of student. </w:t>
+        <w:t xml:space="preserve">f.2.4: method </w:t>
+      </w:r>
+      <w:proofErr w:type="spellStart"/>
+      <w:proofErr w:type="gramStart"/>
+      <w:r>
+        <w:t>updateUser</w:t>
+      </w:r>
+      <w:proofErr w:type="spellEnd"/>
+      <w:r>
+        <w:t>(</w:t>
+      </w:r>
+      <w:proofErr w:type="spellStart"/>
+      <w:proofErr w:type="gramEnd"/>
+      <w:r>
+        <w:t>rollnumber</w:t>
+      </w:r>
+      <w:proofErr w:type="spellEnd"/>
+      <w:r>
+        <w:t xml:space="preserve">, picture, </w:t>
+      </w:r>
+      <w:proofErr w:type="spellStart"/>
+      <w:r>
+        <w:t>fullname</w:t>
+      </w:r>
+      <w:proofErr w:type="spellEnd"/>
+      <w:r>
+        <w:t xml:space="preserve">, </w:t>
+      </w:r>
+      <w:proofErr w:type="spellStart"/>
+      <w:r>
+        <w:t>newpassword</w:t>
+      </w:r>
+      <w:proofErr w:type="spellEnd"/>
+      <w:r>
+        <w:t xml:space="preserve">, roles, status, gender, ethnic, religion, </w:t>
+      </w:r>
+      <w:proofErr w:type="spellStart"/>
+      <w:r>
+        <w:t>parrentname</w:t>
+      </w:r>
+      <w:proofErr w:type="spellEnd"/>
+      <w:r>
+        <w:t xml:space="preserve">, address, hometown, hobbies, </w:t>
+      </w:r>
+      <w:proofErr w:type="spellStart"/>
+      <w:r>
+        <w:t>studentclass</w:t>
+      </w:r>
+      <w:proofErr w:type="spellEnd"/>
+      <w:r>
+        <w:t xml:space="preserve">, </w:t>
+      </w:r>
+      <w:proofErr w:type="spellStart"/>
+      <w:r>
+        <w:t>teacherclass</w:t>
+      </w:r>
+      <w:proofErr w:type="spellEnd"/>
+      <w:r>
+        <w:t>, email)</w:t>
+      </w:r>
+    </w:p>
+    <w:p>
+      <w:r>
+        <w:tab/>
+      </w:r>
+      <w:r>
+        <w:tab/>
+        <w:t xml:space="preserve">This method will validate data from user input and update new information of user that if user is student, </w:t>
+      </w:r>
+      <w:proofErr w:type="spellStart"/>
+      <w:r>
+        <w:t>studentclass</w:t>
+      </w:r>
+      <w:proofErr w:type="spellEnd"/>
+      <w:r>
+        <w:t xml:space="preserve"> option will display and accept school admin to change class of student. </w:t>
       </w:r>
       <w:r>
         <w:t>Either</w:t>
       </w:r>
       <w:r>
-        <w:t xml:space="preserve"> teacherclass option will only display if user is teacher and accept school admin to change class of teacher responsibility.</w:t>
-      </w:r>
-      <w:r>
-        <w:t xml:space="preserve"> Email and RollNumber is disable because of security and conflict with database.</w:t>
+        <w:t xml:space="preserve"> </w:t>
+      </w:r>
+      <w:proofErr w:type="spellStart"/>
+      <w:r>
+        <w:t>teacherclass</w:t>
+      </w:r>
+      <w:proofErr w:type="spellEnd"/>
+      <w:r>
+        <w:t xml:space="preserve"> option will only display if user is teacher and accept school admin to change class of teacher responsibility.</w:t>
+      </w:r>
+      <w:r>
+        <w:t xml:space="preserve"> Email and </w:t>
+      </w:r>
+      <w:proofErr w:type="spellStart"/>
+      <w:r>
+        <w:t>RollNumber</w:t>
+      </w:r>
+      <w:proofErr w:type="spellEnd"/>
+      <w:r>
+        <w:t xml:space="preserve"> is disable because of security and conflict with database.</w:t>
       </w:r>
     </w:p>
     <w:p>
@@ -1746,16 +2983,40 @@
       </w:r>
       <w:r>
         <w:tab/>
-        <w:t>f.2.5: method isFullNameValid(fullName)</w:t>
-      </w:r>
-    </w:p>
-    <w:p>
-      <w:r>
-        <w:tab/>
-      </w:r>
-      <w:r>
-        <w:tab/>
-        <w:t>This method checks if fullname is correct format or not.</w:t>
+        <w:t xml:space="preserve">f.2.5: method </w:t>
+      </w:r>
+      <w:proofErr w:type="spellStart"/>
+      <w:r>
+        <w:t>isFullNameValid</w:t>
+      </w:r>
+      <w:proofErr w:type="spellEnd"/>
+      <w:r>
+        <w:t>(</w:t>
+      </w:r>
+      <w:proofErr w:type="spellStart"/>
+      <w:r>
+        <w:t>fullName</w:t>
+      </w:r>
+      <w:proofErr w:type="spellEnd"/>
+      <w:r>
+        <w:t>)</w:t>
+      </w:r>
+    </w:p>
+    <w:p>
+      <w:r>
+        <w:tab/>
+      </w:r>
+      <w:r>
+        <w:tab/>
+        <w:t xml:space="preserve">This method checks if </w:t>
+      </w:r>
+      <w:proofErr w:type="spellStart"/>
+      <w:r>
+        <w:t>fullname</w:t>
+      </w:r>
+      <w:proofErr w:type="spellEnd"/>
+      <w:r>
+        <w:t xml:space="preserve"> is correct format or not.</w:t>
       </w:r>
     </w:p>
     <w:p>
@@ -1767,7 +3028,15 @@
       </w:r>
       <w:r>
         <w:tab/>
-        <w:t>f.2.6: method isPasswordValid(password)</w:t>
+        <w:t xml:space="preserve">f.2.6: method </w:t>
+      </w:r>
+      <w:proofErr w:type="spellStart"/>
+      <w:r>
+        <w:t>isPasswordValid</w:t>
+      </w:r>
+      <w:proofErr w:type="spellEnd"/>
+      <w:r>
+        <w:t>(password)</w:t>
       </w:r>
     </w:p>
     <w:p>
@@ -1788,7 +3057,15 @@
       </w:r>
       <w:r>
         <w:tab/>
-        <w:t>f.2.7: method isEmailValid(email)</w:t>
+        <w:t xml:space="preserve">f.2.7: method </w:t>
+      </w:r>
+      <w:proofErr w:type="spellStart"/>
+      <w:r>
+        <w:t>isEmailValid</w:t>
+      </w:r>
+      <w:proofErr w:type="spellEnd"/>
+      <w:r>
+        <w:t>(email)</w:t>
       </w:r>
     </w:p>
     <w:p>
@@ -1809,16 +3086,40 @@
       </w:r>
       <w:r>
         <w:tab/>
-        <w:t>f.2.8: method isRollNumberValid(rollnumber)</w:t>
-      </w:r>
-    </w:p>
-    <w:p>
-      <w:r>
-        <w:tab/>
-      </w:r>
-      <w:r>
-        <w:tab/>
-        <w:t>This method checks if rollnumber is correct format or not.</w:t>
+        <w:t xml:space="preserve">f.2.8: method </w:t>
+      </w:r>
+      <w:proofErr w:type="spellStart"/>
+      <w:r>
+        <w:t>isRollNumberValid</w:t>
+      </w:r>
+      <w:proofErr w:type="spellEnd"/>
+      <w:r>
+        <w:t>(</w:t>
+      </w:r>
+      <w:proofErr w:type="spellStart"/>
+      <w:r>
+        <w:t>rollnumber</w:t>
+      </w:r>
+      <w:proofErr w:type="spellEnd"/>
+      <w:r>
+        <w:t>)</w:t>
+      </w:r>
+    </w:p>
+    <w:p>
+      <w:r>
+        <w:tab/>
+      </w:r>
+      <w:r>
+        <w:tab/>
+        <w:t xml:space="preserve">This method checks if </w:t>
+      </w:r>
+      <w:proofErr w:type="spellStart"/>
+      <w:r>
+        <w:t>rollnumber</w:t>
+      </w:r>
+      <w:proofErr w:type="spellEnd"/>
+      <w:r>
+        <w:t xml:space="preserve"> is correct format or not.</w:t>
       </w:r>
     </w:p>
     <w:p>
@@ -1830,7 +3131,20 @@
       </w:r>
       <w:r>
         <w:tab/>
-        <w:t>f.2.9: method viewFormAddUser(session, model)</w:t>
+        <w:t xml:space="preserve">f.2.9: method </w:t>
+      </w:r>
+      <w:proofErr w:type="spellStart"/>
+      <w:proofErr w:type="gramStart"/>
+      <w:r>
+        <w:t>viewFormAddUser</w:t>
+      </w:r>
+      <w:proofErr w:type="spellEnd"/>
+      <w:r>
+        <w:t>(</w:t>
+      </w:r>
+      <w:proofErr w:type="gramEnd"/>
+      <w:r>
+        <w:t>session, model)</w:t>
       </w:r>
     </w:p>
     <w:p>
@@ -1851,16 +3165,74 @@
       </w:r>
       <w:r>
         <w:tab/>
-        <w:t>f.2.10: method addUser(rollnumber, username, password, email, gender, ethnic, religion, roles, session, model)</w:t>
-      </w:r>
-    </w:p>
-    <w:p>
-      <w:r>
-        <w:tab/>
-      </w:r>
-      <w:r>
-        <w:tab/>
-        <w:t>This method will validate user input data and if rollnumber, username, password, email is correct format and rollnumber, username, email is not duplicate that system will add new user to database of that school organization. If that user has only one student or teacher role that studentclass or teacher class will be null and school admin must update user information to assign teacher/student to class. Either, if that user has both role that studentclass and teacherclass will be null and school admin must update user information to assign that user to class.</w:t>
+        <w:t xml:space="preserve">f.2.10: method </w:t>
+      </w:r>
+      <w:proofErr w:type="spellStart"/>
+      <w:proofErr w:type="gramStart"/>
+      <w:r>
+        <w:t>addUser</w:t>
+      </w:r>
+      <w:proofErr w:type="spellEnd"/>
+      <w:r>
+        <w:t>(</w:t>
+      </w:r>
+      <w:proofErr w:type="spellStart"/>
+      <w:proofErr w:type="gramEnd"/>
+      <w:r>
+        <w:t>rollnumber</w:t>
+      </w:r>
+      <w:proofErr w:type="spellEnd"/>
+      <w:r>
+        <w:t>, username, password, email, gender, ethnic, religion, roles, session, model)</w:t>
+      </w:r>
+    </w:p>
+    <w:p>
+      <w:r>
+        <w:tab/>
+      </w:r>
+      <w:r>
+        <w:tab/>
+        <w:t xml:space="preserve">This method will validate user input data and if </w:t>
+      </w:r>
+      <w:proofErr w:type="spellStart"/>
+      <w:r>
+        <w:t>rollnumber</w:t>
+      </w:r>
+      <w:proofErr w:type="spellEnd"/>
+      <w:r>
+        <w:t xml:space="preserve">, username, password, email is correct format and </w:t>
+      </w:r>
+      <w:proofErr w:type="spellStart"/>
+      <w:r>
+        <w:t>rollnumber</w:t>
+      </w:r>
+      <w:proofErr w:type="spellEnd"/>
+      <w:r>
+        <w:t xml:space="preserve">, username, email is not duplicate that system will add new user to database of that school organization. If that user has only one student or teacher role that </w:t>
+      </w:r>
+      <w:proofErr w:type="spellStart"/>
+      <w:r>
+        <w:t>studentclass</w:t>
+      </w:r>
+      <w:proofErr w:type="spellEnd"/>
+      <w:r>
+        <w:t xml:space="preserve"> or teacher class will be null and school admin must update user information to assign teacher/student to class. Either, if that user has both role that </w:t>
+      </w:r>
+      <w:proofErr w:type="spellStart"/>
+      <w:r>
+        <w:t>studentclass</w:t>
+      </w:r>
+      <w:proofErr w:type="spellEnd"/>
+      <w:r>
+        <w:t xml:space="preserve"> and </w:t>
+      </w:r>
+      <w:proofErr w:type="spellStart"/>
+      <w:r>
+        <w:t>teacherclass</w:t>
+      </w:r>
+      <w:proofErr w:type="spellEnd"/>
+      <w:r>
+        <w:t xml:space="preserve"> will be null and school admin must update user information to assign that user to class.</w:t>
       </w:r>
     </w:p>
     <w:p>
@@ -1872,7 +3244,25 @@
       </w:r>
       <w:r>
         <w:tab/>
-        <w:t>f.2.11: method assignTeacher(rollnumber, session, model)</w:t>
+        <w:t xml:space="preserve">f.2.11: method </w:t>
+      </w:r>
+      <w:proofErr w:type="spellStart"/>
+      <w:proofErr w:type="gramStart"/>
+      <w:r>
+        <w:t>assignTeacher</w:t>
+      </w:r>
+      <w:proofErr w:type="spellEnd"/>
+      <w:r>
+        <w:t>(</w:t>
+      </w:r>
+      <w:proofErr w:type="spellStart"/>
+      <w:proofErr w:type="gramEnd"/>
+      <w:r>
+        <w:t>rollnumber</w:t>
+      </w:r>
+      <w:proofErr w:type="spellEnd"/>
+      <w:r>
+        <w:t>, session, model)</w:t>
       </w:r>
     </w:p>
     <w:p>
@@ -1897,16 +3287,50 @@
       </w:r>
       <w:r>
         <w:tab/>
-        <w:t>f.2.12: method deleteTeacherClassSubject(teacherClassId, session, model)</w:t>
-      </w:r>
-    </w:p>
-    <w:p>
-      <w:r>
-        <w:tab/>
-      </w:r>
-      <w:r>
-        <w:tab/>
-        <w:t>This method will change status of select TeacherClassSubject to deactive to explain that the teacher does not teach subject in that class anymore.</w:t>
+        <w:t xml:space="preserve">f.2.12: method </w:t>
+      </w:r>
+      <w:proofErr w:type="spellStart"/>
+      <w:proofErr w:type="gramStart"/>
+      <w:r>
+        <w:t>deleteTeacherClassSubject</w:t>
+      </w:r>
+      <w:proofErr w:type="spellEnd"/>
+      <w:r>
+        <w:t>(</w:t>
+      </w:r>
+      <w:proofErr w:type="spellStart"/>
+      <w:proofErr w:type="gramEnd"/>
+      <w:r>
+        <w:t>teacherClassId</w:t>
+      </w:r>
+      <w:proofErr w:type="spellEnd"/>
+      <w:r>
+        <w:t>, session, model)</w:t>
+      </w:r>
+    </w:p>
+    <w:p>
+      <w:r>
+        <w:tab/>
+      </w:r>
+      <w:r>
+        <w:tab/>
+        <w:t xml:space="preserve">This method will change status of select </w:t>
+      </w:r>
+      <w:proofErr w:type="spellStart"/>
+      <w:r>
+        <w:t>TeacherClassSubject</w:t>
+      </w:r>
+      <w:proofErr w:type="spellEnd"/>
+      <w:r>
+        <w:t xml:space="preserve"> to </w:t>
+      </w:r>
+      <w:proofErr w:type="spellStart"/>
+      <w:r>
+        <w:t>deactive</w:t>
+      </w:r>
+      <w:proofErr w:type="spellEnd"/>
+      <w:r>
+        <w:t xml:space="preserve"> to explain that the teacher does not teach subject in that class anymore.</w:t>
       </w:r>
     </w:p>
     <w:p>
@@ -1918,7 +3342,25 @@
       </w:r>
       <w:r>
         <w:tab/>
-        <w:t>f.2.13: method viewFormAddTeacherClassSubject(teacherrollnumber, session, model)</w:t>
+        <w:t xml:space="preserve">f.2.13: method </w:t>
+      </w:r>
+      <w:proofErr w:type="spellStart"/>
+      <w:proofErr w:type="gramStart"/>
+      <w:r>
+        <w:t>viewFormAddTeacherClassSubject</w:t>
+      </w:r>
+      <w:proofErr w:type="spellEnd"/>
+      <w:r>
+        <w:t>(</w:t>
+      </w:r>
+      <w:proofErr w:type="spellStart"/>
+      <w:proofErr w:type="gramEnd"/>
+      <w:r>
+        <w:t>teacherrollnumber</w:t>
+      </w:r>
+      <w:proofErr w:type="spellEnd"/>
+      <w:r>
+        <w:t>, session, model)</w:t>
       </w:r>
     </w:p>
     <w:p>
@@ -1939,7 +3381,41 @@
       </w:r>
       <w:r>
         <w:tab/>
-        <w:t>f.2.14: method addTeacherClassSubject(teacherrollnumber, teacherclass, teachersubject, session, model)</w:t>
+        <w:t xml:space="preserve">f.2.14: method </w:t>
+      </w:r>
+      <w:proofErr w:type="spellStart"/>
+      <w:proofErr w:type="gramStart"/>
+      <w:r>
+        <w:t>addTeacherClassSubject</w:t>
+      </w:r>
+      <w:proofErr w:type="spellEnd"/>
+      <w:r>
+        <w:t>(</w:t>
+      </w:r>
+      <w:proofErr w:type="spellStart"/>
+      <w:proofErr w:type="gramEnd"/>
+      <w:r>
+        <w:t>teacherrollnumber</w:t>
+      </w:r>
+      <w:proofErr w:type="spellEnd"/>
+      <w:r>
+        <w:t xml:space="preserve">, </w:t>
+      </w:r>
+      <w:proofErr w:type="spellStart"/>
+      <w:r>
+        <w:t>teacherclass</w:t>
+      </w:r>
+      <w:proofErr w:type="spellEnd"/>
+      <w:r>
+        <w:t xml:space="preserve">, </w:t>
+      </w:r>
+      <w:proofErr w:type="spellStart"/>
+      <w:r>
+        <w:t>teachersubject</w:t>
+      </w:r>
+      <w:proofErr w:type="spellEnd"/>
+      <w:r>
+        <w:t>, session, model)</w:t>
       </w:r>
     </w:p>
     <w:p>
@@ -1960,16 +3436,42 @@
       </w:r>
       <w:r>
         <w:tab/>
-        <w:t>f.2.15: method viewFormUpdateTeacherClassSubject(teacherSubjectClassId, session, model)</w:t>
-      </w:r>
-    </w:p>
-    <w:p>
-      <w:r>
-        <w:tab/>
-      </w:r>
-      <w:r>
-        <w:tab/>
-        <w:t>This method will get data of select teachersubjectclass and provide environment for user to input new data.</w:t>
+        <w:t xml:space="preserve">f.2.15: method </w:t>
+      </w:r>
+      <w:proofErr w:type="spellStart"/>
+      <w:proofErr w:type="gramStart"/>
+      <w:r>
+        <w:t>viewFormUpdateTeacherClassSubject</w:t>
+      </w:r>
+      <w:proofErr w:type="spellEnd"/>
+      <w:r>
+        <w:t>(</w:t>
+      </w:r>
+      <w:proofErr w:type="spellStart"/>
+      <w:proofErr w:type="gramEnd"/>
+      <w:r>
+        <w:t>teacherSubjectClassId</w:t>
+      </w:r>
+      <w:proofErr w:type="spellEnd"/>
+      <w:r>
+        <w:t>, session, model)</w:t>
+      </w:r>
+    </w:p>
+    <w:p>
+      <w:r>
+        <w:tab/>
+      </w:r>
+      <w:r>
+        <w:tab/>
+        <w:t xml:space="preserve">This method will get data of select </w:t>
+      </w:r>
+      <w:proofErr w:type="spellStart"/>
+      <w:r>
+        <w:t>teachersubjectclass</w:t>
+      </w:r>
+      <w:proofErr w:type="spellEnd"/>
+      <w:r>
+        <w:t xml:space="preserve"> and provide environment for user to input new data.</w:t>
       </w:r>
     </w:p>
     <w:p>
@@ -1981,7 +3483,49 @@
       </w:r>
       <w:r>
         <w:tab/>
-        <w:t>f.2.16: method updateTeacherClassSubject(recordId, teacherrollnumber, teacherclass, teachersubject, session, model)</w:t>
+        <w:t xml:space="preserve">f.2.16: method </w:t>
+      </w:r>
+      <w:proofErr w:type="spellStart"/>
+      <w:proofErr w:type="gramStart"/>
+      <w:r>
+        <w:t>updateTeacherClassSubject</w:t>
+      </w:r>
+      <w:proofErr w:type="spellEnd"/>
+      <w:r>
+        <w:t>(</w:t>
+      </w:r>
+      <w:proofErr w:type="spellStart"/>
+      <w:proofErr w:type="gramEnd"/>
+      <w:r>
+        <w:t>recordId</w:t>
+      </w:r>
+      <w:proofErr w:type="spellEnd"/>
+      <w:r>
+        <w:t xml:space="preserve">, </w:t>
+      </w:r>
+      <w:proofErr w:type="spellStart"/>
+      <w:r>
+        <w:t>teacherrollnumber</w:t>
+      </w:r>
+      <w:proofErr w:type="spellEnd"/>
+      <w:r>
+        <w:t xml:space="preserve">, </w:t>
+      </w:r>
+      <w:proofErr w:type="spellStart"/>
+      <w:r>
+        <w:t>teacherclass</w:t>
+      </w:r>
+      <w:proofErr w:type="spellEnd"/>
+      <w:r>
+        <w:t xml:space="preserve">, </w:t>
+      </w:r>
+      <w:proofErr w:type="spellStart"/>
+      <w:r>
+        <w:t>teachersubject</w:t>
+      </w:r>
+      <w:proofErr w:type="spellEnd"/>
+      <w:r>
+        <w:t>, session, model)</w:t>
       </w:r>
     </w:p>
     <w:p>
@@ -2005,6 +3549,1728 @@
         <w:t>Student Package</w:t>
       </w:r>
     </w:p>
+    <w:p>
+      <w:pPr>
+        <w:pStyle w:val="Heading3"/>
+        <w:numPr>
+          <w:ilvl w:val="0"/>
+          <w:numId w:val="8"/>
+        </w:numPr>
+      </w:pPr>
+      <w:proofErr w:type="spellStart"/>
+      <w:r>
+        <w:t>ChangeClassController</w:t>
+      </w:r>
+      <w:proofErr w:type="spellEnd"/>
+    </w:p>
+    <w:p>
+      <w:pPr>
+        <w:pStyle w:val="Heading4"/>
+        <w:ind w:left="1080"/>
+      </w:pPr>
+      <w:r>
+        <w:t>a.1.Definition:</w:t>
+      </w:r>
+    </w:p>
+    <w:p>
+      <w:r>
+        <w:tab/>
+      </w:r>
+      <w:r>
+        <w:tab/>
+        <w:t>This controller handle Change Class Request Management that provides environment for students to change class and view history.</w:t>
+      </w:r>
+    </w:p>
+    <w:p>
+      <w:pPr>
+        <w:pStyle w:val="Heading4"/>
+      </w:pPr>
+      <w:r>
+        <w:tab/>
+        <w:t>a.2.Using:</w:t>
+      </w:r>
+    </w:p>
+    <w:p>
+      <w:pPr>
+        <w:pStyle w:val="Heading5"/>
+      </w:pPr>
+      <w:r>
+        <w:tab/>
+      </w:r>
+      <w:r>
+        <w:tab/>
+        <w:t xml:space="preserve">a.2.1. method </w:t>
+      </w:r>
+      <w:proofErr w:type="spellStart"/>
+      <w:proofErr w:type="gramStart"/>
+      <w:r>
+        <w:t>viewPage</w:t>
+      </w:r>
+      <w:proofErr w:type="spellEnd"/>
+      <w:r>
+        <w:t>(</w:t>
+      </w:r>
+      <w:proofErr w:type="gramEnd"/>
+      <w:r>
+        <w:t>session, model)</w:t>
+      </w:r>
+    </w:p>
+    <w:p>
+      <w:r>
+        <w:tab/>
+      </w:r>
+      <w:r>
+        <w:tab/>
+        <w:t xml:space="preserve">This method uses to view request of student change class, provide relate information about old and new class if student hadn’t </w:t>
+      </w:r>
+      <w:proofErr w:type="gramStart"/>
+      <w:r>
+        <w:t>send</w:t>
+      </w:r>
+      <w:proofErr w:type="gramEnd"/>
+      <w:r>
+        <w:t xml:space="preserve"> any request in there semester, the new class student want to move must have &lt; 50 student. In one semester, students must send one request, both accept or reject. If student has sent one request that semester that the history button will display to accept change class history of that student.</w:t>
+      </w:r>
+    </w:p>
+    <w:p>
+      <w:pPr>
+        <w:pStyle w:val="Heading5"/>
+      </w:pPr>
+      <w:r>
+        <w:tab/>
+      </w:r>
+      <w:r>
+        <w:tab/>
+        <w:t xml:space="preserve">a.2.2. method </w:t>
+      </w:r>
+      <w:proofErr w:type="spellStart"/>
+      <w:proofErr w:type="gramStart"/>
+      <w:r>
+        <w:t>sendRequest</w:t>
+      </w:r>
+      <w:proofErr w:type="spellEnd"/>
+      <w:r>
+        <w:t>(</w:t>
+      </w:r>
+      <w:proofErr w:type="spellStart"/>
+      <w:proofErr w:type="gramEnd"/>
+      <w:r>
+        <w:t>classname</w:t>
+      </w:r>
+      <w:proofErr w:type="spellEnd"/>
+      <w:r>
+        <w:t>, session, model)</w:t>
+      </w:r>
+    </w:p>
+    <w:p>
+      <w:r>
+        <w:tab/>
+      </w:r>
+      <w:r>
+        <w:tab/>
+        <w:t xml:space="preserve">This method </w:t>
+      </w:r>
+      <w:r>
+        <w:t>handles</w:t>
+      </w:r>
+      <w:r>
+        <w:t xml:space="preserve"> user input data, validate </w:t>
+      </w:r>
+      <w:proofErr w:type="gramStart"/>
+      <w:r>
+        <w:t>data</w:t>
+      </w:r>
+      <w:proofErr w:type="gramEnd"/>
+      <w:r>
+        <w:t xml:space="preserve"> and then create new record of </w:t>
+      </w:r>
+      <w:proofErr w:type="spellStart"/>
+      <w:r>
+        <w:t>classchange</w:t>
+      </w:r>
+      <w:proofErr w:type="spellEnd"/>
+      <w:r>
+        <w:t xml:space="preserve"> table in database. The default status of new request will be process and school admin can change this when decide </w:t>
+      </w:r>
+      <w:r>
+        <w:t>to accept</w:t>
+      </w:r>
+      <w:r>
+        <w:t xml:space="preserve"> or reject request.</w:t>
+      </w:r>
+    </w:p>
+    <w:p>
+      <w:pPr>
+        <w:pStyle w:val="Heading5"/>
+      </w:pPr>
+      <w:r>
+        <w:tab/>
+      </w:r>
+      <w:r>
+        <w:tab/>
+        <w:t xml:space="preserve">a.2.3. method </w:t>
+      </w:r>
+      <w:proofErr w:type="spellStart"/>
+      <w:proofErr w:type="gramStart"/>
+      <w:r>
+        <w:t>viewHistory</w:t>
+      </w:r>
+      <w:proofErr w:type="spellEnd"/>
+      <w:r>
+        <w:t>(</w:t>
+      </w:r>
+      <w:proofErr w:type="gramEnd"/>
+      <w:r>
+        <w:t>session, model)</w:t>
+      </w:r>
+    </w:p>
+    <w:p>
+      <w:r>
+        <w:tab/>
+      </w:r>
+      <w:r>
+        <w:tab/>
+        <w:t>This method uses to get newest 10 requests of that student. Then, it returns to web and view all 10 newest requests of student.</w:t>
+      </w:r>
+      <w:r>
+        <w:br/>
+      </w:r>
+      <w:r>
+        <w:tab/>
+      </w:r>
+      <w:r>
+        <w:tab/>
+      </w:r>
+    </w:p>
+    <w:p>
+      <w:pPr>
+        <w:pStyle w:val="Heading3"/>
+        <w:numPr>
+          <w:ilvl w:val="0"/>
+          <w:numId w:val="8"/>
+        </w:numPr>
+      </w:pPr>
+      <w:proofErr w:type="spellStart"/>
+      <w:r>
+        <w:lastRenderedPageBreak/>
+        <w:t>ClassInformation</w:t>
+      </w:r>
+      <w:proofErr w:type="spellEnd"/>
+    </w:p>
+    <w:p>
+      <w:pPr>
+        <w:pStyle w:val="Heading4"/>
+        <w:ind w:left="1080"/>
+      </w:pPr>
+      <w:r>
+        <w:t>b.1.Definition</w:t>
+      </w:r>
+    </w:p>
+    <w:p>
+      <w:r>
+        <w:tab/>
+      </w:r>
+      <w:r>
+        <w:tab/>
+        <w:t xml:space="preserve">This controller uses to handle </w:t>
+      </w:r>
+      <w:proofErr w:type="spellStart"/>
+      <w:r>
+        <w:t>ClassInformation</w:t>
+      </w:r>
+      <w:proofErr w:type="spellEnd"/>
+      <w:r>
+        <w:t xml:space="preserve"> viewing of student role. Student can view all other student information in his/her class.</w:t>
+      </w:r>
+    </w:p>
+    <w:p>
+      <w:pPr>
+        <w:pStyle w:val="Heading4"/>
+      </w:pPr>
+      <w:r>
+        <w:tab/>
+      </w:r>
+      <w:r>
+        <w:tab/>
+        <w:t>b.2.Using</w:t>
+      </w:r>
+    </w:p>
+    <w:p>
+      <w:pPr>
+        <w:pStyle w:val="Heading5"/>
+      </w:pPr>
+      <w:r>
+        <w:tab/>
+      </w:r>
+      <w:r>
+        <w:tab/>
+      </w:r>
+      <w:r>
+        <w:tab/>
+      </w:r>
+      <w:r>
+        <w:t xml:space="preserve">b.2.1: method </w:t>
+      </w:r>
+      <w:proofErr w:type="spellStart"/>
+      <w:proofErr w:type="gramStart"/>
+      <w:r>
+        <w:t>viewInformation</w:t>
+      </w:r>
+      <w:proofErr w:type="spellEnd"/>
+      <w:r>
+        <w:t>(</w:t>
+      </w:r>
+      <w:proofErr w:type="gramEnd"/>
+      <w:r>
+        <w:t>)</w:t>
+      </w:r>
+      <w:r>
+        <w:t>:</w:t>
+      </w:r>
+    </w:p>
+    <w:p>
+      <w:r>
+        <w:tab/>
+      </w:r>
+      <w:r>
+        <w:tab/>
+      </w:r>
+      <w:r>
+        <w:tab/>
+        <w:t>This controller use</w:t>
+      </w:r>
+      <w:r>
+        <w:t>s</w:t>
+      </w:r>
+      <w:r>
+        <w:t xml:space="preserve"> to </w:t>
+      </w:r>
+      <w:r>
+        <w:t xml:space="preserve">get all students list in current class that the student </w:t>
+      </w:r>
+      <w:proofErr w:type="gramStart"/>
+      <w:r>
+        <w:t>are</w:t>
+      </w:r>
+      <w:proofErr w:type="gramEnd"/>
+      <w:r>
+        <w:t xml:space="preserve"> in.</w:t>
+      </w:r>
+      <w:r>
+        <w:br/>
+      </w:r>
+    </w:p>
+    <w:p>
+      <w:pPr>
+        <w:pStyle w:val="Heading3"/>
+        <w:numPr>
+          <w:ilvl w:val="0"/>
+          <w:numId w:val="8"/>
+        </w:numPr>
+      </w:pPr>
+      <w:proofErr w:type="spellStart"/>
+      <w:r>
+        <w:t>StudentHomeController</w:t>
+      </w:r>
+      <w:proofErr w:type="spellEnd"/>
+    </w:p>
+    <w:p>
+      <w:pPr>
+        <w:pStyle w:val="Heading4"/>
+        <w:ind w:left="1080"/>
+      </w:pPr>
+      <w:r>
+        <w:t>c.1. Definition</w:t>
+      </w:r>
+    </w:p>
+    <w:p>
+      <w:r>
+        <w:tab/>
+      </w:r>
+      <w:r>
+        <w:tab/>
+        <w:t>This controller uses to display home page of student and notification.</w:t>
+      </w:r>
+    </w:p>
+    <w:p>
+      <w:pPr>
+        <w:pStyle w:val="Heading4"/>
+      </w:pPr>
+      <w:r>
+        <w:t xml:space="preserve"> </w:t>
+      </w:r>
+      <w:r>
+        <w:tab/>
+      </w:r>
+      <w:r>
+        <w:tab/>
+        <w:t>c.2. Using</w:t>
+      </w:r>
+    </w:p>
+    <w:p>
+      <w:pPr>
+        <w:pStyle w:val="Heading5"/>
+      </w:pPr>
+      <w:r>
+        <w:tab/>
+      </w:r>
+      <w:r>
+        <w:tab/>
+      </w:r>
+      <w:r>
+        <w:tab/>
+        <w:t xml:space="preserve">c.2.1: method </w:t>
+      </w:r>
+      <w:proofErr w:type="spellStart"/>
+      <w:proofErr w:type="gramStart"/>
+      <w:r>
+        <w:t>viewHomePage</w:t>
+      </w:r>
+      <w:proofErr w:type="spellEnd"/>
+      <w:r>
+        <w:t>(</w:t>
+      </w:r>
+      <w:proofErr w:type="gramEnd"/>
+      <w:r>
+        <w:t>session, model)</w:t>
+      </w:r>
+    </w:p>
+    <w:p>
+      <w:r>
+        <w:tab/>
+      </w:r>
+      <w:r>
+        <w:tab/>
+      </w:r>
+      <w:r>
+        <w:tab/>
+        <w:t xml:space="preserve">This method </w:t>
+      </w:r>
+      <w:r>
+        <w:t>validates</w:t>
+      </w:r>
+      <w:r>
+        <w:t xml:space="preserve"> user login session and user ‘s </w:t>
+      </w:r>
+      <w:proofErr w:type="spellStart"/>
+      <w:r>
+        <w:t>fullname</w:t>
+      </w:r>
+      <w:proofErr w:type="spellEnd"/>
+      <w:r>
+        <w:t xml:space="preserve"> information.</w:t>
+      </w:r>
+    </w:p>
+    <w:p>
+      <w:pPr>
+        <w:pStyle w:val="Heading3"/>
+        <w:numPr>
+          <w:ilvl w:val="0"/>
+          <w:numId w:val="8"/>
+        </w:numPr>
+      </w:pPr>
+      <w:proofErr w:type="spellStart"/>
+      <w:r>
+        <w:t>StudentInformation</w:t>
+      </w:r>
+      <w:proofErr w:type="spellEnd"/>
+    </w:p>
+    <w:p>
+      <w:pPr>
+        <w:pStyle w:val="Heading4"/>
+        <w:ind w:left="1080"/>
+      </w:pPr>
+      <w:r>
+        <w:t>d.1.Definition</w:t>
+      </w:r>
+    </w:p>
+    <w:p>
+      <w:r>
+        <w:tab/>
+      </w:r>
+      <w:r>
+        <w:tab/>
+        <w:t>This controller handle student information management that student can view current information and update new information in the database.</w:t>
+      </w:r>
+    </w:p>
+    <w:p>
+      <w:pPr>
+        <w:pStyle w:val="Heading4"/>
+      </w:pPr>
+      <w:r>
+        <w:tab/>
+      </w:r>
+      <w:r>
+        <w:tab/>
+        <w:t>d.2.Using</w:t>
+      </w:r>
+    </w:p>
+    <w:p>
+      <w:pPr>
+        <w:pStyle w:val="Heading5"/>
+      </w:pPr>
+      <w:r>
+        <w:tab/>
+      </w:r>
+      <w:r>
+        <w:tab/>
+        <w:t>d.2.1: method</w:t>
+      </w:r>
+      <w:r>
+        <w:t xml:space="preserve"> </w:t>
+      </w:r>
+      <w:proofErr w:type="spellStart"/>
+      <w:proofErr w:type="gramStart"/>
+      <w:r>
+        <w:t>getStudentInformation</w:t>
+      </w:r>
+      <w:proofErr w:type="spellEnd"/>
+      <w:r>
+        <w:t>(</w:t>
+      </w:r>
+      <w:proofErr w:type="gramEnd"/>
+      <w:r>
+        <w:t>session, model)</w:t>
+      </w:r>
+    </w:p>
+    <w:p>
+      <w:r>
+        <w:tab/>
+      </w:r>
+      <w:r>
+        <w:tab/>
+      </w:r>
+      <w:r>
+        <w:tab/>
+        <w:t xml:space="preserve">This method uses to get all information of student in database and view form to for student to update action. </w:t>
+      </w:r>
+    </w:p>
+    <w:p>
+      <w:pPr>
+        <w:pStyle w:val="Heading5"/>
+      </w:pPr>
+      <w:r>
+        <w:tab/>
+      </w:r>
+      <w:r>
+        <w:tab/>
+        <w:t xml:space="preserve">d.2.2: method </w:t>
+      </w:r>
+      <w:proofErr w:type="spellStart"/>
+      <w:proofErr w:type="gramStart"/>
+      <w:r>
+        <w:t>updateStudentprofile</w:t>
+      </w:r>
+      <w:proofErr w:type="spellEnd"/>
+      <w:r>
+        <w:t>(</w:t>
+      </w:r>
+      <w:proofErr w:type="gramEnd"/>
+      <w:r>
+        <w:t xml:space="preserve">picture, </w:t>
+      </w:r>
+      <w:proofErr w:type="spellStart"/>
+      <w:r>
+        <w:t>fullname</w:t>
+      </w:r>
+      <w:proofErr w:type="spellEnd"/>
+      <w:r>
+        <w:t xml:space="preserve">, </w:t>
+      </w:r>
+      <w:proofErr w:type="spellStart"/>
+      <w:r>
+        <w:t>oldpassword</w:t>
+      </w:r>
+      <w:proofErr w:type="spellEnd"/>
+      <w:r>
+        <w:t xml:space="preserve">, </w:t>
+      </w:r>
+      <w:proofErr w:type="spellStart"/>
+      <w:r>
+        <w:t>newpassword</w:t>
+      </w:r>
+      <w:proofErr w:type="spellEnd"/>
+      <w:r>
+        <w:t xml:space="preserve">, gender, ethnic, religion, </w:t>
+      </w:r>
+      <w:proofErr w:type="spellStart"/>
+      <w:r>
+        <w:t>parrentname</w:t>
+      </w:r>
+      <w:proofErr w:type="spellEnd"/>
+      <w:r>
+        <w:t>, address, hometown, hobbies, session, model)</w:t>
+      </w:r>
+    </w:p>
+    <w:p>
+      <w:r>
+        <w:tab/>
+      </w:r>
+      <w:r>
+        <w:tab/>
+      </w:r>
+      <w:r>
+        <w:tab/>
+        <w:t xml:space="preserve">This method </w:t>
+      </w:r>
+      <w:r>
+        <w:t>gets</w:t>
+      </w:r>
+      <w:r>
+        <w:t xml:space="preserve"> all user input data and validate. The new data will update once and only when </w:t>
+      </w:r>
+      <w:proofErr w:type="spellStart"/>
+      <w:r>
+        <w:t>oldpassword</w:t>
+      </w:r>
+      <w:proofErr w:type="spellEnd"/>
+      <w:r>
+        <w:t xml:space="preserve"> match to password in database and all field are in correct format. Hobbies and picture can be null. </w:t>
+      </w:r>
+      <w:proofErr w:type="spellStart"/>
+      <w:r>
+        <w:t>RollNumber</w:t>
+      </w:r>
+      <w:proofErr w:type="spellEnd"/>
+      <w:r>
+        <w:t xml:space="preserve"> and Email </w:t>
+      </w:r>
+      <w:r>
+        <w:t>are</w:t>
+      </w:r>
+      <w:r>
+        <w:t xml:space="preserve"> disable to secure system privacy and ensure that program not catch error.</w:t>
+      </w:r>
+    </w:p>
+    <w:p>
+      <w:pPr>
+        <w:pStyle w:val="Heading3"/>
+        <w:numPr>
+          <w:ilvl w:val="0"/>
+          <w:numId w:val="8"/>
+        </w:numPr>
+      </w:pPr>
+      <w:proofErr w:type="spellStart"/>
+      <w:r>
+        <w:t>StudentTranscriptController</w:t>
+      </w:r>
+      <w:proofErr w:type="spellEnd"/>
+    </w:p>
+    <w:p>
+      <w:pPr>
+        <w:pStyle w:val="Heading4"/>
+        <w:ind w:left="1080"/>
+      </w:pPr>
+      <w:r>
+        <w:t>e.1.Definition:</w:t>
+      </w:r>
+    </w:p>
+    <w:p>
+      <w:r>
+        <w:tab/>
+      </w:r>
+      <w:r>
+        <w:tab/>
+        <w:t xml:space="preserve">This controller handle student transcript action. This controller will display all study result of student but not calculate that student can be up class or not. This controller just </w:t>
+      </w:r>
+      <w:proofErr w:type="gramStart"/>
+      <w:r>
+        <w:t>show</w:t>
+      </w:r>
+      <w:proofErr w:type="gramEnd"/>
+      <w:r>
+        <w:t xml:space="preserve"> the mark that students have in that times.</w:t>
+      </w:r>
+    </w:p>
+    <w:p>
+      <w:pPr>
+        <w:pStyle w:val="Heading4"/>
+      </w:pPr>
+      <w:r>
+        <w:tab/>
+      </w:r>
+      <w:r>
+        <w:tab/>
+        <w:t>e.2.Using</w:t>
+      </w:r>
+    </w:p>
+    <w:p>
+      <w:pPr>
+        <w:pStyle w:val="Heading5"/>
+      </w:pPr>
+      <w:r>
+        <w:tab/>
+      </w:r>
+      <w:r>
+        <w:tab/>
+      </w:r>
+      <w:r>
+        <w:tab/>
+        <w:t xml:space="preserve">e.2.1: method </w:t>
+      </w:r>
+      <w:proofErr w:type="spellStart"/>
+      <w:proofErr w:type="gramStart"/>
+      <w:r>
+        <w:t>getAllSemester</w:t>
+      </w:r>
+      <w:proofErr w:type="spellEnd"/>
+      <w:r>
+        <w:t>(</w:t>
+      </w:r>
+      <w:proofErr w:type="gramEnd"/>
+      <w:r>
+        <w:t>session, model)</w:t>
+      </w:r>
+    </w:p>
+    <w:p>
+      <w:r>
+        <w:tab/>
+      </w:r>
+      <w:r>
+        <w:tab/>
+      </w:r>
+      <w:r>
+        <w:tab/>
+        <w:t>This method will find all Semester that student have mark and return to a list, then redirect user to choose semester.</w:t>
+      </w:r>
+    </w:p>
+    <w:p>
+      <w:pPr>
+        <w:pStyle w:val="Heading5"/>
+      </w:pPr>
+      <w:r>
+        <w:lastRenderedPageBreak/>
+        <w:tab/>
+      </w:r>
+      <w:r>
+        <w:tab/>
+      </w:r>
+      <w:r>
+        <w:tab/>
+        <w:t xml:space="preserve">e.2.2: method </w:t>
+      </w:r>
+      <w:proofErr w:type="spellStart"/>
+      <w:proofErr w:type="gramStart"/>
+      <w:r>
+        <w:t>showStudentSubjectList</w:t>
+      </w:r>
+      <w:proofErr w:type="spellEnd"/>
+      <w:r>
+        <w:t>(</w:t>
+      </w:r>
+      <w:proofErr w:type="spellStart"/>
+      <w:proofErr w:type="gramEnd"/>
+      <w:r>
+        <w:t>semesterId</w:t>
+      </w:r>
+      <w:proofErr w:type="spellEnd"/>
+      <w:r>
+        <w:t>, model, session)</w:t>
+      </w:r>
+    </w:p>
+    <w:p>
+      <w:r>
+        <w:tab/>
+      </w:r>
+      <w:r>
+        <w:tab/>
+      </w:r>
+      <w:r>
+        <w:tab/>
+      </w:r>
+      <w:r>
+        <w:t xml:space="preserve">This method will find all Subject that student learn in Semester base on </w:t>
+      </w:r>
+      <w:proofErr w:type="spellStart"/>
+      <w:r>
+        <w:t>semesterId</w:t>
+      </w:r>
+      <w:proofErr w:type="spellEnd"/>
+      <w:r>
+        <w:t xml:space="preserve"> and return list of </w:t>
+      </w:r>
+      <w:proofErr w:type="gramStart"/>
+      <w:r>
+        <w:t>subject</w:t>
+      </w:r>
+      <w:proofErr w:type="gramEnd"/>
+      <w:r>
+        <w:t xml:space="preserve"> for student select.</w:t>
+      </w:r>
+    </w:p>
+    <w:p>
+      <w:pPr>
+        <w:pStyle w:val="Heading5"/>
+      </w:pPr>
+      <w:r>
+        <w:tab/>
+      </w:r>
+      <w:r>
+        <w:tab/>
+      </w:r>
+      <w:r>
+        <w:tab/>
+        <w:t xml:space="preserve">e.2.2: method </w:t>
+      </w:r>
+      <w:proofErr w:type="spellStart"/>
+      <w:proofErr w:type="gramStart"/>
+      <w:r>
+        <w:t>getStudentTranscript</w:t>
+      </w:r>
+      <w:proofErr w:type="spellEnd"/>
+      <w:r>
+        <w:t>(</w:t>
+      </w:r>
+      <w:proofErr w:type="spellStart"/>
+      <w:proofErr w:type="gramEnd"/>
+      <w:r>
+        <w:t>semesterId</w:t>
+      </w:r>
+      <w:proofErr w:type="spellEnd"/>
+      <w:r>
+        <w:t xml:space="preserve">, </w:t>
+      </w:r>
+      <w:proofErr w:type="spellStart"/>
+      <w:r>
+        <w:t>subjectId</w:t>
+      </w:r>
+      <w:proofErr w:type="spellEnd"/>
+      <w:r>
+        <w:t>, model, session)</w:t>
+      </w:r>
+    </w:p>
+    <w:p>
+      <w:r>
+        <w:tab/>
+      </w:r>
+      <w:r>
+        <w:tab/>
+      </w:r>
+      <w:r>
+        <w:tab/>
+        <w:t xml:space="preserve">This method will find all marks and sort each mark to correct coefficients of subject base on </w:t>
+      </w:r>
+      <w:proofErr w:type="spellStart"/>
+      <w:r>
+        <w:t>subjectId</w:t>
+      </w:r>
+      <w:proofErr w:type="spellEnd"/>
+      <w:r>
+        <w:t xml:space="preserve"> and Semester base on </w:t>
+      </w:r>
+      <w:proofErr w:type="spellStart"/>
+      <w:r>
+        <w:t>semesterId</w:t>
+      </w:r>
+      <w:proofErr w:type="spellEnd"/>
+      <w:r>
+        <w:t xml:space="preserve">. Average mark will be </w:t>
+      </w:r>
+      <w:proofErr w:type="gramStart"/>
+      <w:r>
+        <w:t>calculate</w:t>
+      </w:r>
+      <w:proofErr w:type="gramEnd"/>
+      <w:r>
+        <w:t xml:space="preserve"> by coefficients of each mark, mark with coefficient 1 will be multiplied by 0.1, coefficient 2 will be multiplied by 0.2 and coefficient 3 will be multiplied by 0.3.</w:t>
+      </w:r>
+    </w:p>
+    <w:p>
+      <w:pPr>
+        <w:pStyle w:val="Heading2"/>
+        <w:numPr>
+          <w:ilvl w:val="0"/>
+          <w:numId w:val="2"/>
+        </w:numPr>
+      </w:pPr>
+      <w:proofErr w:type="spellStart"/>
+      <w:r>
+        <w:t>SuperAdmin</w:t>
+      </w:r>
+      <w:proofErr w:type="spellEnd"/>
+      <w:r>
+        <w:t xml:space="preserve"> package</w:t>
+      </w:r>
+    </w:p>
+    <w:p>
+      <w:pPr>
+        <w:pStyle w:val="Heading3"/>
+        <w:numPr>
+          <w:ilvl w:val="0"/>
+          <w:numId w:val="9"/>
+        </w:numPr>
+      </w:pPr>
+      <w:proofErr w:type="spellStart"/>
+      <w:r>
+        <w:t>SuperAdminHomeController</w:t>
+      </w:r>
+      <w:proofErr w:type="spellEnd"/>
+    </w:p>
+    <w:p>
+      <w:pPr>
+        <w:pStyle w:val="Heading4"/>
+        <w:ind w:left="1080"/>
+      </w:pPr>
+      <w:r>
+        <w:t>a.1.Definition:</w:t>
+      </w:r>
+    </w:p>
+    <w:p>
+      <w:r>
+        <w:tab/>
+      </w:r>
+      <w:r>
+        <w:tab/>
+      </w:r>
+      <w:r>
+        <w:t>This controller uses to display home page of student and notification.</w:t>
+      </w:r>
+    </w:p>
+    <w:p>
+      <w:pPr>
+        <w:pStyle w:val="Heading4"/>
+      </w:pPr>
+      <w:r>
+        <w:tab/>
+      </w:r>
+      <w:r>
+        <w:tab/>
+        <w:t>a.2. Using</w:t>
+      </w:r>
+    </w:p>
+    <w:p>
+      <w:pPr>
+        <w:pStyle w:val="Heading5"/>
+      </w:pPr>
+      <w:r>
+        <w:tab/>
+      </w:r>
+      <w:r>
+        <w:tab/>
+      </w:r>
+      <w:r>
+        <w:tab/>
+        <w:t xml:space="preserve">a.2.1: method </w:t>
+      </w:r>
+      <w:proofErr w:type="spellStart"/>
+      <w:proofErr w:type="gramStart"/>
+      <w:r>
+        <w:t>viewHomePage</w:t>
+      </w:r>
+      <w:proofErr w:type="spellEnd"/>
+      <w:r>
+        <w:t>(</w:t>
+      </w:r>
+      <w:proofErr w:type="gramEnd"/>
+      <w:r>
+        <w:t>session, model)</w:t>
+      </w:r>
+    </w:p>
+    <w:p>
+      <w:r>
+        <w:tab/>
+      </w:r>
+      <w:r>
+        <w:tab/>
+      </w:r>
+      <w:r>
+        <w:tab/>
+      </w:r>
+      <w:r>
+        <w:t xml:space="preserve">This method validates user login session and </w:t>
+      </w:r>
+      <w:r>
+        <w:t>super admin</w:t>
+      </w:r>
+      <w:r>
+        <w:t xml:space="preserve"> ‘s </w:t>
+      </w:r>
+      <w:proofErr w:type="spellStart"/>
+      <w:r>
+        <w:t>fullname</w:t>
+      </w:r>
+      <w:proofErr w:type="spellEnd"/>
+      <w:r>
+        <w:t xml:space="preserve"> information.</w:t>
+      </w:r>
+    </w:p>
+    <w:p>
+      <w:pPr>
+        <w:pStyle w:val="Heading3"/>
+        <w:numPr>
+          <w:ilvl w:val="0"/>
+          <w:numId w:val="9"/>
+        </w:numPr>
+      </w:pPr>
+      <w:proofErr w:type="spellStart"/>
+      <w:r>
+        <w:t>SuperAdminOrganizationController</w:t>
+      </w:r>
+      <w:proofErr w:type="spellEnd"/>
+      <w:r>
+        <w:t xml:space="preserve"> </w:t>
+      </w:r>
+    </w:p>
+    <w:p>
+      <w:pPr>
+        <w:pStyle w:val="Heading4"/>
+        <w:ind w:left="1080"/>
+      </w:pPr>
+      <w:r>
+        <w:t>b.1.Definition:</w:t>
+      </w:r>
+    </w:p>
+    <w:p>
+      <w:r>
+        <w:tab/>
+      </w:r>
+      <w:r>
+        <w:tab/>
+        <w:t>This controller handle Organization management include add more school organizations and update school organizations information.</w:t>
+      </w:r>
+    </w:p>
+    <w:p>
+      <w:pPr>
+        <w:pStyle w:val="Heading4"/>
+      </w:pPr>
+      <w:r>
+        <w:tab/>
+      </w:r>
+      <w:r>
+        <w:tab/>
+        <w:t>b.2. Using</w:t>
+      </w:r>
+    </w:p>
+    <w:p>
+      <w:pPr>
+        <w:pStyle w:val="Heading5"/>
+      </w:pPr>
+      <w:r>
+        <w:tab/>
+      </w:r>
+      <w:r>
+        <w:tab/>
+      </w:r>
+      <w:r>
+        <w:tab/>
+        <w:t xml:space="preserve">b.2.1 method </w:t>
+      </w:r>
+      <w:proofErr w:type="spellStart"/>
+      <w:proofErr w:type="gramStart"/>
+      <w:r>
+        <w:t>viewPage</w:t>
+      </w:r>
+      <w:proofErr w:type="spellEnd"/>
+      <w:r>
+        <w:t>(</w:t>
+      </w:r>
+      <w:proofErr w:type="gramEnd"/>
+      <w:r>
+        <w:t xml:space="preserve">session, model, city, district, ward, page, </w:t>
+      </w:r>
+      <w:proofErr w:type="spellStart"/>
+      <w:r>
+        <w:t>pageSize</w:t>
+      </w:r>
+      <w:proofErr w:type="spellEnd"/>
+      <w:r>
+        <w:t>)</w:t>
+      </w:r>
+    </w:p>
+    <w:p>
+      <w:r>
+        <w:tab/>
+      </w:r>
+      <w:r>
+        <w:tab/>
+      </w:r>
+      <w:r>
+        <w:tab/>
+        <w:t xml:space="preserve">This method </w:t>
+      </w:r>
+      <w:r>
+        <w:t xml:space="preserve">gets all cities, districts and ward from database and provide </w:t>
+      </w:r>
+      <w:proofErr w:type="gramStart"/>
+      <w:r>
+        <w:t>an</w:t>
+      </w:r>
+      <w:proofErr w:type="gramEnd"/>
+      <w:r>
+        <w:t xml:space="preserve"> filter engine that display all Organization in selected ward and display by pagination.</w:t>
+      </w:r>
+    </w:p>
+    <w:p>
+      <w:pPr>
+        <w:pStyle w:val="Heading5"/>
+      </w:pPr>
+      <w:r>
+        <w:tab/>
+      </w:r>
+      <w:r>
+        <w:tab/>
+      </w:r>
+      <w:r>
+        <w:tab/>
+        <w:t xml:space="preserve">b.2.2 method </w:t>
+      </w:r>
+      <w:proofErr w:type="spellStart"/>
+      <w:proofErr w:type="gramStart"/>
+      <w:r>
+        <w:t>viewFormUpdate</w:t>
+      </w:r>
+      <w:proofErr w:type="spellEnd"/>
+      <w:r>
+        <w:t>(</w:t>
+      </w:r>
+      <w:proofErr w:type="gramEnd"/>
+      <w:r>
+        <w:t xml:space="preserve">city, district, ward, </w:t>
+      </w:r>
+      <w:proofErr w:type="spellStart"/>
+      <w:r>
+        <w:t>organizationId</w:t>
+      </w:r>
+      <w:proofErr w:type="spellEnd"/>
+      <w:r>
+        <w:t>, session, model)</w:t>
+      </w:r>
+    </w:p>
+    <w:p>
+      <w:r>
+        <w:tab/>
+      </w:r>
+      <w:r>
+        <w:tab/>
+      </w:r>
+      <w:r>
+        <w:tab/>
+        <w:t>This method gets all information about selected school organization and provide environment for user to input data.</w:t>
+      </w:r>
+    </w:p>
+    <w:p>
+      <w:pPr>
+        <w:pStyle w:val="Heading5"/>
+      </w:pPr>
+      <w:r>
+        <w:tab/>
+      </w:r>
+      <w:r>
+        <w:tab/>
+      </w:r>
+      <w:r>
+        <w:tab/>
+        <w:t xml:space="preserve">b.2.3 method </w:t>
+      </w:r>
+      <w:proofErr w:type="spellStart"/>
+      <w:proofErr w:type="gramStart"/>
+      <w:r>
+        <w:t>updateSchool</w:t>
+      </w:r>
+      <w:proofErr w:type="spellEnd"/>
+      <w:r>
+        <w:t>(</w:t>
+      </w:r>
+      <w:proofErr w:type="gramEnd"/>
+      <w:r>
+        <w:t xml:space="preserve">city, district, ward, </w:t>
+      </w:r>
+      <w:proofErr w:type="spellStart"/>
+      <w:r>
+        <w:t>schoolid</w:t>
+      </w:r>
+      <w:proofErr w:type="spellEnd"/>
+      <w:r>
+        <w:t xml:space="preserve">, </w:t>
+      </w:r>
+      <w:proofErr w:type="spellStart"/>
+      <w:r>
+        <w:t>schoolname</w:t>
+      </w:r>
+      <w:proofErr w:type="spellEnd"/>
+      <w:r>
+        <w:t xml:space="preserve">, status, </w:t>
+      </w:r>
+      <w:proofErr w:type="spellStart"/>
+      <w:r>
+        <w:t>operatingday</w:t>
+      </w:r>
+      <w:proofErr w:type="spellEnd"/>
+      <w:r>
+        <w:t>, session, model)</w:t>
+      </w:r>
+    </w:p>
+    <w:p>
+      <w:r>
+        <w:tab/>
+      </w:r>
+      <w:r>
+        <w:tab/>
+      </w:r>
+      <w:r>
+        <w:tab/>
+        <w:t>This method will get all user input data, validate data and if all fields are correct that system will update new information of school to database.</w:t>
+      </w:r>
+      <w:r>
+        <w:t xml:space="preserve"> If the </w:t>
+      </w:r>
+      <w:proofErr w:type="spellStart"/>
+      <w:r>
+        <w:t>wardOrganization</w:t>
+      </w:r>
+      <w:proofErr w:type="spellEnd"/>
+      <w:r>
+        <w:t xml:space="preserve"> is not exist in database that system will automatically create new ward Organization and add School Organization to that </w:t>
+      </w:r>
+      <w:proofErr w:type="spellStart"/>
+      <w:r>
+        <w:t>wardOrganization</w:t>
+      </w:r>
+      <w:proofErr w:type="spellEnd"/>
+      <w:r>
+        <w:t xml:space="preserve">. </w:t>
+      </w:r>
+      <w:r>
+        <w:br/>
+      </w:r>
+      <w:r>
+        <w:tab/>
+      </w:r>
+      <w:r>
+        <w:tab/>
+      </w:r>
+      <w:r>
+        <w:tab/>
+      </w:r>
+    </w:p>
+    <w:p>
+      <w:pPr>
+        <w:pStyle w:val="Heading5"/>
+      </w:pPr>
+      <w:r>
+        <w:tab/>
+      </w:r>
+      <w:r>
+        <w:tab/>
+      </w:r>
+      <w:r>
+        <w:tab/>
+        <w:t xml:space="preserve">b.2.4 method </w:t>
+      </w:r>
+      <w:proofErr w:type="spellStart"/>
+      <w:r>
+        <w:t>isValidSchoolName</w:t>
+      </w:r>
+      <w:proofErr w:type="spellEnd"/>
+      <w:r>
+        <w:t>(</w:t>
+      </w:r>
+      <w:proofErr w:type="spellStart"/>
+      <w:r>
+        <w:t>schoolname</w:t>
+      </w:r>
+      <w:proofErr w:type="spellEnd"/>
+      <w:r>
+        <w:t>)</w:t>
+      </w:r>
+    </w:p>
+    <w:p>
+      <w:r>
+        <w:tab/>
+      </w:r>
+      <w:r>
+        <w:tab/>
+      </w:r>
+      <w:r>
+        <w:tab/>
+        <w:t xml:space="preserve">This method returns true if </w:t>
+      </w:r>
+      <w:proofErr w:type="spellStart"/>
+      <w:r>
+        <w:t>schoolname</w:t>
+      </w:r>
+      <w:proofErr w:type="spellEnd"/>
+      <w:r>
+        <w:t xml:space="preserve"> is in correct format or false if it isn’t.</w:t>
+      </w:r>
+    </w:p>
+    <w:p>
+      <w:pPr>
+        <w:pStyle w:val="Heading5"/>
+      </w:pPr>
+      <w:r>
+        <w:lastRenderedPageBreak/>
+        <w:tab/>
+      </w:r>
+      <w:r>
+        <w:tab/>
+      </w:r>
+      <w:r>
+        <w:tab/>
+        <w:t xml:space="preserve">b.2.5 method </w:t>
+      </w:r>
+      <w:proofErr w:type="spellStart"/>
+      <w:proofErr w:type="gramStart"/>
+      <w:r>
+        <w:t>viewFormAddSchool</w:t>
+      </w:r>
+      <w:proofErr w:type="spellEnd"/>
+      <w:r>
+        <w:t>(</w:t>
+      </w:r>
+      <w:proofErr w:type="spellStart"/>
+      <w:proofErr w:type="gramEnd"/>
+      <w:r>
+        <w:t>wardid</w:t>
+      </w:r>
+      <w:proofErr w:type="spellEnd"/>
+      <w:r>
+        <w:t>, session, model)</w:t>
+      </w:r>
+    </w:p>
+    <w:p>
+      <w:r>
+        <w:tab/>
+      </w:r>
+      <w:r>
+        <w:tab/>
+      </w:r>
+      <w:r>
+        <w:tab/>
+        <w:t xml:space="preserve">This method redirect user to page that can input data to add School to </w:t>
+      </w:r>
+      <w:proofErr w:type="gramStart"/>
+      <w:r>
+        <w:t>an</w:t>
+      </w:r>
+      <w:proofErr w:type="gramEnd"/>
+      <w:r>
+        <w:t xml:space="preserve"> </w:t>
+      </w:r>
+      <w:proofErr w:type="spellStart"/>
+      <w:r>
+        <w:t>wardOrganization</w:t>
+      </w:r>
+      <w:proofErr w:type="spellEnd"/>
+      <w:r>
+        <w:t>.</w:t>
+      </w:r>
+    </w:p>
+    <w:p>
+      <w:pPr>
+        <w:pStyle w:val="Heading5"/>
+      </w:pPr>
+      <w:r>
+        <w:tab/>
+      </w:r>
+      <w:r>
+        <w:tab/>
+      </w:r>
+      <w:r>
+        <w:tab/>
+        <w:t xml:space="preserve">b.2.6 method </w:t>
+      </w:r>
+      <w:proofErr w:type="spellStart"/>
+      <w:proofErr w:type="gramStart"/>
+      <w:r>
+        <w:t>addOrganization</w:t>
+      </w:r>
+      <w:proofErr w:type="spellEnd"/>
+      <w:r>
+        <w:t>(</w:t>
+      </w:r>
+      <w:proofErr w:type="spellStart"/>
+      <w:proofErr w:type="gramEnd"/>
+      <w:r>
+        <w:t>wardid</w:t>
+      </w:r>
+      <w:proofErr w:type="spellEnd"/>
+      <w:r>
+        <w:t xml:space="preserve">, </w:t>
+      </w:r>
+      <w:proofErr w:type="spellStart"/>
+      <w:r>
+        <w:t>schoolcode</w:t>
+      </w:r>
+      <w:proofErr w:type="spellEnd"/>
+      <w:r>
+        <w:t xml:space="preserve">, </w:t>
+      </w:r>
+      <w:proofErr w:type="spellStart"/>
+      <w:r>
+        <w:t>schoolname</w:t>
+      </w:r>
+      <w:proofErr w:type="spellEnd"/>
+      <w:r>
+        <w:t>, session, model)</w:t>
+      </w:r>
+    </w:p>
+    <w:p>
+      <w:r>
+        <w:tab/>
+      </w:r>
+      <w:r>
+        <w:tab/>
+      </w:r>
+      <w:r>
+        <w:tab/>
+        <w:t xml:space="preserve">This method will get all user input data, </w:t>
+      </w:r>
+      <w:proofErr w:type="gramStart"/>
+      <w:r>
+        <w:t>validate</w:t>
+      </w:r>
+      <w:proofErr w:type="gramEnd"/>
+      <w:r>
+        <w:t xml:space="preserve"> and add new School Organization to database base on </w:t>
+      </w:r>
+      <w:proofErr w:type="spellStart"/>
+      <w:r>
+        <w:t>wardOrganization</w:t>
+      </w:r>
+      <w:proofErr w:type="spellEnd"/>
+      <w:r>
+        <w:t xml:space="preserve">. If </w:t>
+      </w:r>
+      <w:proofErr w:type="spellStart"/>
+      <w:r>
+        <w:t>wardOrganization</w:t>
+      </w:r>
+      <w:proofErr w:type="spellEnd"/>
+      <w:r>
+        <w:t xml:space="preserve"> is not exist in Database that system will automatically create new </w:t>
+      </w:r>
+      <w:proofErr w:type="spellStart"/>
+      <w:r>
+        <w:t>wardOrganization</w:t>
+      </w:r>
+      <w:proofErr w:type="spellEnd"/>
+      <w:r>
+        <w:t xml:space="preserve"> </w:t>
+      </w:r>
+      <w:proofErr w:type="gramStart"/>
+      <w:r>
+        <w:t>base</w:t>
+      </w:r>
+      <w:proofErr w:type="gramEnd"/>
+      <w:r>
+        <w:t xml:space="preserve"> on </w:t>
+      </w:r>
+      <w:proofErr w:type="spellStart"/>
+      <w:r>
+        <w:t>wardid</w:t>
+      </w:r>
+      <w:proofErr w:type="spellEnd"/>
+      <w:r>
+        <w:t xml:space="preserve">. </w:t>
+      </w:r>
+    </w:p>
+    <w:p>
+      <w:pPr>
+        <w:pStyle w:val="Heading5"/>
+      </w:pPr>
+      <w:r>
+        <w:tab/>
+      </w:r>
+      <w:r>
+        <w:tab/>
+      </w:r>
+      <w:r>
+        <w:tab/>
+        <w:t xml:space="preserve">b.2.7 method </w:t>
+      </w:r>
+      <w:proofErr w:type="spellStart"/>
+      <w:r>
+        <w:t>isValidSchoolCode</w:t>
+      </w:r>
+      <w:proofErr w:type="spellEnd"/>
+      <w:r>
+        <w:t>(</w:t>
+      </w:r>
+      <w:proofErr w:type="spellStart"/>
+      <w:r>
+        <w:t>schoolcode</w:t>
+      </w:r>
+      <w:proofErr w:type="spellEnd"/>
+      <w:r>
+        <w:t>)</w:t>
+      </w:r>
+    </w:p>
+    <w:p>
+      <w:r>
+        <w:tab/>
+      </w:r>
+      <w:r>
+        <w:tab/>
+      </w:r>
+      <w:r>
+        <w:tab/>
+        <w:t xml:space="preserve">This method returns true if </w:t>
+      </w:r>
+      <w:proofErr w:type="spellStart"/>
+      <w:r>
+        <w:t>schoolcode</w:t>
+      </w:r>
+      <w:proofErr w:type="spellEnd"/>
+      <w:r>
+        <w:t xml:space="preserve"> is in correct format or false if it isn’t.</w:t>
+      </w:r>
+    </w:p>
+    <w:p>
+      <w:pPr>
+        <w:pStyle w:val="Heading3"/>
+        <w:numPr>
+          <w:ilvl w:val="0"/>
+          <w:numId w:val="9"/>
+        </w:numPr>
+      </w:pPr>
+      <w:proofErr w:type="spellStart"/>
+      <w:r>
+        <w:t>SuperAdminReportController</w:t>
+      </w:r>
+      <w:proofErr w:type="spellEnd"/>
+    </w:p>
+    <w:p>
+      <w:pPr>
+        <w:pStyle w:val="Heading4"/>
+        <w:ind w:left="1080"/>
+      </w:pPr>
+      <w:r>
+        <w:t>c.1.Definition</w:t>
+      </w:r>
+    </w:p>
+    <w:p>
+      <w:r>
+        <w:tab/>
+      </w:r>
+      <w:r>
+        <w:tab/>
+        <w:t>This Controller handle display page for download Excel report.</w:t>
+      </w:r>
+    </w:p>
+    <w:p>
+      <w:pPr>
+        <w:pStyle w:val="Heading4"/>
+      </w:pPr>
+      <w:r>
+        <w:tab/>
+      </w:r>
+      <w:r>
+        <w:tab/>
+        <w:t>c.2.Using</w:t>
+      </w:r>
+    </w:p>
+    <w:p>
+      <w:pPr>
+        <w:pStyle w:val="Heading5"/>
+      </w:pPr>
+      <w:r>
+        <w:tab/>
+      </w:r>
+      <w:r>
+        <w:tab/>
+      </w:r>
+      <w:r>
+        <w:tab/>
+        <w:t xml:space="preserve">c.2.1 method </w:t>
+      </w:r>
+      <w:proofErr w:type="spellStart"/>
+      <w:proofErr w:type="gramStart"/>
+      <w:r>
+        <w:t>viewPage</w:t>
+      </w:r>
+      <w:proofErr w:type="spellEnd"/>
+      <w:r>
+        <w:t>(</w:t>
+      </w:r>
+      <w:proofErr w:type="gramEnd"/>
+      <w:r>
+        <w:t>session, model)</w:t>
+      </w:r>
+    </w:p>
+    <w:p>
+      <w:r>
+        <w:tab/>
+      </w:r>
+      <w:r>
+        <w:tab/>
+      </w:r>
+      <w:r>
+        <w:tab/>
+        <w:t>This method validates user login session and get subjects and ethnics list for user choosing.</w:t>
+      </w:r>
+    </w:p>
+    <w:p>
+      <w:pPr>
+        <w:pStyle w:val="Heading3"/>
+        <w:numPr>
+          <w:ilvl w:val="0"/>
+          <w:numId w:val="9"/>
+        </w:numPr>
+      </w:pPr>
+      <w:proofErr w:type="spellStart"/>
+      <w:r>
+        <w:t>SuperAdminSemesterController</w:t>
+      </w:r>
+      <w:proofErr w:type="spellEnd"/>
+    </w:p>
+    <w:p>
+      <w:pPr>
+        <w:pStyle w:val="Heading4"/>
+        <w:ind w:left="1080"/>
+      </w:pPr>
+      <w:r>
+        <w:t>d.1.Definition</w:t>
+      </w:r>
+    </w:p>
+    <w:p>
+      <w:r>
+        <w:tab/>
+      </w:r>
+      <w:r>
+        <w:tab/>
+        <w:t xml:space="preserve">This Controller handle Semester Management that </w:t>
+      </w:r>
+      <w:proofErr w:type="gramStart"/>
+      <w:r>
+        <w:t>accept</w:t>
+      </w:r>
+      <w:proofErr w:type="gramEnd"/>
+      <w:r>
+        <w:t xml:space="preserve"> super admin to start new semester of all system</w:t>
+      </w:r>
+      <w:r>
+        <w:t xml:space="preserve"> and display old semester in pagination.</w:t>
+      </w:r>
+    </w:p>
+    <w:p>
+      <w:pPr>
+        <w:pStyle w:val="Heading4"/>
+      </w:pPr>
+      <w:r>
+        <w:tab/>
+      </w:r>
+      <w:r>
+        <w:tab/>
+        <w:t>d.2.Using</w:t>
+      </w:r>
+    </w:p>
+    <w:p>
+      <w:pPr>
+        <w:pStyle w:val="Heading5"/>
+      </w:pPr>
+      <w:r>
+        <w:tab/>
+      </w:r>
+      <w:r>
+        <w:tab/>
+      </w:r>
+      <w:r>
+        <w:tab/>
+        <w:t xml:space="preserve">d.2.1 method </w:t>
+      </w:r>
+      <w:proofErr w:type="spellStart"/>
+      <w:proofErr w:type="gramStart"/>
+      <w:r>
+        <w:t>viewPage</w:t>
+      </w:r>
+      <w:proofErr w:type="spellEnd"/>
+      <w:r>
+        <w:t>(</w:t>
+      </w:r>
+      <w:proofErr w:type="gramEnd"/>
+      <w:r>
+        <w:t>session, model)</w:t>
+      </w:r>
+    </w:p>
+    <w:p>
+      <w:r>
+        <w:tab/>
+      </w:r>
+      <w:r>
+        <w:tab/>
+      </w:r>
+      <w:r>
+        <w:tab/>
+        <w:t>This method gets all semester in database and display for super admin by pagination.</w:t>
+      </w:r>
+    </w:p>
+    <w:p>
+      <w:pPr>
+        <w:pStyle w:val="Heading5"/>
+      </w:pPr>
+      <w:r>
+        <w:tab/>
+      </w:r>
+      <w:r>
+        <w:tab/>
+      </w:r>
+      <w:r>
+        <w:tab/>
+        <w:t xml:space="preserve">d.2.2 method </w:t>
+      </w:r>
+      <w:proofErr w:type="spellStart"/>
+      <w:proofErr w:type="gramStart"/>
+      <w:r>
+        <w:t>addSemester</w:t>
+      </w:r>
+      <w:proofErr w:type="spellEnd"/>
+      <w:r>
+        <w:t>(</w:t>
+      </w:r>
+      <w:proofErr w:type="gramEnd"/>
+      <w:r>
+        <w:t>session, model)</w:t>
+      </w:r>
+    </w:p>
+    <w:p>
+      <w:r>
+        <w:tab/>
+      </w:r>
+      <w:r>
+        <w:tab/>
+      </w:r>
+      <w:r>
+        <w:tab/>
+        <w:t xml:space="preserve">This method accepts super admin start new semester and check that there are only 2 semesters in one year. If the new semester starts so that all teacher that teach subject in old semester will have status </w:t>
+      </w:r>
+      <w:proofErr w:type="spellStart"/>
+      <w:r>
+        <w:t>deactive</w:t>
+      </w:r>
+      <w:proofErr w:type="spellEnd"/>
+      <w:r>
+        <w:t>.</w:t>
+      </w:r>
+    </w:p>
+    <w:p>
+      <w:r>
+        <w:tab/>
+      </w:r>
+      <w:r>
+        <w:tab/>
+      </w:r>
+      <w:r>
+        <w:tab/>
+      </w:r>
+    </w:p>
+    <w:p/>
+    <w:p/>
+    <w:p/>
+    <w:p>
+      <w:r>
+        <w:tab/>
+      </w:r>
+      <w:r>
+        <w:tab/>
+      </w:r>
+      <w:r>
+        <w:tab/>
+      </w:r>
+    </w:p>
+    <w:p/>
+    <w:p/>
+    <w:p/>
     <w:p/>
     <w:p/>
     <w:p>
@@ -2118,6 +5384,95 @@
     </w:lvl>
   </w:abstractNum>
   <w:abstractNum w:abstractNumId="1" w15:restartNumberingAfterBreak="0">
+    <w:nsid w:val="3D1B03C0"/>
+    <w:multiLevelType w:val="hybridMultilevel"/>
+    <w:tmpl w:val="CFBE6220"/>
+    <w:lvl w:ilvl="0" w:tplc="8DF8C602">
+      <w:start w:val="1"/>
+      <w:numFmt w:val="lowerLetter"/>
+      <w:lvlText w:val="%1."/>
+      <w:lvlJc w:val="left"/>
+      <w:pPr>
+        <w:ind w:left="1080" w:hanging="360"/>
+      </w:pPr>
+      <w:rPr>
+        <w:rFonts w:hint="default"/>
+      </w:rPr>
+    </w:lvl>
+    <w:lvl w:ilvl="1" w:tplc="04090019">
+      <w:start w:val="1"/>
+      <w:numFmt w:val="lowerLetter"/>
+      <w:lvlText w:val="%2."/>
+      <w:lvlJc w:val="left"/>
+      <w:pPr>
+        <w:ind w:left="1800" w:hanging="360"/>
+      </w:pPr>
+    </w:lvl>
+    <w:lvl w:ilvl="2" w:tplc="0409001B" w:tentative="1">
+      <w:start w:val="1"/>
+      <w:numFmt w:val="lowerRoman"/>
+      <w:lvlText w:val="%3."/>
+      <w:lvlJc w:val="right"/>
+      <w:pPr>
+        <w:ind w:left="2520" w:hanging="180"/>
+      </w:pPr>
+    </w:lvl>
+    <w:lvl w:ilvl="3" w:tplc="0409000F" w:tentative="1">
+      <w:start w:val="1"/>
+      <w:numFmt w:val="decimal"/>
+      <w:lvlText w:val="%4."/>
+      <w:lvlJc w:val="left"/>
+      <w:pPr>
+        <w:ind w:left="3240" w:hanging="360"/>
+      </w:pPr>
+    </w:lvl>
+    <w:lvl w:ilvl="4" w:tplc="04090019" w:tentative="1">
+      <w:start w:val="1"/>
+      <w:numFmt w:val="lowerLetter"/>
+      <w:lvlText w:val="%5."/>
+      <w:lvlJc w:val="left"/>
+      <w:pPr>
+        <w:ind w:left="3960" w:hanging="360"/>
+      </w:pPr>
+    </w:lvl>
+    <w:lvl w:ilvl="5" w:tplc="0409001B" w:tentative="1">
+      <w:start w:val="1"/>
+      <w:numFmt w:val="lowerRoman"/>
+      <w:lvlText w:val="%6."/>
+      <w:lvlJc w:val="right"/>
+      <w:pPr>
+        <w:ind w:left="4680" w:hanging="180"/>
+      </w:pPr>
+    </w:lvl>
+    <w:lvl w:ilvl="6" w:tplc="0409000F" w:tentative="1">
+      <w:start w:val="1"/>
+      <w:numFmt w:val="decimal"/>
+      <w:lvlText w:val="%7."/>
+      <w:lvlJc w:val="left"/>
+      <w:pPr>
+        <w:ind w:left="5400" w:hanging="360"/>
+      </w:pPr>
+    </w:lvl>
+    <w:lvl w:ilvl="7" w:tplc="04090019" w:tentative="1">
+      <w:start w:val="1"/>
+      <w:numFmt w:val="lowerLetter"/>
+      <w:lvlText w:val="%8."/>
+      <w:lvlJc w:val="left"/>
+      <w:pPr>
+        <w:ind w:left="6120" w:hanging="360"/>
+      </w:pPr>
+    </w:lvl>
+    <w:lvl w:ilvl="8" w:tplc="0409001B" w:tentative="1">
+      <w:start w:val="1"/>
+      <w:numFmt w:val="lowerRoman"/>
+      <w:lvlText w:val="%9."/>
+      <w:lvlJc w:val="right"/>
+      <w:pPr>
+        <w:ind w:left="6840" w:hanging="180"/>
+      </w:pPr>
+    </w:lvl>
+  </w:abstractNum>
+  <w:abstractNum w:abstractNumId="2" w15:restartNumberingAfterBreak="0">
     <w:nsid w:val="466E403F"/>
     <w:multiLevelType w:val="hybridMultilevel"/>
     <w:tmpl w:val="1D0841F8"/>
@@ -2206,7 +5561,7 @@
       </w:pPr>
     </w:lvl>
   </w:abstractNum>
-  <w:abstractNum w:abstractNumId="2" w15:restartNumberingAfterBreak="0">
+  <w:abstractNum w:abstractNumId="3" w15:restartNumberingAfterBreak="0">
     <w:nsid w:val="56390AB1"/>
     <w:multiLevelType w:val="hybridMultilevel"/>
     <w:tmpl w:val="94FE8362"/>
@@ -2295,7 +5650,7 @@
       </w:pPr>
     </w:lvl>
   </w:abstractNum>
-  <w:abstractNum w:abstractNumId="3" w15:restartNumberingAfterBreak="0">
+  <w:abstractNum w:abstractNumId="4" w15:restartNumberingAfterBreak="0">
     <w:nsid w:val="63A3421B"/>
     <w:multiLevelType w:val="hybridMultilevel"/>
     <w:tmpl w:val="01323F8E"/>
@@ -2384,7 +5739,7 @@
       </w:pPr>
     </w:lvl>
   </w:abstractNum>
-  <w:abstractNum w:abstractNumId="4" w15:restartNumberingAfterBreak="0">
+  <w:abstractNum w:abstractNumId="5" w15:restartNumberingAfterBreak="0">
     <w:nsid w:val="690E1381"/>
     <w:multiLevelType w:val="hybridMultilevel"/>
     <w:tmpl w:val="F98640E2"/>
@@ -2473,7 +5828,7 @@
       </w:pPr>
     </w:lvl>
   </w:abstractNum>
-  <w:abstractNum w:abstractNumId="5" w15:restartNumberingAfterBreak="0">
+  <w:abstractNum w:abstractNumId="6" w15:restartNumberingAfterBreak="0">
     <w:nsid w:val="6D202780"/>
     <w:multiLevelType w:val="hybridMultilevel"/>
     <w:tmpl w:val="293A185C"/>
@@ -2562,7 +5917,96 @@
       </w:pPr>
     </w:lvl>
   </w:abstractNum>
-  <w:abstractNum w:abstractNumId="6" w15:restartNumberingAfterBreak="0">
+  <w:abstractNum w:abstractNumId="7" w15:restartNumberingAfterBreak="0">
+    <w:nsid w:val="6FFC5BB7"/>
+    <w:multiLevelType w:val="hybridMultilevel"/>
+    <w:tmpl w:val="531E08FC"/>
+    <w:lvl w:ilvl="0" w:tplc="5A969AE2">
+      <w:start w:val="1"/>
+      <w:numFmt w:val="lowerLetter"/>
+      <w:lvlText w:val="%1."/>
+      <w:lvlJc w:val="left"/>
+      <w:pPr>
+        <w:ind w:left="1080" w:hanging="360"/>
+      </w:pPr>
+      <w:rPr>
+        <w:rFonts w:hint="default"/>
+      </w:rPr>
+    </w:lvl>
+    <w:lvl w:ilvl="1" w:tplc="04090019" w:tentative="1">
+      <w:start w:val="1"/>
+      <w:numFmt w:val="lowerLetter"/>
+      <w:lvlText w:val="%2."/>
+      <w:lvlJc w:val="left"/>
+      <w:pPr>
+        <w:ind w:left="1800" w:hanging="360"/>
+      </w:pPr>
+    </w:lvl>
+    <w:lvl w:ilvl="2" w:tplc="0409001B" w:tentative="1">
+      <w:start w:val="1"/>
+      <w:numFmt w:val="lowerRoman"/>
+      <w:lvlText w:val="%3."/>
+      <w:lvlJc w:val="right"/>
+      <w:pPr>
+        <w:ind w:left="2520" w:hanging="180"/>
+      </w:pPr>
+    </w:lvl>
+    <w:lvl w:ilvl="3" w:tplc="0409000F" w:tentative="1">
+      <w:start w:val="1"/>
+      <w:numFmt w:val="decimal"/>
+      <w:lvlText w:val="%4."/>
+      <w:lvlJc w:val="left"/>
+      <w:pPr>
+        <w:ind w:left="3240" w:hanging="360"/>
+      </w:pPr>
+    </w:lvl>
+    <w:lvl w:ilvl="4" w:tplc="04090019" w:tentative="1">
+      <w:start w:val="1"/>
+      <w:numFmt w:val="lowerLetter"/>
+      <w:lvlText w:val="%5."/>
+      <w:lvlJc w:val="left"/>
+      <w:pPr>
+        <w:ind w:left="3960" w:hanging="360"/>
+      </w:pPr>
+    </w:lvl>
+    <w:lvl w:ilvl="5" w:tplc="0409001B" w:tentative="1">
+      <w:start w:val="1"/>
+      <w:numFmt w:val="lowerRoman"/>
+      <w:lvlText w:val="%6."/>
+      <w:lvlJc w:val="right"/>
+      <w:pPr>
+        <w:ind w:left="4680" w:hanging="180"/>
+      </w:pPr>
+    </w:lvl>
+    <w:lvl w:ilvl="6" w:tplc="0409000F" w:tentative="1">
+      <w:start w:val="1"/>
+      <w:numFmt w:val="decimal"/>
+      <w:lvlText w:val="%7."/>
+      <w:lvlJc w:val="left"/>
+      <w:pPr>
+        <w:ind w:left="5400" w:hanging="360"/>
+      </w:pPr>
+    </w:lvl>
+    <w:lvl w:ilvl="7" w:tplc="04090019" w:tentative="1">
+      <w:start w:val="1"/>
+      <w:numFmt w:val="lowerLetter"/>
+      <w:lvlText w:val="%8."/>
+      <w:lvlJc w:val="left"/>
+      <w:pPr>
+        <w:ind w:left="6120" w:hanging="360"/>
+      </w:pPr>
+    </w:lvl>
+    <w:lvl w:ilvl="8" w:tplc="0409001B" w:tentative="1">
+      <w:start w:val="1"/>
+      <w:numFmt w:val="lowerRoman"/>
+      <w:lvlText w:val="%9."/>
+      <w:lvlJc w:val="right"/>
+      <w:pPr>
+        <w:ind w:left="6840" w:hanging="180"/>
+      </w:pPr>
+    </w:lvl>
+  </w:abstractNum>
+  <w:abstractNum w:abstractNumId="8" w15:restartNumberingAfterBreak="0">
     <w:nsid w:val="75BA31CE"/>
     <w:multiLevelType w:val="hybridMultilevel"/>
     <w:tmpl w:val="4470C788"/>
@@ -2652,25 +6096,31 @@
     </w:lvl>
   </w:abstractNum>
   <w:num w:numId="1" w16cid:durableId="384642344">
-    <w:abstractNumId w:val="3"/>
+    <w:abstractNumId w:val="4"/>
   </w:num>
   <w:num w:numId="2" w16cid:durableId="849564247">
-    <w:abstractNumId w:val="6"/>
+    <w:abstractNumId w:val="8"/>
   </w:num>
   <w:num w:numId="3" w16cid:durableId="830022052">
-    <w:abstractNumId w:val="2"/>
+    <w:abstractNumId w:val="3"/>
   </w:num>
   <w:num w:numId="4" w16cid:durableId="1249189734">
     <w:abstractNumId w:val="0"/>
   </w:num>
   <w:num w:numId="5" w16cid:durableId="1191144351">
+    <w:abstractNumId w:val="2"/>
+  </w:num>
+  <w:num w:numId="6" w16cid:durableId="2036614208">
+    <w:abstractNumId w:val="6"/>
+  </w:num>
+  <w:num w:numId="7" w16cid:durableId="1086994692">
+    <w:abstractNumId w:val="5"/>
+  </w:num>
+  <w:num w:numId="8" w16cid:durableId="240212665">
     <w:abstractNumId w:val="1"/>
   </w:num>
-  <w:num w:numId="6" w16cid:durableId="2036614208">
-    <w:abstractNumId w:val="5"/>
-  </w:num>
-  <w:num w:numId="7" w16cid:durableId="1086994692">
-    <w:abstractNumId w:val="4"/>
+  <w:num w:numId="9" w16cid:durableId="1601064315">
+    <w:abstractNumId w:val="7"/>
   </w:num>
 </w:numbering>
 </file>
@@ -3075,7 +6525,7 @@
   <w:style w:type="paragraph" w:default="1" w:styleId="Normal">
     <w:name w:val="Normal"/>
     <w:qFormat/>
-    <w:rsid w:val="007443AA"/>
+    <w:rsid w:val="0013094D"/>
   </w:style>
   <w:style w:type="paragraph" w:styleId="Heading1">
     <w:name w:val="heading 1"/>

</xml_diff>

<commit_message>
regular update: modify documentation
</commit_message>
<xml_diff>
--- a/Spring Boot/SchoolManagement/Documentation/UserGuide.docx
+++ b/Spring Boot/SchoolManagement/Documentation/UserGuide.docx
@@ -43,12 +43,6 @@
           <w:szCs w:val="32"/>
         </w:rPr>
         <w:tab/>
-      </w:r>
-      <w:r>
-        <w:rPr>
-          <w:sz w:val="32"/>
-          <w:szCs w:val="32"/>
-        </w:rPr>
         <w:t>Welcome to our comprehensive school management system, designed to streamline and enhance the educational experience for all stakeholders involved in the learning process. Our project caters to the diverse needs of four distinct user roles: teachers, students, school administrators, and super administrators, all working together to create a more efficient and organized educational environment.</w:t>
       </w:r>
     </w:p>
@@ -1241,15 +1235,13 @@
         </w:rPr>
         <w:t xml:space="preserve">- Excel Export: The application supports data export to Excel using Apache POI, facilitating efficient data </w:t>
       </w:r>
-      <w:proofErr w:type="gramStart"/>
       <w:r>
         <w:rPr>
           <w:sz w:val="28"/>
           <w:szCs w:val="28"/>
         </w:rPr>
-        <w:t>analysis</w:t>
-      </w:r>
-      <w:proofErr w:type="gramEnd"/>
+        <w:t>analysis,</w:t>
+      </w:r>
       <w:r>
         <w:rPr>
           <w:sz w:val="28"/>
@@ -1332,6 +1324,9 @@
         <w:ind w:firstLine="720"/>
       </w:pPr>
       <w:r>
+        <w:rPr>
+          <w:noProof/>
+        </w:rPr>
         <w:drawing>
           <wp:inline distT="0" distB="0" distL="0" distR="0" wp14:anchorId="727A3281" wp14:editId="60B78C3E">
             <wp:extent cx="5943600" cy="2772410"/>
@@ -1430,6 +1425,9 @@
         <w:tab/>
       </w:r>
       <w:r>
+        <w:rPr>
+          <w:noProof/>
+        </w:rPr>
         <w:drawing>
           <wp:inline distT="0" distB="0" distL="0" distR="0" wp14:anchorId="33245F79" wp14:editId="5D704CBC">
             <wp:extent cx="5943600" cy="2800350"/>
@@ -1481,6 +1479,9 @@
         <w:tab/>
       </w:r>
       <w:r>
+        <w:rPr>
+          <w:noProof/>
+        </w:rPr>
         <w:drawing>
           <wp:inline distT="0" distB="0" distL="0" distR="0" wp14:anchorId="51FB1683" wp14:editId="7E1DBDE6">
             <wp:extent cx="5943600" cy="2780030"/>
@@ -1534,6 +1535,9 @@
     </w:p>
     <w:p>
       <w:r>
+        <w:rPr>
+          <w:noProof/>
+        </w:rPr>
         <w:drawing>
           <wp:inline distT="0" distB="0" distL="0" distR="0" wp14:anchorId="7ADA1C4C" wp14:editId="03635DE2">
             <wp:extent cx="5943600" cy="2708275"/>
@@ -1576,6 +1580,9 @@
         <w:t xml:space="preserve"> </w:t>
       </w:r>
       <w:r>
+        <w:rPr>
+          <w:noProof/>
+        </w:rPr>
         <w:drawing>
           <wp:inline distT="0" distB="0" distL="0" distR="0" wp14:anchorId="67E5842E" wp14:editId="30456905">
             <wp:extent cx="5943600" cy="2774950"/>
@@ -1617,11 +1624,9 @@
       <w:r>
         <w:t xml:space="preserve">This is two screens for Change Class, if student hadn’t </w:t>
       </w:r>
-      <w:proofErr w:type="gramStart"/>
-      <w:r>
-        <w:t>send</w:t>
-      </w:r>
-      <w:proofErr w:type="gramEnd"/>
+      <w:r>
+        <w:t>sent</w:t>
+      </w:r>
       <w:r>
         <w:t xml:space="preserve"> any request in that semester that system will display menu for student select class change and either if student had been sent request for both accept and reject status.</w:t>
       </w:r>
@@ -1655,6 +1660,9 @@
         <w:br/>
       </w:r>
       <w:r>
+        <w:rPr>
+          <w:noProof/>
+        </w:rPr>
         <w:drawing>
           <wp:inline distT="0" distB="0" distL="0" distR="0" wp14:anchorId="4804E36B" wp14:editId="382C2FF4">
             <wp:extent cx="5943600" cy="2697480"/>
@@ -1725,6 +1733,9 @@
         <w:br/>
       </w:r>
       <w:r>
+        <w:rPr>
+          <w:noProof/>
+        </w:rPr>
         <w:drawing>
           <wp:inline distT="0" distB="0" distL="0" distR="0" wp14:anchorId="7EF9EAF7" wp14:editId="0D79102D">
             <wp:extent cx="5943600" cy="2764790"/>
@@ -1778,6 +1789,9 @@
     </w:p>
     <w:p>
       <w:r>
+        <w:rPr>
+          <w:noProof/>
+        </w:rPr>
         <w:drawing>
           <wp:inline distT="0" distB="0" distL="0" distR="0" wp14:anchorId="4E013035" wp14:editId="75D06DAF">
             <wp:extent cx="5943600" cy="2790825"/>
@@ -1826,7 +1840,13 @@
         <w:pStyle w:val="Heading3"/>
       </w:pPr>
       <w:r>
-        <w:t>II.3.</w:t>
+        <w:t>II</w:t>
+      </w:r>
+      <w:r>
+        <w:t>.2</w:t>
+      </w:r>
+      <w:r>
+        <w:t>.3.</w:t>
       </w:r>
       <w:r>
         <w:t xml:space="preserve"> Teacher Role</w:t>
@@ -1842,6 +1862,9 @@
     </w:p>
     <w:p>
       <w:r>
+        <w:rPr>
+          <w:noProof/>
+        </w:rPr>
         <w:drawing>
           <wp:inline distT="0" distB="0" distL="0" distR="0" wp14:anchorId="65F3B765" wp14:editId="0878DA3D">
             <wp:extent cx="5943600" cy="2802255"/>
@@ -1895,6 +1918,9 @@
     </w:p>
     <w:p>
       <w:r>
+        <w:rPr>
+          <w:noProof/>
+        </w:rPr>
         <w:drawing>
           <wp:inline distT="0" distB="0" distL="0" distR="0" wp14:anchorId="32570388" wp14:editId="106EFE9D">
             <wp:extent cx="5943600" cy="2791460"/>
@@ -1947,6 +1973,9 @@
     </w:p>
     <w:p>
       <w:r>
+        <w:rPr>
+          <w:noProof/>
+        </w:rPr>
         <w:drawing>
           <wp:inline distT="0" distB="0" distL="0" distR="0" wp14:anchorId="3B55E736" wp14:editId="7BA07794">
             <wp:extent cx="5943600" cy="2813050"/>
@@ -2000,6 +2029,9 @@
     </w:p>
     <w:p>
       <w:r>
+        <w:rPr>
+          <w:noProof/>
+        </w:rPr>
         <w:drawing>
           <wp:inline distT="0" distB="0" distL="0" distR="0" wp14:anchorId="6B56F5A8" wp14:editId="5D9C153E">
             <wp:extent cx="5943600" cy="2796540"/>
@@ -2060,6 +2092,9 @@
     </w:p>
     <w:p>
       <w:r>
+        <w:rPr>
+          <w:noProof/>
+        </w:rPr>
         <w:drawing>
           <wp:inline distT="0" distB="0" distL="0" distR="0" wp14:anchorId="1BE85860" wp14:editId="3C613F2D">
             <wp:extent cx="5943600" cy="2795905"/>
@@ -2131,6 +2166,9 @@
         <w:br/>
       </w:r>
       <w:r>
+        <w:rPr>
+          <w:noProof/>
+        </w:rPr>
         <w:drawing>
           <wp:inline distT="0" distB="0" distL="0" distR="0" wp14:anchorId="1B635490" wp14:editId="6C17C351">
             <wp:extent cx="5943600" cy="2754630"/>
@@ -2172,13 +2210,19 @@
       <w:r>
         <w:t xml:space="preserve">This is screen for teacher add student study result and divide by each factor. If </w:t>
       </w:r>
+      <w:r>
+        <w:t>student’s</w:t>
+      </w:r>
+      <w:r>
+        <w:t xml:space="preserve"> transcript is not </w:t>
+      </w:r>
       <w:proofErr w:type="gramStart"/>
       <w:r>
-        <w:t>students</w:t>
+        <w:t>exist</w:t>
       </w:r>
       <w:proofErr w:type="gramEnd"/>
       <w:r>
-        <w:t xml:space="preserve"> transcript is not exist in database that system will automatically create new student transcript for teacher input mark action.</w:t>
+        <w:t xml:space="preserve"> in database that system will automatically create new student transcript for teacher input mark action.</w:t>
       </w:r>
     </w:p>
     <w:p>
@@ -2191,6 +2235,9 @@
     </w:p>
     <w:p>
       <w:r>
+        <w:rPr>
+          <w:noProof/>
+        </w:rPr>
         <w:drawing>
           <wp:inline distT="0" distB="0" distL="0" distR="0" wp14:anchorId="4E9075C4" wp14:editId="46B9ACF8">
             <wp:extent cx="5943600" cy="2774315"/>
@@ -2247,7 +2294,13 @@
       </w:pPr>
       <w:r>
         <w:lastRenderedPageBreak/>
-        <w:t>II.4. School Admin Role</w:t>
+        <w:t>II.</w:t>
+      </w:r>
+      <w:r>
+        <w:t>2.</w:t>
+      </w:r>
+      <w:r>
+        <w:t>4. School Admin Role</w:t>
       </w:r>
     </w:p>
     <w:p>
@@ -2259,6 +2312,9 @@
         <w:t>Dashboard:</w:t>
       </w:r>
       <w:r>
+        <w:rPr>
+          <w:noProof/>
+        </w:rPr>
         <w:drawing>
           <wp:inline distT="0" distB="0" distL="0" distR="0" wp14:anchorId="6AB162EA" wp14:editId="3EF86328">
             <wp:extent cx="5943600" cy="2790190"/>
@@ -2312,6 +2368,9 @@
     </w:p>
     <w:p>
       <w:r>
+        <w:rPr>
+          <w:noProof/>
+        </w:rPr>
         <w:drawing>
           <wp:inline distT="0" distB="0" distL="0" distR="0" wp14:anchorId="3E3ADDDF" wp14:editId="4EE2353E">
             <wp:extent cx="5943600" cy="2781300"/>
@@ -2365,6 +2424,9 @@
     </w:p>
     <w:p>
       <w:r>
+        <w:rPr>
+          <w:noProof/>
+        </w:rPr>
         <w:drawing>
           <wp:inline distT="0" distB="0" distL="0" distR="0" wp14:anchorId="187C23C4" wp14:editId="6DC398CA">
             <wp:extent cx="5943600" cy="2795905"/>
@@ -2417,6 +2479,9 @@
     </w:p>
     <w:p>
       <w:r>
+        <w:rPr>
+          <w:noProof/>
+        </w:rPr>
         <w:drawing>
           <wp:inline distT="0" distB="0" distL="0" distR="0" wp14:anchorId="67B82795" wp14:editId="2ECD3A24">
             <wp:extent cx="5943600" cy="3128645"/>
@@ -2470,6 +2535,9 @@
     </w:p>
     <w:p>
       <w:r>
+        <w:rPr>
+          <w:noProof/>
+        </w:rPr>
         <w:drawing>
           <wp:inline distT="0" distB="0" distL="0" distR="0" wp14:anchorId="4621140E" wp14:editId="3E8C8B48">
             <wp:extent cx="5943600" cy="2780665"/>
@@ -2523,6 +2591,9 @@
         <w:br/>
       </w:r>
       <w:r>
+        <w:rPr>
+          <w:noProof/>
+        </w:rPr>
         <w:drawing>
           <wp:inline distT="0" distB="0" distL="0" distR="0" wp14:anchorId="163A8CF6" wp14:editId="03F08E21">
             <wp:extent cx="5943600" cy="2770505"/>
@@ -2576,6 +2647,9 @@
     </w:p>
     <w:p>
       <w:r>
+        <w:rPr>
+          <w:noProof/>
+        </w:rPr>
         <w:drawing>
           <wp:inline distT="0" distB="0" distL="0" distR="0" wp14:anchorId="09DCB66F" wp14:editId="07C293B2">
             <wp:extent cx="5943600" cy="2787015"/>
@@ -2637,6 +2711,9 @@
     </w:p>
     <w:p>
       <w:r>
+        <w:rPr>
+          <w:noProof/>
+        </w:rPr>
         <w:drawing>
           <wp:inline distT="0" distB="0" distL="0" distR="0" wp14:anchorId="2261DCDE" wp14:editId="4AC698C2">
             <wp:extent cx="5943600" cy="2004695"/>
@@ -2708,6 +2785,9 @@
         <w:br/>
       </w:r>
       <w:r>
+        <w:rPr>
+          <w:noProof/>
+        </w:rPr>
         <w:drawing>
           <wp:inline distT="0" distB="0" distL="0" distR="0" wp14:anchorId="7C110567" wp14:editId="4757F6B0">
             <wp:extent cx="5943600" cy="2784475"/>
@@ -2760,6 +2840,9 @@
     </w:p>
     <w:p>
       <w:r>
+        <w:rPr>
+          <w:noProof/>
+        </w:rPr>
         <w:drawing>
           <wp:inline distT="0" distB="0" distL="0" distR="0" wp14:anchorId="0327E66C" wp14:editId="68BA91D4">
             <wp:extent cx="5943600" cy="2788920"/>
@@ -2813,6 +2896,9 @@
     </w:p>
     <w:p>
       <w:r>
+        <w:rPr>
+          <w:noProof/>
+        </w:rPr>
         <w:drawing>
           <wp:inline distT="0" distB="0" distL="0" distR="0" wp14:anchorId="6DFCECD9" wp14:editId="387F9651">
             <wp:extent cx="5943600" cy="2566670"/>
@@ -2857,13 +2943,19 @@
       <w:r>
         <w:t xml:space="preserve">user have student role, the </w:t>
       </w:r>
+      <w:r>
+        <w:t>student</w:t>
+      </w:r>
+      <w:r>
+        <w:t xml:space="preserve"> class option will display and school admin can assign student to class, Either for teacher role </w:t>
+      </w:r>
       <w:proofErr w:type="gramStart"/>
       <w:r>
-        <w:t>Student</w:t>
+        <w:t>and</w:t>
       </w:r>
       <w:proofErr w:type="gramEnd"/>
       <w:r>
-        <w:t xml:space="preserve"> class option will display and school admin can assign student to class, Either for teacher role and teacher class option. School Admin may update user twice, first time to update role and second time to change student/teacher class fit with the role.</w:t>
+        <w:t xml:space="preserve"> teacher class option. School Admin may update user twice, first time to update role and second time to change student/teacher class fit with the role.</w:t>
       </w:r>
     </w:p>
     <w:p>
@@ -2876,6 +2968,9 @@
     </w:p>
     <w:p>
       <w:r>
+        <w:rPr>
+          <w:noProof/>
+        </w:rPr>
         <w:drawing>
           <wp:inline distT="0" distB="0" distL="0" distR="0" wp14:anchorId="2BF99CD9" wp14:editId="47326ACD">
             <wp:extent cx="5943600" cy="2782570"/>
@@ -2956,6 +3051,9 @@
         <w:t xml:space="preserve"> User Action</w:t>
       </w:r>
       <w:r>
+        <w:rPr>
+          <w:noProof/>
+        </w:rPr>
         <w:drawing>
           <wp:inline distT="0" distB="0" distL="0" distR="0" wp14:anchorId="52632689" wp14:editId="5B64C4D6">
             <wp:extent cx="5943600" cy="2774950"/>
@@ -3016,11 +3114,9 @@
       <w:r>
         <w:t xml:space="preserve">. </w:t>
       </w:r>
-      <w:proofErr w:type="spellStart"/>
-      <w:r>
-        <w:t>Howover</w:t>
-      </w:r>
-      <w:proofErr w:type="spellEnd"/>
+      <w:r>
+        <w:t>However</w:t>
+      </w:r>
       <w:r>
         <w:t>, school admin still can change status of user in update action.</w:t>
       </w:r>
@@ -3035,6 +3131,9 @@
     </w:p>
     <w:p>
       <w:r>
+        <w:rPr>
+          <w:noProof/>
+        </w:rPr>
         <w:drawing>
           <wp:inline distT="0" distB="0" distL="0" distR="0" wp14:anchorId="3CEB79AA" wp14:editId="0267CFC1">
             <wp:extent cx="5943600" cy="2768600"/>
@@ -3076,11 +3175,9 @@
       <w:r>
         <w:t xml:space="preserve">This is screen for Teacher Subject Management and only display for user have teacher role. This screen </w:t>
       </w:r>
-      <w:proofErr w:type="gramStart"/>
-      <w:r>
-        <w:t>show</w:t>
-      </w:r>
-      <w:proofErr w:type="gramEnd"/>
+      <w:r>
+        <w:t>shows</w:t>
+      </w:r>
       <w:r>
         <w:t xml:space="preserve"> all class and what subject selected teacher teach in each class.</w:t>
       </w:r>
@@ -3096,6 +3193,9 @@
     </w:p>
     <w:p>
       <w:r>
+        <w:rPr>
+          <w:noProof/>
+        </w:rPr>
         <w:drawing>
           <wp:inline distT="0" distB="0" distL="0" distR="0" wp14:anchorId="2EA1AAEA" wp14:editId="27488844">
             <wp:extent cx="5943600" cy="2770505"/>
@@ -3154,6 +3254,9 @@
     </w:p>
     <w:p>
       <w:r>
+        <w:rPr>
+          <w:noProof/>
+        </w:rPr>
         <w:drawing>
           <wp:inline distT="0" distB="0" distL="0" distR="0" wp14:anchorId="3649BE15" wp14:editId="1083E31D">
             <wp:extent cx="5943600" cy="2802890"/>
@@ -3223,6 +3326,9 @@
         <w:br/>
       </w:r>
       <w:r>
+        <w:rPr>
+          <w:noProof/>
+        </w:rPr>
         <w:drawing>
           <wp:inline distT="0" distB="0" distL="0" distR="0" wp14:anchorId="75AB200D" wp14:editId="56A913FB">
             <wp:extent cx="5943600" cy="2765425"/>
@@ -3282,6 +3388,9 @@
     </w:p>
     <w:p>
       <w:r>
+        <w:rPr>
+          <w:noProof/>
+        </w:rPr>
         <w:drawing>
           <wp:inline distT="0" distB="0" distL="0" distR="0" wp14:anchorId="1DB31596" wp14:editId="043FE0BC">
             <wp:extent cx="5943600" cy="2809875"/>
@@ -3345,17 +3454,1048 @@
       </w:r>
       <w:proofErr w:type="spellEnd"/>
       <w:r>
-        <w:t xml:space="preserve"> Student is report for students in school that have </w:t>
-      </w:r>
-      <w:proofErr w:type="spellStart"/>
-      <w:r>
-        <w:t>have</w:t>
-      </w:r>
-      <w:proofErr w:type="spellEnd"/>
-      <w:r>
-        <w:t xml:space="preserve"> mark average &gt;=5. Ethnic Student in group is for user in school that have ethnic selected. Subject teacher in group is for teachers in school that teach selected subject.</w:t>
-      </w:r>
-    </w:p>
+        <w:t xml:space="preserve"> Student is report for students in school that have mark average &gt;=5. Ethnic Student in group is for user in school that have ethnic selected. Subject teacher in group is for teachers in school that teach selected subject.</w:t>
+      </w:r>
+    </w:p>
+    <w:p>
+      <w:pPr>
+        <w:pStyle w:val="Heading3"/>
+      </w:pPr>
+      <w:r>
+        <w:lastRenderedPageBreak/>
+        <w:t>II.2.5 Super Admin Role</w:t>
+      </w:r>
+    </w:p>
+    <w:p>
+      <w:pPr>
+        <w:pStyle w:val="Heading4"/>
+      </w:pPr>
+      <w:r>
+        <w:t>Dashboard:</w:t>
+      </w:r>
+    </w:p>
+    <w:p>
+      <w:r>
+        <w:drawing>
+          <wp:inline distT="0" distB="0" distL="0" distR="0" wp14:anchorId="596C284E" wp14:editId="17A53DC4">
+            <wp:extent cx="5943600" cy="2785745"/>
+            <wp:effectExtent l="0" t="0" r="0" b="0"/>
+            <wp:docPr id="1555189283" name="Picture 1" descr="A white background with black text&#10;&#10;Description automatically generated"/>
+            <wp:cNvGraphicFramePr>
+              <a:graphicFrameLocks xmlns:a="http://schemas.openxmlformats.org/drawingml/2006/main" noChangeAspect="1"/>
+            </wp:cNvGraphicFramePr>
+            <a:graphic xmlns:a="http://schemas.openxmlformats.org/drawingml/2006/main">
+              <a:graphicData uri="http://schemas.openxmlformats.org/drawingml/2006/picture">
+                <pic:pic xmlns:pic="http://schemas.openxmlformats.org/drawingml/2006/picture">
+                  <pic:nvPicPr>
+                    <pic:cNvPr id="1555189283" name="Picture 1" descr="A white background with black text&#10;&#10;Description automatically generated"/>
+                    <pic:cNvPicPr/>
+                  </pic:nvPicPr>
+                  <pic:blipFill>
+                    <a:blip r:embed="rId38"/>
+                    <a:stretch>
+                      <a:fillRect/>
+                    </a:stretch>
+                  </pic:blipFill>
+                  <pic:spPr>
+                    <a:xfrm>
+                      <a:off x="0" y="0"/>
+                      <a:ext cx="5943600" cy="2785745"/>
+                    </a:xfrm>
+                    <a:prstGeom prst="rect">
+                      <a:avLst/>
+                    </a:prstGeom>
+                  </pic:spPr>
+                </pic:pic>
+              </a:graphicData>
+            </a:graphic>
+          </wp:inline>
+        </w:drawing>
+      </w:r>
+    </w:p>
+    <w:p>
+      <w:r>
+        <w:t>This is dashboard for super admin role.</w:t>
+      </w:r>
+    </w:p>
+    <w:p>
+      <w:pPr>
+        <w:pStyle w:val="Heading4"/>
+      </w:pPr>
+      <w:r>
+        <w:t>User Management:</w:t>
+      </w:r>
+    </w:p>
+    <w:p>
+      <w:r>
+        <w:drawing>
+          <wp:inline distT="0" distB="0" distL="0" distR="0" wp14:anchorId="3E482E1D" wp14:editId="62EA13D1">
+            <wp:extent cx="5943600" cy="2787015"/>
+            <wp:effectExtent l="0" t="0" r="0" b="0"/>
+            <wp:docPr id="957649104" name="Picture 1" descr="A screenshot of a social media chat&#10;&#10;Description automatically generated"/>
+            <wp:cNvGraphicFramePr>
+              <a:graphicFrameLocks xmlns:a="http://schemas.openxmlformats.org/drawingml/2006/main" noChangeAspect="1"/>
+            </wp:cNvGraphicFramePr>
+            <a:graphic xmlns:a="http://schemas.openxmlformats.org/drawingml/2006/main">
+              <a:graphicData uri="http://schemas.openxmlformats.org/drawingml/2006/picture">
+                <pic:pic xmlns:pic="http://schemas.openxmlformats.org/drawingml/2006/picture">
+                  <pic:nvPicPr>
+                    <pic:cNvPr id="957649104" name="Picture 1" descr="A screenshot of a social media chat&#10;&#10;Description automatically generated"/>
+                    <pic:cNvPicPr/>
+                  </pic:nvPicPr>
+                  <pic:blipFill>
+                    <a:blip r:embed="rId39"/>
+                    <a:stretch>
+                      <a:fillRect/>
+                    </a:stretch>
+                  </pic:blipFill>
+                  <pic:spPr>
+                    <a:xfrm>
+                      <a:off x="0" y="0"/>
+                      <a:ext cx="5943600" cy="2787015"/>
+                    </a:xfrm>
+                    <a:prstGeom prst="rect">
+                      <a:avLst/>
+                    </a:prstGeom>
+                  </pic:spPr>
+                </pic:pic>
+              </a:graphicData>
+            </a:graphic>
+          </wp:inline>
+        </w:drawing>
+      </w:r>
+    </w:p>
+    <w:p>
+      <w:r>
+        <w:t xml:space="preserve">This is screen for user management of super admin role. This page </w:t>
+      </w:r>
+      <w:proofErr w:type="gramStart"/>
+      <w:r>
+        <w:t>accept</w:t>
+      </w:r>
+      <w:proofErr w:type="gramEnd"/>
+      <w:r>
+        <w:t xml:space="preserve"> super admin to filter user by one or more of username, email, </w:t>
+      </w:r>
+      <w:proofErr w:type="spellStart"/>
+      <w:r>
+        <w:t>fullname</w:t>
+      </w:r>
+      <w:proofErr w:type="spellEnd"/>
+      <w:r>
+        <w:t>, role, gender, ethnic, religion and by organization. This screen will show all users from database and pagination 25 user per page.</w:t>
+      </w:r>
+    </w:p>
+    <w:p>
+      <w:pPr>
+        <w:pStyle w:val="Heading4"/>
+      </w:pPr>
+      <w:r>
+        <w:lastRenderedPageBreak/>
+        <w:t>Update User Information:</w:t>
+      </w:r>
+    </w:p>
+    <w:p>
+      <w:r>
+        <w:drawing>
+          <wp:inline distT="0" distB="0" distL="0" distR="0" wp14:anchorId="40369CF4" wp14:editId="5A492BBF">
+            <wp:extent cx="5943600" cy="2783840"/>
+            <wp:effectExtent l="0" t="0" r="0" b="0"/>
+            <wp:docPr id="446024649" name="Picture 1" descr="A screenshot of a phone&#10;&#10;Description automatically generated"/>
+            <wp:cNvGraphicFramePr>
+              <a:graphicFrameLocks xmlns:a="http://schemas.openxmlformats.org/drawingml/2006/main" noChangeAspect="1"/>
+            </wp:cNvGraphicFramePr>
+            <a:graphic xmlns:a="http://schemas.openxmlformats.org/drawingml/2006/main">
+              <a:graphicData uri="http://schemas.openxmlformats.org/drawingml/2006/picture">
+                <pic:pic xmlns:pic="http://schemas.openxmlformats.org/drawingml/2006/picture">
+                  <pic:nvPicPr>
+                    <pic:cNvPr id="446024649" name="Picture 1" descr="A screenshot of a phone&#10;&#10;Description automatically generated"/>
+                    <pic:cNvPicPr/>
+                  </pic:nvPicPr>
+                  <pic:blipFill>
+                    <a:blip r:embed="rId40"/>
+                    <a:stretch>
+                      <a:fillRect/>
+                    </a:stretch>
+                  </pic:blipFill>
+                  <pic:spPr>
+                    <a:xfrm>
+                      <a:off x="0" y="0"/>
+                      <a:ext cx="5943600" cy="2783840"/>
+                    </a:xfrm>
+                    <a:prstGeom prst="rect">
+                      <a:avLst/>
+                    </a:prstGeom>
+                  </pic:spPr>
+                </pic:pic>
+              </a:graphicData>
+            </a:graphic>
+          </wp:inline>
+        </w:drawing>
+      </w:r>
+    </w:p>
+    <w:p>
+      <w:r>
+        <w:t>This screen will show current information of selected user and allows super admin to modify data. If super admin update user ‘s school organization that he/she must update more than one time to update role and class for user.</w:t>
+      </w:r>
+    </w:p>
+    <w:p>
+      <w:pPr>
+        <w:pStyle w:val="Heading4"/>
+      </w:pPr>
+      <w:proofErr w:type="spellStart"/>
+      <w:r>
+        <w:t>Deactive</w:t>
+      </w:r>
+      <w:proofErr w:type="spellEnd"/>
+      <w:r>
+        <w:t xml:space="preserve"> User Action:</w:t>
+      </w:r>
+    </w:p>
+    <w:p>
+      <w:r>
+        <w:drawing>
+          <wp:inline distT="0" distB="0" distL="0" distR="0" wp14:anchorId="0683B3F8" wp14:editId="73F3CA86">
+            <wp:extent cx="5943600" cy="2733040"/>
+            <wp:effectExtent l="0" t="0" r="0" b="0"/>
+            <wp:docPr id="1881192815" name="Picture 1" descr="A screenshot of a computer&#10;&#10;Description automatically generated"/>
+            <wp:cNvGraphicFramePr>
+              <a:graphicFrameLocks xmlns:a="http://schemas.openxmlformats.org/drawingml/2006/main" noChangeAspect="1"/>
+            </wp:cNvGraphicFramePr>
+            <a:graphic xmlns:a="http://schemas.openxmlformats.org/drawingml/2006/main">
+              <a:graphicData uri="http://schemas.openxmlformats.org/drawingml/2006/picture">
+                <pic:pic xmlns:pic="http://schemas.openxmlformats.org/drawingml/2006/picture">
+                  <pic:nvPicPr>
+                    <pic:cNvPr id="1881192815" name="Picture 1" descr="A screenshot of a computer&#10;&#10;Description automatically generated"/>
+                    <pic:cNvPicPr/>
+                  </pic:nvPicPr>
+                  <pic:blipFill>
+                    <a:blip r:embed="rId41"/>
+                    <a:stretch>
+                      <a:fillRect/>
+                    </a:stretch>
+                  </pic:blipFill>
+                  <pic:spPr>
+                    <a:xfrm>
+                      <a:off x="0" y="0"/>
+                      <a:ext cx="5943600" cy="2733040"/>
+                    </a:xfrm>
+                    <a:prstGeom prst="rect">
+                      <a:avLst/>
+                    </a:prstGeom>
+                  </pic:spPr>
+                </pic:pic>
+              </a:graphicData>
+            </a:graphic>
+          </wp:inline>
+        </w:drawing>
+      </w:r>
+    </w:p>
+    <w:p>
+      <w:r>
+        <w:t xml:space="preserve">This screen will show confirm alert and if result is OK that system will change user status to </w:t>
+      </w:r>
+      <w:proofErr w:type="spellStart"/>
+      <w:r>
+        <w:t>deactive</w:t>
+      </w:r>
+      <w:proofErr w:type="spellEnd"/>
+      <w:r>
+        <w:t xml:space="preserve">. The </w:t>
+      </w:r>
+      <w:proofErr w:type="spellStart"/>
+      <w:r>
+        <w:t>Deactive</w:t>
+      </w:r>
+      <w:proofErr w:type="spellEnd"/>
+      <w:r>
+        <w:t xml:space="preserve"> action button only show for user that have active status.</w:t>
+      </w:r>
+    </w:p>
+    <w:p>
+      <w:pPr>
+        <w:pStyle w:val="Heading4"/>
+      </w:pPr>
+      <w:r>
+        <w:lastRenderedPageBreak/>
+        <w:t>Create More User:</w:t>
+      </w:r>
+    </w:p>
+    <w:p>
+      <w:r>
+        <w:drawing>
+          <wp:inline distT="0" distB="0" distL="0" distR="0" wp14:anchorId="08D3BF2B" wp14:editId="4330E326">
+            <wp:extent cx="5943600" cy="2781300"/>
+            <wp:effectExtent l="0" t="0" r="0" b="0"/>
+            <wp:docPr id="192194080" name="Picture 1" descr="A screenshot of a computer&#10;&#10;Description automatically generated"/>
+            <wp:cNvGraphicFramePr>
+              <a:graphicFrameLocks xmlns:a="http://schemas.openxmlformats.org/drawingml/2006/main" noChangeAspect="1"/>
+            </wp:cNvGraphicFramePr>
+            <a:graphic xmlns:a="http://schemas.openxmlformats.org/drawingml/2006/main">
+              <a:graphicData uri="http://schemas.openxmlformats.org/drawingml/2006/picture">
+                <pic:pic xmlns:pic="http://schemas.openxmlformats.org/drawingml/2006/picture">
+                  <pic:nvPicPr>
+                    <pic:cNvPr id="192194080" name="Picture 1" descr="A screenshot of a computer&#10;&#10;Description automatically generated"/>
+                    <pic:cNvPicPr/>
+                  </pic:nvPicPr>
+                  <pic:blipFill>
+                    <a:blip r:embed="rId42"/>
+                    <a:stretch>
+                      <a:fillRect/>
+                    </a:stretch>
+                  </pic:blipFill>
+                  <pic:spPr>
+                    <a:xfrm>
+                      <a:off x="0" y="0"/>
+                      <a:ext cx="5943600" cy="2781300"/>
+                    </a:xfrm>
+                    <a:prstGeom prst="rect">
+                      <a:avLst/>
+                    </a:prstGeom>
+                  </pic:spPr>
+                </pic:pic>
+              </a:graphicData>
+            </a:graphic>
+          </wp:inline>
+        </w:drawing>
+      </w:r>
+    </w:p>
+    <w:p>
+      <w:r>
+        <w:t xml:space="preserve">This screen allows super admin to add new user in database that he/she must provide school organization, different </w:t>
+      </w:r>
+      <w:proofErr w:type="spellStart"/>
+      <w:r>
+        <w:t>rollnumber</w:t>
+      </w:r>
+      <w:proofErr w:type="spellEnd"/>
+      <w:r>
+        <w:t xml:space="preserve">, username, email and have at least one role. </w:t>
+      </w:r>
+    </w:p>
+    <w:p>
+      <w:pPr>
+        <w:pStyle w:val="Heading4"/>
+      </w:pPr>
+      <w:r>
+        <w:t>Subject Management:</w:t>
+      </w:r>
+    </w:p>
+    <w:p>
+      <w:r>
+        <w:drawing>
+          <wp:inline distT="0" distB="0" distL="0" distR="0" wp14:anchorId="6A36587C" wp14:editId="2B8627E1">
+            <wp:extent cx="5943600" cy="2778125"/>
+            <wp:effectExtent l="0" t="0" r="0" b="3175"/>
+            <wp:docPr id="707412134" name="Picture 1" descr="A screenshot of a computer&#10;&#10;Description automatically generated"/>
+            <wp:cNvGraphicFramePr>
+              <a:graphicFrameLocks xmlns:a="http://schemas.openxmlformats.org/drawingml/2006/main" noChangeAspect="1"/>
+            </wp:cNvGraphicFramePr>
+            <a:graphic xmlns:a="http://schemas.openxmlformats.org/drawingml/2006/main">
+              <a:graphicData uri="http://schemas.openxmlformats.org/drawingml/2006/picture">
+                <pic:pic xmlns:pic="http://schemas.openxmlformats.org/drawingml/2006/picture">
+                  <pic:nvPicPr>
+                    <pic:cNvPr id="707412134" name="Picture 1" descr="A screenshot of a computer&#10;&#10;Description automatically generated"/>
+                    <pic:cNvPicPr/>
+                  </pic:nvPicPr>
+                  <pic:blipFill>
+                    <a:blip r:embed="rId43"/>
+                    <a:stretch>
+                      <a:fillRect/>
+                    </a:stretch>
+                  </pic:blipFill>
+                  <pic:spPr>
+                    <a:xfrm>
+                      <a:off x="0" y="0"/>
+                      <a:ext cx="5943600" cy="2778125"/>
+                    </a:xfrm>
+                    <a:prstGeom prst="rect">
+                      <a:avLst/>
+                    </a:prstGeom>
+                  </pic:spPr>
+                </pic:pic>
+              </a:graphicData>
+            </a:graphic>
+          </wp:inline>
+        </w:drawing>
+      </w:r>
+    </w:p>
+    <w:p>
+      <w:r>
+        <w:t xml:space="preserve">This screen showing all Subjects in database by pagination. Super Admin can use filter to search correct subject base on </w:t>
+      </w:r>
+      <w:proofErr w:type="spellStart"/>
+      <w:r>
+        <w:t>subjectname</w:t>
+      </w:r>
+      <w:proofErr w:type="spellEnd"/>
+      <w:r>
+        <w:t xml:space="preserve"> and/or Organization.     </w:t>
+      </w:r>
+    </w:p>
+    <w:p>
+      <w:pPr>
+        <w:pStyle w:val="Heading4"/>
+      </w:pPr>
+      <w:r>
+        <w:lastRenderedPageBreak/>
+        <w:t>Subject Update:</w:t>
+      </w:r>
+    </w:p>
+    <w:p>
+      <w:r>
+        <w:drawing>
+          <wp:inline distT="0" distB="0" distL="0" distR="0" wp14:anchorId="0AAF2F32" wp14:editId="0AE5CE59">
+            <wp:extent cx="5943600" cy="5943600"/>
+            <wp:effectExtent l="0" t="0" r="0" b="0"/>
+            <wp:docPr id="623898356" name="Picture 1" descr="A screenshot of a computer&#10;&#10;Description automatically generated"/>
+            <wp:cNvGraphicFramePr>
+              <a:graphicFrameLocks xmlns:a="http://schemas.openxmlformats.org/drawingml/2006/main" noChangeAspect="1"/>
+            </wp:cNvGraphicFramePr>
+            <a:graphic xmlns:a="http://schemas.openxmlformats.org/drawingml/2006/main">
+              <a:graphicData uri="http://schemas.openxmlformats.org/drawingml/2006/picture">
+                <pic:pic xmlns:pic="http://schemas.openxmlformats.org/drawingml/2006/picture">
+                  <pic:nvPicPr>
+                    <pic:cNvPr id="623898356" name="Picture 1" descr="A screenshot of a computer&#10;&#10;Description automatically generated"/>
+                    <pic:cNvPicPr/>
+                  </pic:nvPicPr>
+                  <pic:blipFill>
+                    <a:blip r:embed="rId44"/>
+                    <a:stretch>
+                      <a:fillRect/>
+                    </a:stretch>
+                  </pic:blipFill>
+                  <pic:spPr>
+                    <a:xfrm>
+                      <a:off x="0" y="0"/>
+                      <a:ext cx="5943600" cy="5943600"/>
+                    </a:xfrm>
+                    <a:prstGeom prst="rect">
+                      <a:avLst/>
+                    </a:prstGeom>
+                  </pic:spPr>
+                </pic:pic>
+              </a:graphicData>
+            </a:graphic>
+          </wp:inline>
+        </w:drawing>
+      </w:r>
+    </w:p>
+    <w:p>
+      <w:r>
+        <w:lastRenderedPageBreak/>
+        <w:drawing>
+          <wp:inline distT="0" distB="0" distL="0" distR="0" wp14:anchorId="3C75B0A5" wp14:editId="01EC1C51">
+            <wp:extent cx="5943600" cy="2787650"/>
+            <wp:effectExtent l="0" t="0" r="0" b="0"/>
+            <wp:docPr id="1222169813" name="Picture 1" descr="A screenshot of a phone&#10;&#10;Description automatically generated"/>
+            <wp:cNvGraphicFramePr>
+              <a:graphicFrameLocks xmlns:a="http://schemas.openxmlformats.org/drawingml/2006/main" noChangeAspect="1"/>
+            </wp:cNvGraphicFramePr>
+            <a:graphic xmlns:a="http://schemas.openxmlformats.org/drawingml/2006/main">
+              <a:graphicData uri="http://schemas.openxmlformats.org/drawingml/2006/picture">
+                <pic:pic xmlns:pic="http://schemas.openxmlformats.org/drawingml/2006/picture">
+                  <pic:nvPicPr>
+                    <pic:cNvPr id="1222169813" name="Picture 1" descr="A screenshot of a phone&#10;&#10;Description automatically generated"/>
+                    <pic:cNvPicPr/>
+                  </pic:nvPicPr>
+                  <pic:blipFill>
+                    <a:blip r:embed="rId45"/>
+                    <a:stretch>
+                      <a:fillRect/>
+                    </a:stretch>
+                  </pic:blipFill>
+                  <pic:spPr>
+                    <a:xfrm>
+                      <a:off x="0" y="0"/>
+                      <a:ext cx="5943600" cy="2787650"/>
+                    </a:xfrm>
+                    <a:prstGeom prst="rect">
+                      <a:avLst/>
+                    </a:prstGeom>
+                  </pic:spPr>
+                </pic:pic>
+              </a:graphicData>
+            </a:graphic>
+          </wp:inline>
+        </w:drawing>
+      </w:r>
+    </w:p>
+    <w:p>
+      <w:r>
+        <w:t>This is screen for super admin update subject details. Super Admin can change subject name and status or moreover, selecting what organization can use this subject in teaching and management. Organization In use is display list of school that still using selected subject, you can check or uncheck to modify in use organization list. If Super admin check the add more Organization option that system will provide environment for selecting new organization can use the Subject. One Subject must have at least one school Organization in use when updating.</w:t>
+      </w:r>
+    </w:p>
+    <w:p>
+      <w:pPr>
+        <w:pStyle w:val="Heading4"/>
+      </w:pPr>
+      <w:r>
+        <w:t xml:space="preserve">Subject </w:t>
+      </w:r>
+      <w:proofErr w:type="spellStart"/>
+      <w:r>
+        <w:t>Deactive</w:t>
+      </w:r>
+      <w:proofErr w:type="spellEnd"/>
+      <w:r>
+        <w:t xml:space="preserve"> Action:</w:t>
+      </w:r>
+    </w:p>
+    <w:p>
+      <w:r>
+        <w:drawing>
+          <wp:inline distT="0" distB="0" distL="0" distR="0" wp14:anchorId="62225636" wp14:editId="0945B2EB">
+            <wp:extent cx="5943600" cy="2783840"/>
+            <wp:effectExtent l="0" t="0" r="0" b="0"/>
+            <wp:docPr id="1871592919" name="Picture 1" descr="A screenshot of a computer&#10;&#10;Description automatically generated"/>
+            <wp:cNvGraphicFramePr>
+              <a:graphicFrameLocks xmlns:a="http://schemas.openxmlformats.org/drawingml/2006/main" noChangeAspect="1"/>
+            </wp:cNvGraphicFramePr>
+            <a:graphic xmlns:a="http://schemas.openxmlformats.org/drawingml/2006/main">
+              <a:graphicData uri="http://schemas.openxmlformats.org/drawingml/2006/picture">
+                <pic:pic xmlns:pic="http://schemas.openxmlformats.org/drawingml/2006/picture">
+                  <pic:nvPicPr>
+                    <pic:cNvPr id="1871592919" name="Picture 1" descr="A screenshot of a computer&#10;&#10;Description automatically generated"/>
+                    <pic:cNvPicPr/>
+                  </pic:nvPicPr>
+                  <pic:blipFill>
+                    <a:blip r:embed="rId46"/>
+                    <a:stretch>
+                      <a:fillRect/>
+                    </a:stretch>
+                  </pic:blipFill>
+                  <pic:spPr>
+                    <a:xfrm>
+                      <a:off x="0" y="0"/>
+                      <a:ext cx="5943600" cy="2783840"/>
+                    </a:xfrm>
+                    <a:prstGeom prst="rect">
+                      <a:avLst/>
+                    </a:prstGeom>
+                  </pic:spPr>
+                </pic:pic>
+              </a:graphicData>
+            </a:graphic>
+          </wp:inline>
+        </w:drawing>
+      </w:r>
+    </w:p>
+    <w:p>
+      <w:r>
+        <w:t xml:space="preserve">This screen allows super admin to change subject status to </w:t>
+      </w:r>
+      <w:proofErr w:type="spellStart"/>
+      <w:r>
+        <w:t>deactive</w:t>
+      </w:r>
+      <w:proofErr w:type="spellEnd"/>
+      <w:r>
+        <w:t xml:space="preserve"> and school organization can’t use </w:t>
+      </w:r>
+      <w:proofErr w:type="spellStart"/>
+      <w:r>
+        <w:t>deactive</w:t>
+      </w:r>
+      <w:proofErr w:type="spellEnd"/>
+      <w:r>
+        <w:t xml:space="preserve"> subject.</w:t>
+      </w:r>
+    </w:p>
+    <w:p>
+      <w:pPr>
+        <w:pStyle w:val="Heading4"/>
+      </w:pPr>
+      <w:r>
+        <w:lastRenderedPageBreak/>
+        <w:t>Subject Adding:</w:t>
+      </w:r>
+    </w:p>
+    <w:p>
+      <w:r>
+        <w:drawing>
+          <wp:inline distT="0" distB="0" distL="0" distR="0" wp14:anchorId="70F31D56" wp14:editId="2DDABEAB">
+            <wp:extent cx="5943600" cy="2795270"/>
+            <wp:effectExtent l="0" t="0" r="0" b="5080"/>
+            <wp:docPr id="770284606" name="Picture 1" descr="A screenshot of a computer&#10;&#10;Description automatically generated"/>
+            <wp:cNvGraphicFramePr>
+              <a:graphicFrameLocks xmlns:a="http://schemas.openxmlformats.org/drawingml/2006/main" noChangeAspect="1"/>
+            </wp:cNvGraphicFramePr>
+            <a:graphic xmlns:a="http://schemas.openxmlformats.org/drawingml/2006/main">
+              <a:graphicData uri="http://schemas.openxmlformats.org/drawingml/2006/picture">
+                <pic:pic xmlns:pic="http://schemas.openxmlformats.org/drawingml/2006/picture">
+                  <pic:nvPicPr>
+                    <pic:cNvPr id="770284606" name="Picture 1" descr="A screenshot of a computer&#10;&#10;Description automatically generated"/>
+                    <pic:cNvPicPr/>
+                  </pic:nvPicPr>
+                  <pic:blipFill>
+                    <a:blip r:embed="rId47"/>
+                    <a:stretch>
+                      <a:fillRect/>
+                    </a:stretch>
+                  </pic:blipFill>
+                  <pic:spPr>
+                    <a:xfrm>
+                      <a:off x="0" y="0"/>
+                      <a:ext cx="5943600" cy="2795270"/>
+                    </a:xfrm>
+                    <a:prstGeom prst="rect">
+                      <a:avLst/>
+                    </a:prstGeom>
+                  </pic:spPr>
+                </pic:pic>
+              </a:graphicData>
+            </a:graphic>
+          </wp:inline>
+        </w:drawing>
+      </w:r>
+    </w:p>
+    <w:p>
+      <w:r>
+        <w:t>This screen is for adding subject action. Just define subject code and subject name, if super admin wants to assign new subject to school that he/she must use Subject Update action.</w:t>
+      </w:r>
+    </w:p>
+    <w:p>
+      <w:pPr>
+        <w:pStyle w:val="Heading4"/>
+      </w:pPr>
+      <w:r>
+        <w:t>Semester Management:</w:t>
+      </w:r>
+    </w:p>
+    <w:p>
+      <w:r>
+        <w:drawing>
+          <wp:inline distT="0" distB="0" distL="0" distR="0" wp14:anchorId="5D2C0FCA" wp14:editId="2DCE4ED3">
+            <wp:extent cx="5943600" cy="2767330"/>
+            <wp:effectExtent l="0" t="0" r="0" b="0"/>
+            <wp:docPr id="1942642107" name="Picture 1" descr="A screenshot of a computer&#10;&#10;Description automatically generated"/>
+            <wp:cNvGraphicFramePr>
+              <a:graphicFrameLocks xmlns:a="http://schemas.openxmlformats.org/drawingml/2006/main" noChangeAspect="1"/>
+            </wp:cNvGraphicFramePr>
+            <a:graphic xmlns:a="http://schemas.openxmlformats.org/drawingml/2006/main">
+              <a:graphicData uri="http://schemas.openxmlformats.org/drawingml/2006/picture">
+                <pic:pic xmlns:pic="http://schemas.openxmlformats.org/drawingml/2006/picture">
+                  <pic:nvPicPr>
+                    <pic:cNvPr id="1942642107" name="Picture 1" descr="A screenshot of a computer&#10;&#10;Description automatically generated"/>
+                    <pic:cNvPicPr/>
+                  </pic:nvPicPr>
+                  <pic:blipFill>
+                    <a:blip r:embed="rId48"/>
+                    <a:stretch>
+                      <a:fillRect/>
+                    </a:stretch>
+                  </pic:blipFill>
+                  <pic:spPr>
+                    <a:xfrm>
+                      <a:off x="0" y="0"/>
+                      <a:ext cx="5943600" cy="2767330"/>
+                    </a:xfrm>
+                    <a:prstGeom prst="rect">
+                      <a:avLst/>
+                    </a:prstGeom>
+                  </pic:spPr>
+                </pic:pic>
+              </a:graphicData>
+            </a:graphic>
+          </wp:inline>
+        </w:drawing>
+      </w:r>
+    </w:p>
+    <w:p>
+      <w:r>
+        <w:t>This screen viewing all semester in database by pagination. One Year can only have one semester.</w:t>
+      </w:r>
+    </w:p>
+    <w:p>
+      <w:pPr>
+        <w:pStyle w:val="Heading4"/>
+      </w:pPr>
+      <w:r>
+        <w:lastRenderedPageBreak/>
+        <w:t>Start New Semester Action:</w:t>
+      </w:r>
+    </w:p>
+    <w:p>
+      <w:r>
+        <w:drawing>
+          <wp:inline distT="0" distB="0" distL="0" distR="0" wp14:anchorId="078F3D46" wp14:editId="32214E2F">
+            <wp:extent cx="5943600" cy="2788285"/>
+            <wp:effectExtent l="0" t="0" r="0" b="0"/>
+            <wp:docPr id="1843543597" name="Picture 1" descr="A screenshot of a computer&#10;&#10;Description automatically generated"/>
+            <wp:cNvGraphicFramePr>
+              <a:graphicFrameLocks xmlns:a="http://schemas.openxmlformats.org/drawingml/2006/main" noChangeAspect="1"/>
+            </wp:cNvGraphicFramePr>
+            <a:graphic xmlns:a="http://schemas.openxmlformats.org/drawingml/2006/main">
+              <a:graphicData uri="http://schemas.openxmlformats.org/drawingml/2006/picture">
+                <pic:pic xmlns:pic="http://schemas.openxmlformats.org/drawingml/2006/picture">
+                  <pic:nvPicPr>
+                    <pic:cNvPr id="1843543597" name="Picture 1" descr="A screenshot of a computer&#10;&#10;Description automatically generated"/>
+                    <pic:cNvPicPr/>
+                  </pic:nvPicPr>
+                  <pic:blipFill>
+                    <a:blip r:embed="rId49"/>
+                    <a:stretch>
+                      <a:fillRect/>
+                    </a:stretch>
+                  </pic:blipFill>
+                  <pic:spPr>
+                    <a:xfrm>
+                      <a:off x="0" y="0"/>
+                      <a:ext cx="5943600" cy="2788285"/>
+                    </a:xfrm>
+                    <a:prstGeom prst="rect">
+                      <a:avLst/>
+                    </a:prstGeom>
+                  </pic:spPr>
+                </pic:pic>
+              </a:graphicData>
+            </a:graphic>
+          </wp:inline>
+        </w:drawing>
+      </w:r>
+    </w:p>
+    <w:p>
+      <w:r>
+        <w:t xml:space="preserve">The system will check if there are any 2 semesters in the year yet. Super Admin can’t start new semester because real-time system. </w:t>
+      </w:r>
+    </w:p>
+    <w:p>
+      <w:pPr>
+        <w:pStyle w:val="Heading4"/>
+      </w:pPr>
+      <w:r>
+        <w:t>Organization management:</w:t>
+      </w:r>
+    </w:p>
+    <w:p>
+      <w:r>
+        <w:drawing>
+          <wp:inline distT="0" distB="0" distL="0" distR="0" wp14:anchorId="250FD6E4" wp14:editId="3E4DA86C">
+            <wp:extent cx="5943600" cy="2759710"/>
+            <wp:effectExtent l="0" t="0" r="0" b="2540"/>
+            <wp:docPr id="1723878487" name="Picture 1" descr="A screenshot of a computer&#10;&#10;Description automatically generated"/>
+            <wp:cNvGraphicFramePr>
+              <a:graphicFrameLocks xmlns:a="http://schemas.openxmlformats.org/drawingml/2006/main" noChangeAspect="1"/>
+            </wp:cNvGraphicFramePr>
+            <a:graphic xmlns:a="http://schemas.openxmlformats.org/drawingml/2006/main">
+              <a:graphicData uri="http://schemas.openxmlformats.org/drawingml/2006/picture">
+                <pic:pic xmlns:pic="http://schemas.openxmlformats.org/drawingml/2006/picture">
+                  <pic:nvPicPr>
+                    <pic:cNvPr id="1723878487" name="Picture 1" descr="A screenshot of a computer&#10;&#10;Description automatically generated"/>
+                    <pic:cNvPicPr/>
+                  </pic:nvPicPr>
+                  <pic:blipFill>
+                    <a:blip r:embed="rId50"/>
+                    <a:stretch>
+                      <a:fillRect/>
+                    </a:stretch>
+                  </pic:blipFill>
+                  <pic:spPr>
+                    <a:xfrm>
+                      <a:off x="0" y="0"/>
+                      <a:ext cx="5943600" cy="2759710"/>
+                    </a:xfrm>
+                    <a:prstGeom prst="rect">
+                      <a:avLst/>
+                    </a:prstGeom>
+                  </pic:spPr>
+                </pic:pic>
+              </a:graphicData>
+            </a:graphic>
+          </wp:inline>
+        </w:drawing>
+      </w:r>
+    </w:p>
+    <w:p>
+      <w:r>
+        <w:lastRenderedPageBreak/>
+        <w:drawing>
+          <wp:inline distT="0" distB="0" distL="0" distR="0" wp14:anchorId="3984DCC1" wp14:editId="3048804C">
+            <wp:extent cx="5943600" cy="2790825"/>
+            <wp:effectExtent l="0" t="0" r="0" b="9525"/>
+            <wp:docPr id="1694779483" name="Picture 1" descr="A screenshot of a computer&#10;&#10;Description automatically generated"/>
+            <wp:cNvGraphicFramePr>
+              <a:graphicFrameLocks xmlns:a="http://schemas.openxmlformats.org/drawingml/2006/main" noChangeAspect="1"/>
+            </wp:cNvGraphicFramePr>
+            <a:graphic xmlns:a="http://schemas.openxmlformats.org/drawingml/2006/main">
+              <a:graphicData uri="http://schemas.openxmlformats.org/drawingml/2006/picture">
+                <pic:pic xmlns:pic="http://schemas.openxmlformats.org/drawingml/2006/picture">
+                  <pic:nvPicPr>
+                    <pic:cNvPr id="1694779483" name="Picture 1" descr="A screenshot of a computer&#10;&#10;Description automatically generated"/>
+                    <pic:cNvPicPr/>
+                  </pic:nvPicPr>
+                  <pic:blipFill>
+                    <a:blip r:embed="rId51"/>
+                    <a:stretch>
+                      <a:fillRect/>
+                    </a:stretch>
+                  </pic:blipFill>
+                  <pic:spPr>
+                    <a:xfrm>
+                      <a:off x="0" y="0"/>
+                      <a:ext cx="5943600" cy="2790825"/>
+                    </a:xfrm>
+                    <a:prstGeom prst="rect">
+                      <a:avLst/>
+                    </a:prstGeom>
+                  </pic:spPr>
+                </pic:pic>
+              </a:graphicData>
+            </a:graphic>
+          </wp:inline>
+        </w:drawing>
+      </w:r>
+    </w:p>
+    <w:p>
+      <w:r>
+        <w:drawing>
+          <wp:inline distT="0" distB="0" distL="0" distR="0" wp14:anchorId="490250B5" wp14:editId="13713D61">
+            <wp:extent cx="5943600" cy="2786380"/>
+            <wp:effectExtent l="0" t="0" r="0" b="0"/>
+            <wp:docPr id="1676981865" name="Picture 1" descr="A screenshot of a computer&#10;&#10;Description automatically generated"/>
+            <wp:cNvGraphicFramePr>
+              <a:graphicFrameLocks xmlns:a="http://schemas.openxmlformats.org/drawingml/2006/main" noChangeAspect="1"/>
+            </wp:cNvGraphicFramePr>
+            <a:graphic xmlns:a="http://schemas.openxmlformats.org/drawingml/2006/main">
+              <a:graphicData uri="http://schemas.openxmlformats.org/drawingml/2006/picture">
+                <pic:pic xmlns:pic="http://schemas.openxmlformats.org/drawingml/2006/picture">
+                  <pic:nvPicPr>
+                    <pic:cNvPr id="1676981865" name="Picture 1" descr="A screenshot of a computer&#10;&#10;Description automatically generated"/>
+                    <pic:cNvPicPr/>
+                  </pic:nvPicPr>
+                  <pic:blipFill>
+                    <a:blip r:embed="rId52"/>
+                    <a:stretch>
+                      <a:fillRect/>
+                    </a:stretch>
+                  </pic:blipFill>
+                  <pic:spPr>
+                    <a:xfrm>
+                      <a:off x="0" y="0"/>
+                      <a:ext cx="5943600" cy="2786380"/>
+                    </a:xfrm>
+                    <a:prstGeom prst="rect">
+                      <a:avLst/>
+                    </a:prstGeom>
+                  </pic:spPr>
+                </pic:pic>
+              </a:graphicData>
+            </a:graphic>
+          </wp:inline>
+        </w:drawing>
+      </w:r>
+    </w:p>
+    <w:p>
+      <w:r>
+        <w:t>This screen will view all Organization in selected ward filter by pagination and allows super admin to update or create more school organizations.</w:t>
+      </w:r>
+    </w:p>
+    <w:p>
+      <w:pPr>
+        <w:pStyle w:val="Heading4"/>
+      </w:pPr>
+      <w:r>
+        <w:lastRenderedPageBreak/>
+        <w:t>Organization Update:</w:t>
+      </w:r>
+    </w:p>
+    <w:p>
+      <w:r>
+        <w:drawing>
+          <wp:inline distT="0" distB="0" distL="0" distR="0" wp14:anchorId="0F917403" wp14:editId="73DEC085">
+            <wp:extent cx="5943600" cy="2778760"/>
+            <wp:effectExtent l="0" t="0" r="0" b="2540"/>
+            <wp:docPr id="1863498605" name="Picture 1" descr="A screenshot of a computer&#10;&#10;Description automatically generated"/>
+            <wp:cNvGraphicFramePr>
+              <a:graphicFrameLocks xmlns:a="http://schemas.openxmlformats.org/drawingml/2006/main" noChangeAspect="1"/>
+            </wp:cNvGraphicFramePr>
+            <a:graphic xmlns:a="http://schemas.openxmlformats.org/drawingml/2006/main">
+              <a:graphicData uri="http://schemas.openxmlformats.org/drawingml/2006/picture">
+                <pic:pic xmlns:pic="http://schemas.openxmlformats.org/drawingml/2006/picture">
+                  <pic:nvPicPr>
+                    <pic:cNvPr id="1863498605" name="Picture 1" descr="A screenshot of a computer&#10;&#10;Description automatically generated"/>
+                    <pic:cNvPicPr/>
+                  </pic:nvPicPr>
+                  <pic:blipFill>
+                    <a:blip r:embed="rId53"/>
+                    <a:stretch>
+                      <a:fillRect/>
+                    </a:stretch>
+                  </pic:blipFill>
+                  <pic:spPr>
+                    <a:xfrm>
+                      <a:off x="0" y="0"/>
+                      <a:ext cx="5943600" cy="2778760"/>
+                    </a:xfrm>
+                    <a:prstGeom prst="rect">
+                      <a:avLst/>
+                    </a:prstGeom>
+                  </pic:spPr>
+                </pic:pic>
+              </a:graphicData>
+            </a:graphic>
+          </wp:inline>
+        </w:drawing>
+      </w:r>
+    </w:p>
+    <w:p>
+      <w:r>
+        <w:t xml:space="preserve">This screen allows super admin to modify school organization information. School Id and School code can’t be duplicate so it can’t not be changed to ensure system privacy and security. If super admin </w:t>
+      </w:r>
+      <w:r>
+        <w:t>changes</w:t>
+      </w:r>
+      <w:r>
+        <w:t xml:space="preserve"> ward Organization and the ward Organization </w:t>
+      </w:r>
+      <w:r>
+        <w:t>does not exist</w:t>
+      </w:r>
+      <w:r>
+        <w:t xml:space="preserve"> that </w:t>
+      </w:r>
+      <w:r>
+        <w:t>system will automatically create new ward organization base on selected ward.</w:t>
+      </w:r>
+    </w:p>
+    <w:p>
+      <w:pPr>
+        <w:pStyle w:val="Heading4"/>
+      </w:pPr>
+      <w:r>
+        <w:t>School Organization Adding:</w:t>
+      </w:r>
+    </w:p>
+    <w:p>
+      <w:r>
+        <w:drawing>
+          <wp:inline distT="0" distB="0" distL="0" distR="0" wp14:anchorId="4BC427DD" wp14:editId="79C56C04">
+            <wp:extent cx="5943600" cy="2766695"/>
+            <wp:effectExtent l="0" t="0" r="0" b="0"/>
+            <wp:docPr id="1466866155" name="Picture 1" descr="A screenshot of a computer&#10;&#10;Description automatically generated"/>
+            <wp:cNvGraphicFramePr>
+              <a:graphicFrameLocks xmlns:a="http://schemas.openxmlformats.org/drawingml/2006/main" noChangeAspect="1"/>
+            </wp:cNvGraphicFramePr>
+            <a:graphic xmlns:a="http://schemas.openxmlformats.org/drawingml/2006/main">
+              <a:graphicData uri="http://schemas.openxmlformats.org/drawingml/2006/picture">
+                <pic:pic xmlns:pic="http://schemas.openxmlformats.org/drawingml/2006/picture">
+                  <pic:nvPicPr>
+                    <pic:cNvPr id="1466866155" name="Picture 1" descr="A screenshot of a computer&#10;&#10;Description automatically generated"/>
+                    <pic:cNvPicPr/>
+                  </pic:nvPicPr>
+                  <pic:blipFill>
+                    <a:blip r:embed="rId54"/>
+                    <a:stretch>
+                      <a:fillRect/>
+                    </a:stretch>
+                  </pic:blipFill>
+                  <pic:spPr>
+                    <a:xfrm>
+                      <a:off x="0" y="0"/>
+                      <a:ext cx="5943600" cy="2766695"/>
+                    </a:xfrm>
+                    <a:prstGeom prst="rect">
+                      <a:avLst/>
+                    </a:prstGeom>
+                  </pic:spPr>
+                </pic:pic>
+              </a:graphicData>
+            </a:graphic>
+          </wp:inline>
+        </w:drawing>
+      </w:r>
+    </w:p>
+    <w:p>
+      <w:r>
+        <w:br/>
+      </w:r>
+      <w:r>
+        <w:t>This screen allows super admin to add new School Organization to the selected ward. School Code can’t duplicate, and Operating Day will automatically set to current day add new school.</w:t>
+      </w:r>
+    </w:p>
+    <w:p>
+      <w:pPr>
+        <w:pStyle w:val="Heading4"/>
+      </w:pPr>
+      <w:r>
+        <w:lastRenderedPageBreak/>
+        <w:t>Report management:</w:t>
+      </w:r>
+    </w:p>
+    <w:p>
+      <w:r>
+        <w:drawing>
+          <wp:inline distT="0" distB="0" distL="0" distR="0" wp14:anchorId="4DC884C3" wp14:editId="3D88E080">
+            <wp:extent cx="5943600" cy="2771775"/>
+            <wp:effectExtent l="0" t="0" r="0" b="9525"/>
+            <wp:docPr id="268216789" name="Picture 1" descr="A screenshot of a computer&#10;&#10;Description automatically generated"/>
+            <wp:cNvGraphicFramePr>
+              <a:graphicFrameLocks xmlns:a="http://schemas.openxmlformats.org/drawingml/2006/main" noChangeAspect="1"/>
+            </wp:cNvGraphicFramePr>
+            <a:graphic xmlns:a="http://schemas.openxmlformats.org/drawingml/2006/main">
+              <a:graphicData uri="http://schemas.openxmlformats.org/drawingml/2006/picture">
+                <pic:pic xmlns:pic="http://schemas.openxmlformats.org/drawingml/2006/picture">
+                  <pic:nvPicPr>
+                    <pic:cNvPr id="268216789" name="Picture 1" descr="A screenshot of a computer&#10;&#10;Description automatically generated"/>
+                    <pic:cNvPicPr/>
+                  </pic:nvPicPr>
+                  <pic:blipFill>
+                    <a:blip r:embed="rId55"/>
+                    <a:stretch>
+                      <a:fillRect/>
+                    </a:stretch>
+                  </pic:blipFill>
+                  <pic:spPr>
+                    <a:xfrm>
+                      <a:off x="0" y="0"/>
+                      <a:ext cx="5943600" cy="2771775"/>
+                    </a:xfrm>
+                    <a:prstGeom prst="rect">
+                      <a:avLst/>
+                    </a:prstGeom>
+                  </pic:spPr>
+                </pic:pic>
+              </a:graphicData>
+            </a:graphic>
+          </wp:inline>
+        </w:drawing>
+      </w:r>
+    </w:p>
+    <w:p>
+      <w:r>
+        <w:t xml:space="preserve">This screen allows super admin to download </w:t>
+      </w:r>
+      <w:proofErr w:type="spellStart"/>
+      <w:r>
+        <w:t>deactive</w:t>
+      </w:r>
+      <w:proofErr w:type="spellEnd"/>
+      <w:r>
+        <w:t xml:space="preserve"> student report, </w:t>
+      </w:r>
+      <w:proofErr w:type="spellStart"/>
+      <w:r>
+        <w:t>upclass</w:t>
+      </w:r>
+      <w:proofErr w:type="spellEnd"/>
+      <w:r>
+        <w:t xml:space="preserve"> student report, ethnic student report and subject selected teacher report. The list of </w:t>
+      </w:r>
+      <w:r>
+        <w:t>users</w:t>
+      </w:r>
+      <w:r>
+        <w:t xml:space="preserve"> will be </w:t>
+      </w:r>
+      <w:r>
+        <w:t>got</w:t>
+      </w:r>
+      <w:r>
+        <w:t xml:space="preserve"> from entire database of all school Organization.</w:t>
+      </w:r>
+    </w:p>
+    <w:p/>
     <w:p/>
     <w:p>
       <w:pPr>
@@ -3369,32 +4509,19 @@
         <w:rPr>
           <w:color w:val="FF0000"/>
         </w:rPr>
-        <w:lastRenderedPageBreak/>
+        <w:t>II</w:t>
+      </w:r>
+      <w:r>
+        <w:rPr>
+          <w:color w:val="FF0000"/>
+        </w:rPr>
         <w:t>I</w:t>
       </w:r>
       <w:r>
         <w:rPr>
           <w:color w:val="FF0000"/>
         </w:rPr>
-        <w:t>I</w:t>
-      </w:r>
-      <w:r>
-        <w:rPr>
-          <w:color w:val="FF0000"/>
-        </w:rPr>
-        <w:t>I</w:t>
-      </w:r>
-      <w:r>
-        <w:rPr>
-          <w:color w:val="FF0000"/>
-        </w:rPr>
-        <w:t>.</w:t>
-      </w:r>
-      <w:r>
-        <w:rPr>
-          <w:color w:val="FF0000"/>
-        </w:rPr>
-        <w:t xml:space="preserve"> Models use in project:</w:t>
+        <w:t>. Models use in project:</w:t>
       </w:r>
     </w:p>
     <w:p>
@@ -3609,6 +4736,7 @@
           <w:sz w:val="32"/>
           <w:szCs w:val="32"/>
         </w:rPr>
+        <w:lastRenderedPageBreak/>
         <w:t>Class:</w:t>
       </w:r>
     </w:p>
@@ -3924,7 +5052,6 @@
           <w:sz w:val="32"/>
           <w:szCs w:val="32"/>
         </w:rPr>
-        <w:lastRenderedPageBreak/>
         <w:t>Mark:</w:t>
       </w:r>
     </w:p>
@@ -4195,6 +5322,7 @@
           <w:sz w:val="32"/>
           <w:szCs w:val="32"/>
         </w:rPr>
+        <w:lastRenderedPageBreak/>
         <w:t>Role:</w:t>
       </w:r>
     </w:p>
@@ -4388,7 +5516,6 @@
           <w:sz w:val="32"/>
           <w:szCs w:val="32"/>
         </w:rPr>
-        <w:lastRenderedPageBreak/>
         <w:t>Subject:</w:t>
       </w:r>
     </w:p>
@@ -4485,15 +5612,13 @@
         </w:rPr>
         <w:t xml:space="preserve"> table to </w:t>
       </w:r>
-      <w:proofErr w:type="spellStart"/>
-      <w:r>
-        <w:rPr>
-          <w:sz w:val="32"/>
-          <w:szCs w:val="32"/>
-        </w:rPr>
-        <w:t>manager</w:t>
-      </w:r>
-      <w:proofErr w:type="spellEnd"/>
+      <w:r>
+        <w:rPr>
+          <w:sz w:val="32"/>
+          <w:szCs w:val="32"/>
+        </w:rPr>
+        <w:t>manage</w:t>
+      </w:r>
       <w:r>
         <w:rPr>
           <w:sz w:val="32"/>
@@ -4630,6 +5755,7 @@
           <w:sz w:val="32"/>
           <w:szCs w:val="32"/>
         </w:rPr>
+        <w:lastRenderedPageBreak/>
         <w:t>Users</w:t>
       </w:r>
     </w:p>
@@ -4861,15 +5987,7 @@
           <w:sz w:val="32"/>
           <w:szCs w:val="32"/>
         </w:rPr>
-        <w:t xml:space="preserve"> is Date type that save the Data last time user update, change password, this feature use to checking if user </w:t>
-      </w:r>
-      <w:r>
-        <w:rPr>
-          <w:sz w:val="32"/>
-          <w:szCs w:val="32"/>
-        </w:rPr>
-        <w:lastRenderedPageBreak/>
-        <w:t xml:space="preserve">changed password last time after 6 months ago, user can’t be logging in and must change password. </w:t>
+        <w:t xml:space="preserve"> is Date type that save the Data last time user update, change password, this feature use to checking if user changed password last time after 6 months ago, user can’t be logging in and must change password. </w:t>
       </w:r>
       <w:proofErr w:type="spellStart"/>
       <w:r>
@@ -5057,6 +6175,7 @@
           <w:sz w:val="32"/>
           <w:szCs w:val="32"/>
         </w:rPr>
+        <w:lastRenderedPageBreak/>
         <w:t>Using</w:t>
       </w:r>
       <w:r>
@@ -5185,7 +6304,6 @@
           <w:sz w:val="32"/>
           <w:szCs w:val="32"/>
         </w:rPr>
-        <w:lastRenderedPageBreak/>
         <w:tab/>
       </w:r>
       <w:r>
@@ -5399,6 +6517,7 @@
           <w:sz w:val="32"/>
           <w:szCs w:val="32"/>
         </w:rPr>
+        <w:lastRenderedPageBreak/>
         <w:t xml:space="preserve">a.2.3: method </w:t>
       </w:r>
       <w:proofErr w:type="spellStart"/>
@@ -5563,7 +6682,6 @@
           <w:sz w:val="32"/>
           <w:szCs w:val="32"/>
         </w:rPr>
-        <w:lastRenderedPageBreak/>
         <w:tab/>
       </w:r>
       <w:r>
@@ -5909,6 +7027,7 @@
           <w:sz w:val="32"/>
           <w:szCs w:val="32"/>
         </w:rPr>
+        <w:lastRenderedPageBreak/>
         <w:tab/>
       </w:r>
       <w:r>
@@ -6137,7 +7256,6 @@
           <w:sz w:val="32"/>
           <w:szCs w:val="32"/>
         </w:rPr>
-        <w:lastRenderedPageBreak/>
         <w:t>a.2. Using:</w:t>
       </w:r>
     </w:p>
@@ -6572,6 +7690,7 @@
           <w:sz w:val="32"/>
           <w:szCs w:val="32"/>
         </w:rPr>
+        <w:lastRenderedPageBreak/>
         <w:t>a.2. Using</w:t>
       </w:r>
     </w:p>
@@ -6826,7 +7945,6 @@
           <w:sz w:val="32"/>
           <w:szCs w:val="32"/>
         </w:rPr>
-        <w:lastRenderedPageBreak/>
         <w:tab/>
       </w:r>
       <w:r>
@@ -7162,6 +8280,7 @@
           <w:sz w:val="32"/>
           <w:szCs w:val="32"/>
         </w:rPr>
+        <w:lastRenderedPageBreak/>
         <w:tab/>
         <w:t>b.2. Using</w:t>
       </w:r>
@@ -7453,7 +8572,6 @@
           <w:sz w:val="32"/>
           <w:szCs w:val="32"/>
         </w:rPr>
-        <w:lastRenderedPageBreak/>
         <w:t>SchoolAdminRequestManagementController</w:t>
       </w:r>
       <w:proofErr w:type="spellEnd"/>
@@ -7794,6 +8912,7 @@
           <w:sz w:val="32"/>
           <w:szCs w:val="32"/>
         </w:rPr>
+        <w:lastRenderedPageBreak/>
         <w:tab/>
       </w:r>
       <w:r>
@@ -8033,7 +9152,6 @@
           <w:sz w:val="32"/>
           <w:szCs w:val="32"/>
         </w:rPr>
-        <w:lastRenderedPageBreak/>
         <w:t>SchoolAdminSubjectManagementController</w:t>
       </w:r>
       <w:proofErr w:type="spellEnd"/>
@@ -8284,6 +9402,7 @@
           <w:sz w:val="32"/>
           <w:szCs w:val="32"/>
         </w:rPr>
+        <w:lastRenderedPageBreak/>
         <w:tab/>
       </w:r>
       <w:r>
@@ -8664,7 +9783,6 @@
           <w:sz w:val="32"/>
           <w:szCs w:val="32"/>
         </w:rPr>
-        <w:lastRenderedPageBreak/>
         <w:t>SchoolAdminUserManagementController</w:t>
       </w:r>
       <w:proofErr w:type="spellEnd"/>
@@ -8850,6 +9968,7 @@
           <w:sz w:val="32"/>
           <w:szCs w:val="32"/>
         </w:rPr>
+        <w:lastRenderedPageBreak/>
         <w:tab/>
       </w:r>
       <w:r>
@@ -9274,6 +10393,394 @@
           <w:sz w:val="32"/>
           <w:szCs w:val="32"/>
         </w:rPr>
+        <w:tab/>
+      </w:r>
+      <w:r>
+        <w:rPr>
+          <w:sz w:val="32"/>
+          <w:szCs w:val="32"/>
+        </w:rPr>
+        <w:tab/>
+        <w:t xml:space="preserve">f.2.5: method </w:t>
+      </w:r>
+      <w:proofErr w:type="spellStart"/>
+      <w:r>
+        <w:rPr>
+          <w:sz w:val="32"/>
+          <w:szCs w:val="32"/>
+        </w:rPr>
+        <w:t>isFullNameValid</w:t>
+      </w:r>
+      <w:proofErr w:type="spellEnd"/>
+      <w:r>
+        <w:rPr>
+          <w:sz w:val="32"/>
+          <w:szCs w:val="32"/>
+        </w:rPr>
+        <w:t>(</w:t>
+      </w:r>
+      <w:proofErr w:type="spellStart"/>
+      <w:r>
+        <w:rPr>
+          <w:sz w:val="32"/>
+          <w:szCs w:val="32"/>
+        </w:rPr>
+        <w:t>fullName</w:t>
+      </w:r>
+      <w:proofErr w:type="spellEnd"/>
+      <w:r>
+        <w:rPr>
+          <w:sz w:val="32"/>
+          <w:szCs w:val="32"/>
+        </w:rPr>
+        <w:t>)</w:t>
+      </w:r>
+    </w:p>
+    <w:p>
+      <w:pPr>
+        <w:rPr>
+          <w:sz w:val="32"/>
+          <w:szCs w:val="32"/>
+        </w:rPr>
+      </w:pPr>
+      <w:r>
+        <w:rPr>
+          <w:sz w:val="32"/>
+          <w:szCs w:val="32"/>
+        </w:rPr>
+        <w:tab/>
+      </w:r>
+      <w:r>
+        <w:rPr>
+          <w:sz w:val="32"/>
+          <w:szCs w:val="32"/>
+        </w:rPr>
+        <w:tab/>
+        <w:t xml:space="preserve">This method checks if </w:t>
+      </w:r>
+      <w:proofErr w:type="spellStart"/>
+      <w:r>
+        <w:rPr>
+          <w:sz w:val="32"/>
+          <w:szCs w:val="32"/>
+        </w:rPr>
+        <w:t>fullname</w:t>
+      </w:r>
+      <w:proofErr w:type="spellEnd"/>
+      <w:r>
+        <w:rPr>
+          <w:sz w:val="32"/>
+          <w:szCs w:val="32"/>
+        </w:rPr>
+        <w:t xml:space="preserve"> is correct format or not.</w:t>
+      </w:r>
+    </w:p>
+    <w:p>
+      <w:pPr>
+        <w:pStyle w:val="Heading5"/>
+        <w:rPr>
+          <w:sz w:val="32"/>
+          <w:szCs w:val="32"/>
+        </w:rPr>
+      </w:pPr>
+      <w:r>
+        <w:rPr>
+          <w:sz w:val="32"/>
+          <w:szCs w:val="32"/>
+        </w:rPr>
+        <w:tab/>
+      </w:r>
+      <w:r>
+        <w:rPr>
+          <w:sz w:val="32"/>
+          <w:szCs w:val="32"/>
+        </w:rPr>
+        <w:tab/>
+        <w:t xml:space="preserve">f.2.6: method </w:t>
+      </w:r>
+      <w:proofErr w:type="spellStart"/>
+      <w:r>
+        <w:rPr>
+          <w:sz w:val="32"/>
+          <w:szCs w:val="32"/>
+        </w:rPr>
+        <w:t>isPasswordValid</w:t>
+      </w:r>
+      <w:proofErr w:type="spellEnd"/>
+      <w:r>
+        <w:rPr>
+          <w:sz w:val="32"/>
+          <w:szCs w:val="32"/>
+        </w:rPr>
+        <w:t>(password)</w:t>
+      </w:r>
+    </w:p>
+    <w:p>
+      <w:pPr>
+        <w:rPr>
+          <w:sz w:val="32"/>
+          <w:szCs w:val="32"/>
+        </w:rPr>
+      </w:pPr>
+      <w:r>
+        <w:rPr>
+          <w:sz w:val="32"/>
+          <w:szCs w:val="32"/>
+        </w:rPr>
+        <w:tab/>
+      </w:r>
+      <w:r>
+        <w:rPr>
+          <w:sz w:val="32"/>
+          <w:szCs w:val="32"/>
+        </w:rPr>
+        <w:tab/>
+        <w:t>This method checks if password is correct format or not.</w:t>
+      </w:r>
+    </w:p>
+    <w:p>
+      <w:pPr>
+        <w:pStyle w:val="Heading5"/>
+        <w:rPr>
+          <w:sz w:val="32"/>
+          <w:szCs w:val="32"/>
+        </w:rPr>
+      </w:pPr>
+      <w:r>
+        <w:rPr>
+          <w:sz w:val="32"/>
+          <w:szCs w:val="32"/>
+        </w:rPr>
+        <w:tab/>
+      </w:r>
+      <w:r>
+        <w:rPr>
+          <w:sz w:val="32"/>
+          <w:szCs w:val="32"/>
+        </w:rPr>
+        <w:tab/>
+        <w:t xml:space="preserve">f.2.7: method </w:t>
+      </w:r>
+      <w:proofErr w:type="spellStart"/>
+      <w:r>
+        <w:rPr>
+          <w:sz w:val="32"/>
+          <w:szCs w:val="32"/>
+        </w:rPr>
+        <w:t>isEmailValid</w:t>
+      </w:r>
+      <w:proofErr w:type="spellEnd"/>
+      <w:r>
+        <w:rPr>
+          <w:sz w:val="32"/>
+          <w:szCs w:val="32"/>
+        </w:rPr>
+        <w:t>(email)</w:t>
+      </w:r>
+    </w:p>
+    <w:p>
+      <w:pPr>
+        <w:rPr>
+          <w:sz w:val="32"/>
+          <w:szCs w:val="32"/>
+        </w:rPr>
+      </w:pPr>
+      <w:r>
+        <w:rPr>
+          <w:sz w:val="32"/>
+          <w:szCs w:val="32"/>
+        </w:rPr>
+        <w:tab/>
+      </w:r>
+      <w:r>
+        <w:rPr>
+          <w:sz w:val="32"/>
+          <w:szCs w:val="32"/>
+        </w:rPr>
+        <w:tab/>
+        <w:t>This method checks if email is correct format or not.</w:t>
+      </w:r>
+    </w:p>
+    <w:p>
+      <w:pPr>
+        <w:pStyle w:val="Heading5"/>
+        <w:rPr>
+          <w:sz w:val="32"/>
+          <w:szCs w:val="32"/>
+        </w:rPr>
+      </w:pPr>
+      <w:r>
+        <w:rPr>
+          <w:sz w:val="32"/>
+          <w:szCs w:val="32"/>
+        </w:rPr>
+        <w:tab/>
+      </w:r>
+      <w:r>
+        <w:rPr>
+          <w:sz w:val="32"/>
+          <w:szCs w:val="32"/>
+        </w:rPr>
+        <w:tab/>
+        <w:t xml:space="preserve">f.2.8: method </w:t>
+      </w:r>
+      <w:proofErr w:type="spellStart"/>
+      <w:r>
+        <w:rPr>
+          <w:sz w:val="32"/>
+          <w:szCs w:val="32"/>
+        </w:rPr>
+        <w:t>isRollNumberValid</w:t>
+      </w:r>
+      <w:proofErr w:type="spellEnd"/>
+      <w:r>
+        <w:rPr>
+          <w:sz w:val="32"/>
+          <w:szCs w:val="32"/>
+        </w:rPr>
+        <w:t>(</w:t>
+      </w:r>
+      <w:proofErr w:type="spellStart"/>
+      <w:r>
+        <w:rPr>
+          <w:sz w:val="32"/>
+          <w:szCs w:val="32"/>
+        </w:rPr>
+        <w:t>rollnumber</w:t>
+      </w:r>
+      <w:proofErr w:type="spellEnd"/>
+      <w:r>
+        <w:rPr>
+          <w:sz w:val="32"/>
+          <w:szCs w:val="32"/>
+        </w:rPr>
+        <w:t>)</w:t>
+      </w:r>
+    </w:p>
+    <w:p>
+      <w:pPr>
+        <w:rPr>
+          <w:sz w:val="32"/>
+          <w:szCs w:val="32"/>
+        </w:rPr>
+      </w:pPr>
+      <w:r>
+        <w:rPr>
+          <w:sz w:val="32"/>
+          <w:szCs w:val="32"/>
+        </w:rPr>
+        <w:tab/>
+      </w:r>
+      <w:r>
+        <w:rPr>
+          <w:sz w:val="32"/>
+          <w:szCs w:val="32"/>
+        </w:rPr>
+        <w:tab/>
+        <w:t xml:space="preserve">This method checks if </w:t>
+      </w:r>
+      <w:proofErr w:type="spellStart"/>
+      <w:r>
+        <w:rPr>
+          <w:sz w:val="32"/>
+          <w:szCs w:val="32"/>
+        </w:rPr>
+        <w:t>rollnumber</w:t>
+      </w:r>
+      <w:proofErr w:type="spellEnd"/>
+      <w:r>
+        <w:rPr>
+          <w:sz w:val="32"/>
+          <w:szCs w:val="32"/>
+        </w:rPr>
+        <w:t xml:space="preserve"> is correct format or not.</w:t>
+      </w:r>
+    </w:p>
+    <w:p>
+      <w:pPr>
+        <w:pStyle w:val="Heading5"/>
+        <w:rPr>
+          <w:sz w:val="32"/>
+          <w:szCs w:val="32"/>
+        </w:rPr>
+      </w:pPr>
+      <w:r>
+        <w:rPr>
+          <w:sz w:val="32"/>
+          <w:szCs w:val="32"/>
+        </w:rPr>
+        <w:tab/>
+      </w:r>
+      <w:r>
+        <w:rPr>
+          <w:sz w:val="32"/>
+          <w:szCs w:val="32"/>
+        </w:rPr>
+        <w:tab/>
+        <w:t xml:space="preserve">f.2.9: method </w:t>
+      </w:r>
+      <w:proofErr w:type="spellStart"/>
+      <w:proofErr w:type="gramStart"/>
+      <w:r>
+        <w:rPr>
+          <w:sz w:val="32"/>
+          <w:szCs w:val="32"/>
+        </w:rPr>
+        <w:t>viewFormAddUser</w:t>
+      </w:r>
+      <w:proofErr w:type="spellEnd"/>
+      <w:r>
+        <w:rPr>
+          <w:sz w:val="32"/>
+          <w:szCs w:val="32"/>
+        </w:rPr>
+        <w:t>(</w:t>
+      </w:r>
+      <w:proofErr w:type="gramEnd"/>
+      <w:r>
+        <w:rPr>
+          <w:sz w:val="32"/>
+          <w:szCs w:val="32"/>
+        </w:rPr>
+        <w:t>session, model)</w:t>
+      </w:r>
+    </w:p>
+    <w:p>
+      <w:pPr>
+        <w:rPr>
+          <w:sz w:val="32"/>
+          <w:szCs w:val="32"/>
+        </w:rPr>
+      </w:pPr>
+      <w:r>
+        <w:rPr>
+          <w:sz w:val="32"/>
+          <w:szCs w:val="32"/>
+        </w:rPr>
+        <w:tab/>
+      </w:r>
+      <w:r>
+        <w:rPr>
+          <w:sz w:val="32"/>
+          <w:szCs w:val="32"/>
+        </w:rPr>
+        <w:tab/>
+        <w:t>This method redirect user to input data page.</w:t>
+      </w:r>
+    </w:p>
+    <w:p>
+      <w:pPr>
+        <w:pStyle w:val="Heading5"/>
+        <w:rPr>
+          <w:sz w:val="32"/>
+          <w:szCs w:val="32"/>
+        </w:rPr>
+      </w:pPr>
+      <w:r>
+        <w:rPr>
+          <w:sz w:val="32"/>
+          <w:szCs w:val="32"/>
+        </w:rPr>
         <w:lastRenderedPageBreak/>
         <w:tab/>
       </w:r>
@@ -9283,15 +10790,16 @@
           <w:szCs w:val="32"/>
         </w:rPr>
         <w:tab/>
-        <w:t xml:space="preserve">f.2.5: method </w:t>
-      </w:r>
-      <w:proofErr w:type="spellStart"/>
-      <w:r>
-        <w:rPr>
-          <w:sz w:val="32"/>
-          <w:szCs w:val="32"/>
-        </w:rPr>
-        <w:t>isFullNameValid</w:t>
+        <w:t xml:space="preserve">f.2.10: method </w:t>
+      </w:r>
+      <w:proofErr w:type="spellStart"/>
+      <w:proofErr w:type="gramStart"/>
+      <w:r>
+        <w:rPr>
+          <w:sz w:val="32"/>
+          <w:szCs w:val="32"/>
+        </w:rPr>
+        <w:t>addUser</w:t>
       </w:r>
       <w:proofErr w:type="spellEnd"/>
       <w:r>
@@ -9302,59 +10810,124 @@
         <w:t>(</w:t>
       </w:r>
       <w:proofErr w:type="spellStart"/>
-      <w:r>
-        <w:rPr>
-          <w:sz w:val="32"/>
-          <w:szCs w:val="32"/>
-        </w:rPr>
-        <w:t>fullName</w:t>
-      </w:r>
-      <w:proofErr w:type="spellEnd"/>
-      <w:r>
-        <w:rPr>
-          <w:sz w:val="32"/>
-          <w:szCs w:val="32"/>
-        </w:rPr>
-        <w:t>)</w:t>
-      </w:r>
-    </w:p>
-    <w:p>
-      <w:pPr>
-        <w:rPr>
-          <w:sz w:val="32"/>
-          <w:szCs w:val="32"/>
-        </w:rPr>
-      </w:pPr>
-      <w:r>
-        <w:rPr>
-          <w:sz w:val="32"/>
-          <w:szCs w:val="32"/>
-        </w:rPr>
-        <w:tab/>
-      </w:r>
-      <w:r>
-        <w:rPr>
-          <w:sz w:val="32"/>
-          <w:szCs w:val="32"/>
-        </w:rPr>
-        <w:tab/>
-        <w:t xml:space="preserve">This method checks if </w:t>
-      </w:r>
-      <w:proofErr w:type="spellStart"/>
-      <w:r>
-        <w:rPr>
-          <w:sz w:val="32"/>
-          <w:szCs w:val="32"/>
-        </w:rPr>
-        <w:t>fullname</w:t>
-      </w:r>
-      <w:proofErr w:type="spellEnd"/>
-      <w:r>
-        <w:rPr>
-          <w:sz w:val="32"/>
-          <w:szCs w:val="32"/>
-        </w:rPr>
-        <w:t xml:space="preserve"> is correct format or not.</w:t>
+      <w:proofErr w:type="gramEnd"/>
+      <w:r>
+        <w:rPr>
+          <w:sz w:val="32"/>
+          <w:szCs w:val="32"/>
+        </w:rPr>
+        <w:t>rollnumber</w:t>
+      </w:r>
+      <w:proofErr w:type="spellEnd"/>
+      <w:r>
+        <w:rPr>
+          <w:sz w:val="32"/>
+          <w:szCs w:val="32"/>
+        </w:rPr>
+        <w:t>, username, password, email, gender, ethnic, religion, roles, session, model)</w:t>
+      </w:r>
+    </w:p>
+    <w:p>
+      <w:pPr>
+        <w:rPr>
+          <w:sz w:val="32"/>
+          <w:szCs w:val="32"/>
+        </w:rPr>
+      </w:pPr>
+      <w:r>
+        <w:rPr>
+          <w:sz w:val="32"/>
+          <w:szCs w:val="32"/>
+        </w:rPr>
+        <w:tab/>
+      </w:r>
+      <w:r>
+        <w:rPr>
+          <w:sz w:val="32"/>
+          <w:szCs w:val="32"/>
+        </w:rPr>
+        <w:tab/>
+        <w:t xml:space="preserve">This method will validate user input data and if </w:t>
+      </w:r>
+      <w:proofErr w:type="spellStart"/>
+      <w:r>
+        <w:rPr>
+          <w:sz w:val="32"/>
+          <w:szCs w:val="32"/>
+        </w:rPr>
+        <w:t>rollnumber</w:t>
+      </w:r>
+      <w:proofErr w:type="spellEnd"/>
+      <w:r>
+        <w:rPr>
+          <w:sz w:val="32"/>
+          <w:szCs w:val="32"/>
+        </w:rPr>
+        <w:t xml:space="preserve">, username, password, email is correct format and </w:t>
+      </w:r>
+      <w:proofErr w:type="spellStart"/>
+      <w:r>
+        <w:rPr>
+          <w:sz w:val="32"/>
+          <w:szCs w:val="32"/>
+        </w:rPr>
+        <w:t>rollnumber</w:t>
+      </w:r>
+      <w:proofErr w:type="spellEnd"/>
+      <w:r>
+        <w:rPr>
+          <w:sz w:val="32"/>
+          <w:szCs w:val="32"/>
+        </w:rPr>
+        <w:t xml:space="preserve">, username, email is not duplicate that system will add new user to database of that school organization. If that user has only one student or teacher role that </w:t>
+      </w:r>
+      <w:proofErr w:type="spellStart"/>
+      <w:r>
+        <w:rPr>
+          <w:sz w:val="32"/>
+          <w:szCs w:val="32"/>
+        </w:rPr>
+        <w:t>studentclass</w:t>
+      </w:r>
+      <w:proofErr w:type="spellEnd"/>
+      <w:r>
+        <w:rPr>
+          <w:sz w:val="32"/>
+          <w:szCs w:val="32"/>
+        </w:rPr>
+        <w:t xml:space="preserve"> or teacher class will be null and school admin must update user information to assign teacher/student to class. Either, if that user has both role that </w:t>
+      </w:r>
+      <w:proofErr w:type="spellStart"/>
+      <w:r>
+        <w:rPr>
+          <w:sz w:val="32"/>
+          <w:szCs w:val="32"/>
+        </w:rPr>
+        <w:t>studentclass</w:t>
+      </w:r>
+      <w:proofErr w:type="spellEnd"/>
+      <w:r>
+        <w:rPr>
+          <w:sz w:val="32"/>
+          <w:szCs w:val="32"/>
+        </w:rPr>
+        <w:t xml:space="preserve"> and </w:t>
+      </w:r>
+      <w:proofErr w:type="spellStart"/>
+      <w:r>
+        <w:rPr>
+          <w:sz w:val="32"/>
+          <w:szCs w:val="32"/>
+        </w:rPr>
+        <w:t>teacherclass</w:t>
+      </w:r>
+      <w:proofErr w:type="spellEnd"/>
+      <w:r>
+        <w:rPr>
+          <w:sz w:val="32"/>
+          <w:szCs w:val="32"/>
+        </w:rPr>
+        <w:t xml:space="preserve"> will be null and school admin must update user information to assign that user to class.</w:t>
       </w:r>
     </w:p>
     <w:p>
@@ -9378,46 +10951,71 @@
           <w:szCs w:val="32"/>
         </w:rPr>
         <w:tab/>
-        <w:t xml:space="preserve">f.2.6: method </w:t>
-      </w:r>
-      <w:proofErr w:type="spellStart"/>
-      <w:r>
-        <w:rPr>
-          <w:sz w:val="32"/>
-          <w:szCs w:val="32"/>
-        </w:rPr>
-        <w:t>isPasswordValid</w:t>
-      </w:r>
-      <w:proofErr w:type="spellEnd"/>
-      <w:r>
-        <w:rPr>
-          <w:sz w:val="32"/>
-          <w:szCs w:val="32"/>
-        </w:rPr>
-        <w:t>(password)</w:t>
-      </w:r>
-    </w:p>
-    <w:p>
-      <w:pPr>
-        <w:rPr>
-          <w:sz w:val="32"/>
-          <w:szCs w:val="32"/>
-        </w:rPr>
-      </w:pPr>
-      <w:r>
-        <w:rPr>
-          <w:sz w:val="32"/>
-          <w:szCs w:val="32"/>
-        </w:rPr>
-        <w:tab/>
-      </w:r>
-      <w:r>
-        <w:rPr>
-          <w:sz w:val="32"/>
-          <w:szCs w:val="32"/>
-        </w:rPr>
-        <w:tab/>
-        <w:t>This method checks if password is correct format or not.</w:t>
+        <w:t xml:space="preserve">f.2.11: method </w:t>
+      </w:r>
+      <w:proofErr w:type="spellStart"/>
+      <w:proofErr w:type="gramStart"/>
+      <w:r>
+        <w:rPr>
+          <w:sz w:val="32"/>
+          <w:szCs w:val="32"/>
+        </w:rPr>
+        <w:t>assignTeacher</w:t>
+      </w:r>
+      <w:proofErr w:type="spellEnd"/>
+      <w:r>
+        <w:rPr>
+          <w:sz w:val="32"/>
+          <w:szCs w:val="32"/>
+        </w:rPr>
+        <w:t>(</w:t>
+      </w:r>
+      <w:proofErr w:type="spellStart"/>
+      <w:proofErr w:type="gramEnd"/>
+      <w:r>
+        <w:rPr>
+          <w:sz w:val="32"/>
+          <w:szCs w:val="32"/>
+        </w:rPr>
+        <w:t>rollnumber</w:t>
+      </w:r>
+      <w:proofErr w:type="spellEnd"/>
+      <w:r>
+        <w:rPr>
+          <w:sz w:val="32"/>
+          <w:szCs w:val="32"/>
+        </w:rPr>
+        <w:t>, session, model)</w:t>
+      </w:r>
+    </w:p>
+    <w:p>
+      <w:pPr>
+        <w:rPr>
+          <w:sz w:val="32"/>
+          <w:szCs w:val="32"/>
+        </w:rPr>
+      </w:pPr>
+      <w:r>
+        <w:rPr>
+          <w:sz w:val="32"/>
+          <w:szCs w:val="32"/>
+        </w:rPr>
+        <w:tab/>
+      </w:r>
+      <w:r>
+        <w:rPr>
+          <w:sz w:val="32"/>
+          <w:szCs w:val="32"/>
+        </w:rPr>
+        <w:tab/>
+        <w:t>This method will get all Information of that teacher, what class he/she in and what subject he/she teach</w:t>
+      </w:r>
+      <w:r>
+        <w:rPr>
+          <w:sz w:val="32"/>
+          <w:szCs w:val="32"/>
+        </w:rPr>
+        <w:t>.</w:t>
       </w:r>
     </w:p>
     <w:p>
@@ -9441,46 +11039,96 @@
           <w:szCs w:val="32"/>
         </w:rPr>
         <w:tab/>
-        <w:t xml:space="preserve">f.2.7: method </w:t>
-      </w:r>
-      <w:proofErr w:type="spellStart"/>
-      <w:r>
-        <w:rPr>
-          <w:sz w:val="32"/>
-          <w:szCs w:val="32"/>
-        </w:rPr>
-        <w:t>isEmailValid</w:t>
-      </w:r>
-      <w:proofErr w:type="spellEnd"/>
-      <w:r>
-        <w:rPr>
-          <w:sz w:val="32"/>
-          <w:szCs w:val="32"/>
-        </w:rPr>
-        <w:t>(email)</w:t>
-      </w:r>
-    </w:p>
-    <w:p>
-      <w:pPr>
-        <w:rPr>
-          <w:sz w:val="32"/>
-          <w:szCs w:val="32"/>
-        </w:rPr>
-      </w:pPr>
-      <w:r>
-        <w:rPr>
-          <w:sz w:val="32"/>
-          <w:szCs w:val="32"/>
-        </w:rPr>
-        <w:tab/>
-      </w:r>
-      <w:r>
-        <w:rPr>
-          <w:sz w:val="32"/>
-          <w:szCs w:val="32"/>
-        </w:rPr>
-        <w:tab/>
-        <w:t>This method checks if email is correct format or not.</w:t>
+        <w:t xml:space="preserve">f.2.12: method </w:t>
+      </w:r>
+      <w:proofErr w:type="spellStart"/>
+      <w:proofErr w:type="gramStart"/>
+      <w:r>
+        <w:rPr>
+          <w:sz w:val="32"/>
+          <w:szCs w:val="32"/>
+        </w:rPr>
+        <w:t>deleteTeacherClassSubject</w:t>
+      </w:r>
+      <w:proofErr w:type="spellEnd"/>
+      <w:r>
+        <w:rPr>
+          <w:sz w:val="32"/>
+          <w:szCs w:val="32"/>
+        </w:rPr>
+        <w:t>(</w:t>
+      </w:r>
+      <w:proofErr w:type="spellStart"/>
+      <w:proofErr w:type="gramEnd"/>
+      <w:r>
+        <w:rPr>
+          <w:sz w:val="32"/>
+          <w:szCs w:val="32"/>
+        </w:rPr>
+        <w:t>teacherClassId</w:t>
+      </w:r>
+      <w:proofErr w:type="spellEnd"/>
+      <w:r>
+        <w:rPr>
+          <w:sz w:val="32"/>
+          <w:szCs w:val="32"/>
+        </w:rPr>
+        <w:t>, session, model)</w:t>
+      </w:r>
+    </w:p>
+    <w:p>
+      <w:pPr>
+        <w:rPr>
+          <w:sz w:val="32"/>
+          <w:szCs w:val="32"/>
+        </w:rPr>
+      </w:pPr>
+      <w:r>
+        <w:rPr>
+          <w:sz w:val="32"/>
+          <w:szCs w:val="32"/>
+        </w:rPr>
+        <w:tab/>
+      </w:r>
+      <w:r>
+        <w:rPr>
+          <w:sz w:val="32"/>
+          <w:szCs w:val="32"/>
+        </w:rPr>
+        <w:tab/>
+        <w:t xml:space="preserve">This method will change status of select </w:t>
+      </w:r>
+      <w:proofErr w:type="spellStart"/>
+      <w:r>
+        <w:rPr>
+          <w:sz w:val="32"/>
+          <w:szCs w:val="32"/>
+        </w:rPr>
+        <w:t>TeacherClassSubject</w:t>
+      </w:r>
+      <w:proofErr w:type="spellEnd"/>
+      <w:r>
+        <w:rPr>
+          <w:sz w:val="32"/>
+          <w:szCs w:val="32"/>
+        </w:rPr>
+        <w:t xml:space="preserve"> to </w:t>
+      </w:r>
+      <w:proofErr w:type="spellStart"/>
+      <w:r>
+        <w:rPr>
+          <w:sz w:val="32"/>
+          <w:szCs w:val="32"/>
+        </w:rPr>
+        <w:t>deactive</w:t>
+      </w:r>
+      <w:proofErr w:type="spellEnd"/>
+      <w:r>
+        <w:rPr>
+          <w:sz w:val="32"/>
+          <w:szCs w:val="32"/>
+        </w:rPr>
+        <w:t xml:space="preserve"> to explain that the teacher does not teach subject in that class anymore.</w:t>
       </w:r>
     </w:p>
     <w:p>
@@ -9504,15 +11152,16 @@
           <w:szCs w:val="32"/>
         </w:rPr>
         <w:tab/>
-        <w:t xml:space="preserve">f.2.8: method </w:t>
-      </w:r>
-      <w:proofErr w:type="spellStart"/>
-      <w:r>
-        <w:rPr>
-          <w:sz w:val="32"/>
-          <w:szCs w:val="32"/>
-        </w:rPr>
-        <w:t>isRollNumberValid</w:t>
+        <w:t xml:space="preserve">f.2.13: method </w:t>
+      </w:r>
+      <w:proofErr w:type="spellStart"/>
+      <w:proofErr w:type="gramStart"/>
+      <w:r>
+        <w:rPr>
+          <w:sz w:val="32"/>
+          <w:szCs w:val="32"/>
+        </w:rPr>
+        <w:t>viewFormAddTeacherClassSubject</w:t>
       </w:r>
       <w:proofErr w:type="spellEnd"/>
       <w:r>
@@ -9523,59 +11172,44 @@
         <w:t>(</w:t>
       </w:r>
       <w:proofErr w:type="spellStart"/>
-      <w:r>
-        <w:rPr>
-          <w:sz w:val="32"/>
-          <w:szCs w:val="32"/>
-        </w:rPr>
-        <w:t>rollnumber</w:t>
-      </w:r>
-      <w:proofErr w:type="spellEnd"/>
-      <w:r>
-        <w:rPr>
-          <w:sz w:val="32"/>
-          <w:szCs w:val="32"/>
-        </w:rPr>
-        <w:t>)</w:t>
-      </w:r>
-    </w:p>
-    <w:p>
-      <w:pPr>
-        <w:rPr>
-          <w:sz w:val="32"/>
-          <w:szCs w:val="32"/>
-        </w:rPr>
-      </w:pPr>
-      <w:r>
-        <w:rPr>
-          <w:sz w:val="32"/>
-          <w:szCs w:val="32"/>
-        </w:rPr>
-        <w:tab/>
-      </w:r>
-      <w:r>
-        <w:rPr>
-          <w:sz w:val="32"/>
-          <w:szCs w:val="32"/>
-        </w:rPr>
-        <w:tab/>
-        <w:t xml:space="preserve">This method checks if </w:t>
-      </w:r>
-      <w:proofErr w:type="spellStart"/>
-      <w:r>
-        <w:rPr>
-          <w:sz w:val="32"/>
-          <w:szCs w:val="32"/>
-        </w:rPr>
-        <w:t>rollnumber</w:t>
-      </w:r>
-      <w:proofErr w:type="spellEnd"/>
-      <w:r>
-        <w:rPr>
-          <w:sz w:val="32"/>
-          <w:szCs w:val="32"/>
-        </w:rPr>
-        <w:t xml:space="preserve"> is correct format or not.</w:t>
+      <w:proofErr w:type="gramEnd"/>
+      <w:r>
+        <w:rPr>
+          <w:sz w:val="32"/>
+          <w:szCs w:val="32"/>
+        </w:rPr>
+        <w:t>teacherrollnumber</w:t>
+      </w:r>
+      <w:proofErr w:type="spellEnd"/>
+      <w:r>
+        <w:rPr>
+          <w:sz w:val="32"/>
+          <w:szCs w:val="32"/>
+        </w:rPr>
+        <w:t>, session, model)</w:t>
+      </w:r>
+    </w:p>
+    <w:p>
+      <w:pPr>
+        <w:rPr>
+          <w:sz w:val="32"/>
+          <w:szCs w:val="32"/>
+        </w:rPr>
+      </w:pPr>
+      <w:r>
+        <w:rPr>
+          <w:sz w:val="32"/>
+          <w:szCs w:val="32"/>
+        </w:rPr>
+        <w:tab/>
+      </w:r>
+      <w:r>
+        <w:rPr>
+          <w:sz w:val="32"/>
+          <w:szCs w:val="32"/>
+        </w:rPr>
+        <w:tab/>
+        <w:t>This method will view all class and teacher that teacher can assign in, because of one subject must be teach in one class and if other teachers had been teaching that subject in the class so school admin can’t assign more teachers to that subject class.</w:t>
       </w:r>
     </w:p>
     <w:p>
@@ -9591,522 +11225,7 @@
           <w:sz w:val="32"/>
           <w:szCs w:val="32"/>
         </w:rPr>
-        <w:tab/>
-      </w:r>
-      <w:r>
-        <w:rPr>
-          <w:sz w:val="32"/>
-          <w:szCs w:val="32"/>
-        </w:rPr>
-        <w:tab/>
-        <w:t xml:space="preserve">f.2.9: method </w:t>
-      </w:r>
-      <w:proofErr w:type="spellStart"/>
-      <w:proofErr w:type="gramStart"/>
-      <w:r>
-        <w:rPr>
-          <w:sz w:val="32"/>
-          <w:szCs w:val="32"/>
-        </w:rPr>
-        <w:t>viewFormAddUser</w:t>
-      </w:r>
-      <w:proofErr w:type="spellEnd"/>
-      <w:r>
-        <w:rPr>
-          <w:sz w:val="32"/>
-          <w:szCs w:val="32"/>
-        </w:rPr>
-        <w:t>(</w:t>
-      </w:r>
-      <w:proofErr w:type="gramEnd"/>
-      <w:r>
-        <w:rPr>
-          <w:sz w:val="32"/>
-          <w:szCs w:val="32"/>
-        </w:rPr>
-        <w:t>session, model)</w:t>
-      </w:r>
-    </w:p>
-    <w:p>
-      <w:pPr>
-        <w:rPr>
-          <w:sz w:val="32"/>
-          <w:szCs w:val="32"/>
-        </w:rPr>
-      </w:pPr>
-      <w:r>
-        <w:rPr>
-          <w:sz w:val="32"/>
-          <w:szCs w:val="32"/>
-        </w:rPr>
-        <w:tab/>
-      </w:r>
-      <w:r>
-        <w:rPr>
-          <w:sz w:val="32"/>
-          <w:szCs w:val="32"/>
-        </w:rPr>
-        <w:tab/>
-        <w:t>This method redirect user to input data page.</w:t>
-      </w:r>
-    </w:p>
-    <w:p>
-      <w:pPr>
-        <w:pStyle w:val="Heading5"/>
-        <w:rPr>
-          <w:sz w:val="32"/>
-          <w:szCs w:val="32"/>
-        </w:rPr>
-      </w:pPr>
-      <w:r>
-        <w:rPr>
-          <w:sz w:val="32"/>
-          <w:szCs w:val="32"/>
-        </w:rPr>
-        <w:tab/>
-      </w:r>
-      <w:r>
-        <w:rPr>
-          <w:sz w:val="32"/>
-          <w:szCs w:val="32"/>
-        </w:rPr>
-        <w:tab/>
-        <w:t xml:space="preserve">f.2.10: method </w:t>
-      </w:r>
-      <w:proofErr w:type="spellStart"/>
-      <w:proofErr w:type="gramStart"/>
-      <w:r>
-        <w:rPr>
-          <w:sz w:val="32"/>
-          <w:szCs w:val="32"/>
-        </w:rPr>
-        <w:t>addUser</w:t>
-      </w:r>
-      <w:proofErr w:type="spellEnd"/>
-      <w:r>
-        <w:rPr>
-          <w:sz w:val="32"/>
-          <w:szCs w:val="32"/>
-        </w:rPr>
-        <w:t>(</w:t>
-      </w:r>
-      <w:proofErr w:type="spellStart"/>
-      <w:proofErr w:type="gramEnd"/>
-      <w:r>
-        <w:rPr>
-          <w:sz w:val="32"/>
-          <w:szCs w:val="32"/>
-        </w:rPr>
-        <w:t>rollnumber</w:t>
-      </w:r>
-      <w:proofErr w:type="spellEnd"/>
-      <w:r>
-        <w:rPr>
-          <w:sz w:val="32"/>
-          <w:szCs w:val="32"/>
-        </w:rPr>
-        <w:t>, username, password, email, gender, ethnic, religion, roles, session, model)</w:t>
-      </w:r>
-    </w:p>
-    <w:p>
-      <w:pPr>
-        <w:rPr>
-          <w:sz w:val="32"/>
-          <w:szCs w:val="32"/>
-        </w:rPr>
-      </w:pPr>
-      <w:r>
-        <w:rPr>
-          <w:sz w:val="32"/>
-          <w:szCs w:val="32"/>
-        </w:rPr>
-        <w:tab/>
-      </w:r>
-      <w:r>
-        <w:rPr>
-          <w:sz w:val="32"/>
-          <w:szCs w:val="32"/>
-        </w:rPr>
-        <w:tab/>
-        <w:t xml:space="preserve">This method will validate user input data and if </w:t>
-      </w:r>
-      <w:proofErr w:type="spellStart"/>
-      <w:r>
-        <w:rPr>
-          <w:sz w:val="32"/>
-          <w:szCs w:val="32"/>
-        </w:rPr>
-        <w:t>rollnumber</w:t>
-      </w:r>
-      <w:proofErr w:type="spellEnd"/>
-      <w:r>
-        <w:rPr>
-          <w:sz w:val="32"/>
-          <w:szCs w:val="32"/>
-        </w:rPr>
-        <w:t xml:space="preserve">, username, password, email is correct format and </w:t>
-      </w:r>
-      <w:proofErr w:type="spellStart"/>
-      <w:r>
-        <w:rPr>
-          <w:sz w:val="32"/>
-          <w:szCs w:val="32"/>
-        </w:rPr>
-        <w:t>rollnumber</w:t>
-      </w:r>
-      <w:proofErr w:type="spellEnd"/>
-      <w:r>
-        <w:rPr>
-          <w:sz w:val="32"/>
-          <w:szCs w:val="32"/>
-        </w:rPr>
-        <w:t xml:space="preserve">, username, email is not duplicate that system will add new user to database of that school organization. If that user has only one student or teacher role that </w:t>
-      </w:r>
-      <w:proofErr w:type="spellStart"/>
-      <w:r>
-        <w:rPr>
-          <w:sz w:val="32"/>
-          <w:szCs w:val="32"/>
-        </w:rPr>
-        <w:t>studentclass</w:t>
-      </w:r>
-      <w:proofErr w:type="spellEnd"/>
-      <w:r>
-        <w:rPr>
-          <w:sz w:val="32"/>
-          <w:szCs w:val="32"/>
-        </w:rPr>
-        <w:t xml:space="preserve"> or teacher class will be null and school admin must update user information to assign teacher/student to class. Either, if that user has both role that </w:t>
-      </w:r>
-      <w:proofErr w:type="spellStart"/>
-      <w:r>
-        <w:rPr>
-          <w:sz w:val="32"/>
-          <w:szCs w:val="32"/>
-        </w:rPr>
-        <w:t>studentclass</w:t>
-      </w:r>
-      <w:proofErr w:type="spellEnd"/>
-      <w:r>
-        <w:rPr>
-          <w:sz w:val="32"/>
-          <w:szCs w:val="32"/>
-        </w:rPr>
-        <w:t xml:space="preserve"> and </w:t>
-      </w:r>
-      <w:proofErr w:type="spellStart"/>
-      <w:r>
-        <w:rPr>
-          <w:sz w:val="32"/>
-          <w:szCs w:val="32"/>
-        </w:rPr>
-        <w:t>teacherclass</w:t>
-      </w:r>
-      <w:proofErr w:type="spellEnd"/>
-      <w:r>
-        <w:rPr>
-          <w:sz w:val="32"/>
-          <w:szCs w:val="32"/>
-        </w:rPr>
-        <w:t xml:space="preserve"> will be null and school admin must update user information to assign that user to class.</w:t>
-      </w:r>
-    </w:p>
-    <w:p>
-      <w:pPr>
-        <w:pStyle w:val="Heading5"/>
-        <w:rPr>
-          <w:sz w:val="32"/>
-          <w:szCs w:val="32"/>
-        </w:rPr>
-      </w:pPr>
-      <w:r>
-        <w:rPr>
-          <w:sz w:val="32"/>
-          <w:szCs w:val="32"/>
-        </w:rPr>
-        <w:tab/>
-      </w:r>
-      <w:r>
-        <w:rPr>
-          <w:sz w:val="32"/>
-          <w:szCs w:val="32"/>
-        </w:rPr>
-        <w:tab/>
-        <w:t xml:space="preserve">f.2.11: method </w:t>
-      </w:r>
-      <w:proofErr w:type="spellStart"/>
-      <w:proofErr w:type="gramStart"/>
-      <w:r>
-        <w:rPr>
-          <w:sz w:val="32"/>
-          <w:szCs w:val="32"/>
-        </w:rPr>
-        <w:t>assignTeacher</w:t>
-      </w:r>
-      <w:proofErr w:type="spellEnd"/>
-      <w:r>
-        <w:rPr>
-          <w:sz w:val="32"/>
-          <w:szCs w:val="32"/>
-        </w:rPr>
-        <w:t>(</w:t>
-      </w:r>
-      <w:proofErr w:type="spellStart"/>
-      <w:proofErr w:type="gramEnd"/>
-      <w:r>
-        <w:rPr>
-          <w:sz w:val="32"/>
-          <w:szCs w:val="32"/>
-        </w:rPr>
-        <w:t>rollnumber</w:t>
-      </w:r>
-      <w:proofErr w:type="spellEnd"/>
-      <w:r>
-        <w:rPr>
-          <w:sz w:val="32"/>
-          <w:szCs w:val="32"/>
-        </w:rPr>
-        <w:t>, session, model)</w:t>
-      </w:r>
-    </w:p>
-    <w:p>
-      <w:pPr>
-        <w:rPr>
-          <w:sz w:val="32"/>
-          <w:szCs w:val="32"/>
-        </w:rPr>
-      </w:pPr>
-      <w:r>
-        <w:rPr>
-          <w:sz w:val="32"/>
-          <w:szCs w:val="32"/>
-        </w:rPr>
-        <w:tab/>
-      </w:r>
-      <w:r>
-        <w:rPr>
-          <w:sz w:val="32"/>
-          <w:szCs w:val="32"/>
-        </w:rPr>
-        <w:tab/>
-        <w:t>This method will get all Information of that teacher, what class he/she in and what subject he/she teach</w:t>
-      </w:r>
-      <w:r>
-        <w:rPr>
-          <w:sz w:val="32"/>
-          <w:szCs w:val="32"/>
-        </w:rPr>
-        <w:t>.</w:t>
-      </w:r>
-    </w:p>
-    <w:p>
-      <w:pPr>
-        <w:pStyle w:val="Heading5"/>
-        <w:rPr>
-          <w:sz w:val="32"/>
-          <w:szCs w:val="32"/>
-        </w:rPr>
-      </w:pPr>
-      <w:r>
-        <w:rPr>
-          <w:sz w:val="32"/>
-          <w:szCs w:val="32"/>
-        </w:rPr>
         <w:lastRenderedPageBreak/>
-        <w:tab/>
-      </w:r>
-      <w:r>
-        <w:rPr>
-          <w:sz w:val="32"/>
-          <w:szCs w:val="32"/>
-        </w:rPr>
-        <w:tab/>
-        <w:t xml:space="preserve">f.2.12: method </w:t>
-      </w:r>
-      <w:proofErr w:type="spellStart"/>
-      <w:proofErr w:type="gramStart"/>
-      <w:r>
-        <w:rPr>
-          <w:sz w:val="32"/>
-          <w:szCs w:val="32"/>
-        </w:rPr>
-        <w:t>deleteTeacherClassSubject</w:t>
-      </w:r>
-      <w:proofErr w:type="spellEnd"/>
-      <w:r>
-        <w:rPr>
-          <w:sz w:val="32"/>
-          <w:szCs w:val="32"/>
-        </w:rPr>
-        <w:t>(</w:t>
-      </w:r>
-      <w:proofErr w:type="spellStart"/>
-      <w:proofErr w:type="gramEnd"/>
-      <w:r>
-        <w:rPr>
-          <w:sz w:val="32"/>
-          <w:szCs w:val="32"/>
-        </w:rPr>
-        <w:t>teacherClassId</w:t>
-      </w:r>
-      <w:proofErr w:type="spellEnd"/>
-      <w:r>
-        <w:rPr>
-          <w:sz w:val="32"/>
-          <w:szCs w:val="32"/>
-        </w:rPr>
-        <w:t>, session, model)</w:t>
-      </w:r>
-    </w:p>
-    <w:p>
-      <w:pPr>
-        <w:rPr>
-          <w:sz w:val="32"/>
-          <w:szCs w:val="32"/>
-        </w:rPr>
-      </w:pPr>
-      <w:r>
-        <w:rPr>
-          <w:sz w:val="32"/>
-          <w:szCs w:val="32"/>
-        </w:rPr>
-        <w:tab/>
-      </w:r>
-      <w:r>
-        <w:rPr>
-          <w:sz w:val="32"/>
-          <w:szCs w:val="32"/>
-        </w:rPr>
-        <w:tab/>
-        <w:t xml:space="preserve">This method will change status of select </w:t>
-      </w:r>
-      <w:proofErr w:type="spellStart"/>
-      <w:r>
-        <w:rPr>
-          <w:sz w:val="32"/>
-          <w:szCs w:val="32"/>
-        </w:rPr>
-        <w:t>TeacherClassSubject</w:t>
-      </w:r>
-      <w:proofErr w:type="spellEnd"/>
-      <w:r>
-        <w:rPr>
-          <w:sz w:val="32"/>
-          <w:szCs w:val="32"/>
-        </w:rPr>
-        <w:t xml:space="preserve"> to </w:t>
-      </w:r>
-      <w:proofErr w:type="spellStart"/>
-      <w:r>
-        <w:rPr>
-          <w:sz w:val="32"/>
-          <w:szCs w:val="32"/>
-        </w:rPr>
-        <w:t>deactive</w:t>
-      </w:r>
-      <w:proofErr w:type="spellEnd"/>
-      <w:r>
-        <w:rPr>
-          <w:sz w:val="32"/>
-          <w:szCs w:val="32"/>
-        </w:rPr>
-        <w:t xml:space="preserve"> to explain that the teacher does not teach subject in that class anymore.</w:t>
-      </w:r>
-    </w:p>
-    <w:p>
-      <w:pPr>
-        <w:pStyle w:val="Heading5"/>
-        <w:rPr>
-          <w:sz w:val="32"/>
-          <w:szCs w:val="32"/>
-        </w:rPr>
-      </w:pPr>
-      <w:r>
-        <w:rPr>
-          <w:sz w:val="32"/>
-          <w:szCs w:val="32"/>
-        </w:rPr>
-        <w:tab/>
-      </w:r>
-      <w:r>
-        <w:rPr>
-          <w:sz w:val="32"/>
-          <w:szCs w:val="32"/>
-        </w:rPr>
-        <w:tab/>
-        <w:t xml:space="preserve">f.2.13: method </w:t>
-      </w:r>
-      <w:proofErr w:type="spellStart"/>
-      <w:proofErr w:type="gramStart"/>
-      <w:r>
-        <w:rPr>
-          <w:sz w:val="32"/>
-          <w:szCs w:val="32"/>
-        </w:rPr>
-        <w:t>viewFormAddTeacherClassSubject</w:t>
-      </w:r>
-      <w:proofErr w:type="spellEnd"/>
-      <w:r>
-        <w:rPr>
-          <w:sz w:val="32"/>
-          <w:szCs w:val="32"/>
-        </w:rPr>
-        <w:t>(</w:t>
-      </w:r>
-      <w:proofErr w:type="spellStart"/>
-      <w:proofErr w:type="gramEnd"/>
-      <w:r>
-        <w:rPr>
-          <w:sz w:val="32"/>
-          <w:szCs w:val="32"/>
-        </w:rPr>
-        <w:t>teacherrollnumber</w:t>
-      </w:r>
-      <w:proofErr w:type="spellEnd"/>
-      <w:r>
-        <w:rPr>
-          <w:sz w:val="32"/>
-          <w:szCs w:val="32"/>
-        </w:rPr>
-        <w:t>, session, model)</w:t>
-      </w:r>
-    </w:p>
-    <w:p>
-      <w:pPr>
-        <w:rPr>
-          <w:sz w:val="32"/>
-          <w:szCs w:val="32"/>
-        </w:rPr>
-      </w:pPr>
-      <w:r>
-        <w:rPr>
-          <w:sz w:val="32"/>
-          <w:szCs w:val="32"/>
-        </w:rPr>
-        <w:tab/>
-      </w:r>
-      <w:r>
-        <w:rPr>
-          <w:sz w:val="32"/>
-          <w:szCs w:val="32"/>
-        </w:rPr>
-        <w:tab/>
-        <w:t>This method will view all class and teacher that teacher can assign in, because of one subject must be teach in one class and if other teachers had been teaching that subject in the class so school admin can’t assign more teachers to that subject class.</w:t>
-      </w:r>
-    </w:p>
-    <w:p>
-      <w:pPr>
-        <w:pStyle w:val="Heading5"/>
-        <w:rPr>
-          <w:sz w:val="32"/>
-          <w:szCs w:val="32"/>
-        </w:rPr>
-      </w:pPr>
-      <w:r>
-        <w:rPr>
-          <w:sz w:val="32"/>
-          <w:szCs w:val="32"/>
-        </w:rPr>
         <w:tab/>
       </w:r>
       <w:r>
@@ -10450,7 +11569,6 @@
           <w:sz w:val="32"/>
           <w:szCs w:val="32"/>
         </w:rPr>
-        <w:lastRenderedPageBreak/>
         <w:t>Student Package</w:t>
       </w:r>
     </w:p>
@@ -10618,7 +11736,15 @@
           <w:sz w:val="32"/>
           <w:szCs w:val="32"/>
         </w:rPr>
-        <w:t xml:space="preserve"> any request in there semester, the new class student want to move must have &lt; 50 student. In one semester, students must send one request, both accept or reject. If student has sent one request that semester that the history button will display to accept change class history of that student.</w:t>
+        <w:t xml:space="preserve"> any request in there semester, the new class student want to move must have &lt; 50 student. In one semester, students must send one request, both accept or reject. If student has sent one request that </w:t>
+      </w:r>
+      <w:r>
+        <w:rPr>
+          <w:sz w:val="32"/>
+          <w:szCs w:val="32"/>
+        </w:rPr>
+        <w:lastRenderedPageBreak/>
+        <w:t>semester that the history button will display to accept change class history of that student.</w:t>
       </w:r>
     </w:p>
     <w:p>
@@ -10873,7 +11999,6 @@
           <w:sz w:val="32"/>
           <w:szCs w:val="32"/>
         </w:rPr>
-        <w:lastRenderedPageBreak/>
         <w:t>ClassInformation</w:t>
       </w:r>
       <w:proofErr w:type="spellEnd"/>
@@ -11176,6 +12301,7 @@
           <w:sz w:val="32"/>
           <w:szCs w:val="32"/>
         </w:rPr>
+        <w:lastRenderedPageBreak/>
         <w:t xml:space="preserve"> </w:t>
       </w:r>
       <w:r>
@@ -11495,7 +12621,6 @@
           <w:sz w:val="32"/>
           <w:szCs w:val="32"/>
         </w:rPr>
-        <w:lastRenderedPageBreak/>
         <w:tab/>
       </w:r>
       <w:r>
@@ -11777,6 +12902,7 @@
           <w:sz w:val="32"/>
           <w:szCs w:val="32"/>
         </w:rPr>
+        <w:lastRenderedPageBreak/>
         <w:tab/>
       </w:r>
       <w:r>
@@ -12163,15 +13289,7 @@
           <w:sz w:val="32"/>
           <w:szCs w:val="32"/>
         </w:rPr>
-        <w:t xml:space="preserve"> by coefficients of each mark, </w:t>
-      </w:r>
-      <w:r>
-        <w:rPr>
-          <w:sz w:val="32"/>
-          <w:szCs w:val="32"/>
-        </w:rPr>
-        <w:lastRenderedPageBreak/>
-        <w:t>mark with coefficient 1 will be multiplied by 0.1, coefficient 2 will be multiplied by 0.2 and coefficient 3 will be multiplied by 0.3.</w:t>
+        <w:t xml:space="preserve"> by coefficients of each mark, mark with coefficient 1 will be multiplied by 0.1, coefficient 2 will be multiplied by 0.2 and coefficient 3 will be multiplied by 0.3.</w:t>
       </w:r>
     </w:p>
     <w:p>
@@ -12437,6 +13555,7 @@
           <w:sz w:val="32"/>
           <w:szCs w:val="32"/>
         </w:rPr>
+        <w:lastRenderedPageBreak/>
         <w:t>SuperAdminOrganizationController</w:t>
       </w:r>
       <w:proofErr w:type="spellEnd"/>
@@ -12752,317 +13871,317 @@
           <w:sz w:val="32"/>
           <w:szCs w:val="32"/>
         </w:rPr>
+        <w:tab/>
+      </w:r>
+      <w:r>
+        <w:rPr>
+          <w:sz w:val="32"/>
+          <w:szCs w:val="32"/>
+        </w:rPr>
+        <w:tab/>
+      </w:r>
+      <w:r>
+        <w:rPr>
+          <w:sz w:val="32"/>
+          <w:szCs w:val="32"/>
+        </w:rPr>
+        <w:tab/>
+        <w:t xml:space="preserve">b.2.3 method </w:t>
+      </w:r>
+      <w:proofErr w:type="spellStart"/>
+      <w:proofErr w:type="gramStart"/>
+      <w:r>
+        <w:rPr>
+          <w:sz w:val="32"/>
+          <w:szCs w:val="32"/>
+        </w:rPr>
+        <w:t>updateSchool</w:t>
+      </w:r>
+      <w:proofErr w:type="spellEnd"/>
+      <w:r>
+        <w:rPr>
+          <w:sz w:val="32"/>
+          <w:szCs w:val="32"/>
+        </w:rPr>
+        <w:t>(</w:t>
+      </w:r>
+      <w:proofErr w:type="gramEnd"/>
+      <w:r>
+        <w:rPr>
+          <w:sz w:val="32"/>
+          <w:szCs w:val="32"/>
+        </w:rPr>
+        <w:t xml:space="preserve">city, district, ward, </w:t>
+      </w:r>
+      <w:proofErr w:type="spellStart"/>
+      <w:r>
+        <w:rPr>
+          <w:sz w:val="32"/>
+          <w:szCs w:val="32"/>
+        </w:rPr>
+        <w:t>schoolid</w:t>
+      </w:r>
+      <w:proofErr w:type="spellEnd"/>
+      <w:r>
+        <w:rPr>
+          <w:sz w:val="32"/>
+          <w:szCs w:val="32"/>
+        </w:rPr>
+        <w:t xml:space="preserve">, </w:t>
+      </w:r>
+      <w:proofErr w:type="spellStart"/>
+      <w:r>
+        <w:rPr>
+          <w:sz w:val="32"/>
+          <w:szCs w:val="32"/>
+        </w:rPr>
+        <w:t>schoolname</w:t>
+      </w:r>
+      <w:proofErr w:type="spellEnd"/>
+      <w:r>
+        <w:rPr>
+          <w:sz w:val="32"/>
+          <w:szCs w:val="32"/>
+        </w:rPr>
+        <w:t xml:space="preserve">, status, </w:t>
+      </w:r>
+      <w:proofErr w:type="spellStart"/>
+      <w:r>
+        <w:rPr>
+          <w:sz w:val="32"/>
+          <w:szCs w:val="32"/>
+        </w:rPr>
+        <w:t>operatingday</w:t>
+      </w:r>
+      <w:proofErr w:type="spellEnd"/>
+      <w:r>
+        <w:rPr>
+          <w:sz w:val="32"/>
+          <w:szCs w:val="32"/>
+        </w:rPr>
+        <w:t>, session, model)</w:t>
+      </w:r>
+    </w:p>
+    <w:p>
+      <w:pPr>
+        <w:rPr>
+          <w:sz w:val="32"/>
+          <w:szCs w:val="32"/>
+        </w:rPr>
+      </w:pPr>
+      <w:r>
+        <w:rPr>
+          <w:sz w:val="32"/>
+          <w:szCs w:val="32"/>
+        </w:rPr>
+        <w:tab/>
+      </w:r>
+      <w:r>
+        <w:rPr>
+          <w:sz w:val="32"/>
+          <w:szCs w:val="32"/>
+        </w:rPr>
+        <w:tab/>
+      </w:r>
+      <w:r>
+        <w:rPr>
+          <w:sz w:val="32"/>
+          <w:szCs w:val="32"/>
+        </w:rPr>
+        <w:tab/>
+        <w:t>This method will get all user input data, validate data and if all fields are correct that system will update new information of school to database.</w:t>
+      </w:r>
+      <w:r>
+        <w:rPr>
+          <w:sz w:val="32"/>
+          <w:szCs w:val="32"/>
+        </w:rPr>
+        <w:t xml:space="preserve"> If the </w:t>
+      </w:r>
+      <w:proofErr w:type="spellStart"/>
+      <w:r>
+        <w:rPr>
+          <w:sz w:val="32"/>
+          <w:szCs w:val="32"/>
+        </w:rPr>
+        <w:t>wardOrganization</w:t>
+      </w:r>
+      <w:proofErr w:type="spellEnd"/>
+      <w:r>
+        <w:rPr>
+          <w:sz w:val="32"/>
+          <w:szCs w:val="32"/>
+        </w:rPr>
+        <w:t xml:space="preserve"> is not exist in database that system will automatically create new ward Organization and add School Organization to that </w:t>
+      </w:r>
+      <w:proofErr w:type="spellStart"/>
+      <w:r>
+        <w:rPr>
+          <w:sz w:val="32"/>
+          <w:szCs w:val="32"/>
+        </w:rPr>
+        <w:t>wardOrganization</w:t>
+      </w:r>
+      <w:proofErr w:type="spellEnd"/>
+      <w:r>
+        <w:rPr>
+          <w:sz w:val="32"/>
+          <w:szCs w:val="32"/>
+        </w:rPr>
+        <w:t xml:space="preserve">. </w:t>
+      </w:r>
+      <w:r>
+        <w:rPr>
+          <w:sz w:val="32"/>
+          <w:szCs w:val="32"/>
+        </w:rPr>
+        <w:br/>
+      </w:r>
+      <w:r>
+        <w:rPr>
+          <w:sz w:val="32"/>
+          <w:szCs w:val="32"/>
+        </w:rPr>
+        <w:tab/>
+      </w:r>
+      <w:r>
+        <w:rPr>
+          <w:sz w:val="32"/>
+          <w:szCs w:val="32"/>
+        </w:rPr>
+        <w:tab/>
+      </w:r>
+      <w:r>
+        <w:rPr>
+          <w:sz w:val="32"/>
+          <w:szCs w:val="32"/>
+        </w:rPr>
+        <w:tab/>
+      </w:r>
+    </w:p>
+    <w:p>
+      <w:pPr>
+        <w:pStyle w:val="Heading5"/>
+        <w:rPr>
+          <w:sz w:val="32"/>
+          <w:szCs w:val="32"/>
+        </w:rPr>
+      </w:pPr>
+      <w:r>
+        <w:rPr>
+          <w:sz w:val="32"/>
+          <w:szCs w:val="32"/>
+        </w:rPr>
+        <w:tab/>
+      </w:r>
+      <w:r>
+        <w:rPr>
+          <w:sz w:val="32"/>
+          <w:szCs w:val="32"/>
+        </w:rPr>
+        <w:tab/>
+      </w:r>
+      <w:r>
+        <w:rPr>
+          <w:sz w:val="32"/>
+          <w:szCs w:val="32"/>
+        </w:rPr>
+        <w:tab/>
+        <w:t xml:space="preserve">b.2.4 method </w:t>
+      </w:r>
+      <w:proofErr w:type="spellStart"/>
+      <w:r>
+        <w:rPr>
+          <w:sz w:val="32"/>
+          <w:szCs w:val="32"/>
+        </w:rPr>
+        <w:t>isValidSchoolName</w:t>
+      </w:r>
+      <w:proofErr w:type="spellEnd"/>
+      <w:r>
+        <w:rPr>
+          <w:sz w:val="32"/>
+          <w:szCs w:val="32"/>
+        </w:rPr>
+        <w:t>(</w:t>
+      </w:r>
+      <w:proofErr w:type="spellStart"/>
+      <w:r>
+        <w:rPr>
+          <w:sz w:val="32"/>
+          <w:szCs w:val="32"/>
+        </w:rPr>
+        <w:t>schoolname</w:t>
+      </w:r>
+      <w:proofErr w:type="spellEnd"/>
+      <w:r>
+        <w:rPr>
+          <w:sz w:val="32"/>
+          <w:szCs w:val="32"/>
+        </w:rPr>
+        <w:t>)</w:t>
+      </w:r>
+    </w:p>
+    <w:p>
+      <w:pPr>
+        <w:rPr>
+          <w:sz w:val="32"/>
+          <w:szCs w:val="32"/>
+        </w:rPr>
+      </w:pPr>
+      <w:r>
+        <w:rPr>
+          <w:sz w:val="32"/>
+          <w:szCs w:val="32"/>
+        </w:rPr>
+        <w:tab/>
+      </w:r>
+      <w:r>
+        <w:rPr>
+          <w:sz w:val="32"/>
+          <w:szCs w:val="32"/>
+        </w:rPr>
+        <w:tab/>
+      </w:r>
+      <w:r>
+        <w:rPr>
+          <w:sz w:val="32"/>
+          <w:szCs w:val="32"/>
+        </w:rPr>
+        <w:tab/>
+        <w:t xml:space="preserve">This method returns true if </w:t>
+      </w:r>
+      <w:proofErr w:type="spellStart"/>
+      <w:r>
+        <w:rPr>
+          <w:sz w:val="32"/>
+          <w:szCs w:val="32"/>
+        </w:rPr>
+        <w:t>schoolname</w:t>
+      </w:r>
+      <w:proofErr w:type="spellEnd"/>
+      <w:r>
+        <w:rPr>
+          <w:sz w:val="32"/>
+          <w:szCs w:val="32"/>
+        </w:rPr>
+        <w:t xml:space="preserve"> is in correct format or false if it isn’t.</w:t>
+      </w:r>
+    </w:p>
+    <w:p>
+      <w:pPr>
+        <w:pStyle w:val="Heading5"/>
+        <w:rPr>
+          <w:sz w:val="32"/>
+          <w:szCs w:val="32"/>
+        </w:rPr>
+      </w:pPr>
+      <w:r>
+        <w:rPr>
+          <w:sz w:val="32"/>
+          <w:szCs w:val="32"/>
+        </w:rPr>
         <w:lastRenderedPageBreak/>
-        <w:tab/>
-      </w:r>
-      <w:r>
-        <w:rPr>
-          <w:sz w:val="32"/>
-          <w:szCs w:val="32"/>
-        </w:rPr>
-        <w:tab/>
-      </w:r>
-      <w:r>
-        <w:rPr>
-          <w:sz w:val="32"/>
-          <w:szCs w:val="32"/>
-        </w:rPr>
-        <w:tab/>
-        <w:t xml:space="preserve">b.2.3 method </w:t>
-      </w:r>
-      <w:proofErr w:type="spellStart"/>
-      <w:proofErr w:type="gramStart"/>
-      <w:r>
-        <w:rPr>
-          <w:sz w:val="32"/>
-          <w:szCs w:val="32"/>
-        </w:rPr>
-        <w:t>updateSchool</w:t>
-      </w:r>
-      <w:proofErr w:type="spellEnd"/>
-      <w:r>
-        <w:rPr>
-          <w:sz w:val="32"/>
-          <w:szCs w:val="32"/>
-        </w:rPr>
-        <w:t>(</w:t>
-      </w:r>
-      <w:proofErr w:type="gramEnd"/>
-      <w:r>
-        <w:rPr>
-          <w:sz w:val="32"/>
-          <w:szCs w:val="32"/>
-        </w:rPr>
-        <w:t xml:space="preserve">city, district, ward, </w:t>
-      </w:r>
-      <w:proofErr w:type="spellStart"/>
-      <w:r>
-        <w:rPr>
-          <w:sz w:val="32"/>
-          <w:szCs w:val="32"/>
-        </w:rPr>
-        <w:t>schoolid</w:t>
-      </w:r>
-      <w:proofErr w:type="spellEnd"/>
-      <w:r>
-        <w:rPr>
-          <w:sz w:val="32"/>
-          <w:szCs w:val="32"/>
-        </w:rPr>
-        <w:t xml:space="preserve">, </w:t>
-      </w:r>
-      <w:proofErr w:type="spellStart"/>
-      <w:r>
-        <w:rPr>
-          <w:sz w:val="32"/>
-          <w:szCs w:val="32"/>
-        </w:rPr>
-        <w:t>schoolname</w:t>
-      </w:r>
-      <w:proofErr w:type="spellEnd"/>
-      <w:r>
-        <w:rPr>
-          <w:sz w:val="32"/>
-          <w:szCs w:val="32"/>
-        </w:rPr>
-        <w:t xml:space="preserve">, status, </w:t>
-      </w:r>
-      <w:proofErr w:type="spellStart"/>
-      <w:r>
-        <w:rPr>
-          <w:sz w:val="32"/>
-          <w:szCs w:val="32"/>
-        </w:rPr>
-        <w:t>operatingday</w:t>
-      </w:r>
-      <w:proofErr w:type="spellEnd"/>
-      <w:r>
-        <w:rPr>
-          <w:sz w:val="32"/>
-          <w:szCs w:val="32"/>
-        </w:rPr>
-        <w:t>, session, model)</w:t>
-      </w:r>
-    </w:p>
-    <w:p>
-      <w:pPr>
-        <w:rPr>
-          <w:sz w:val="32"/>
-          <w:szCs w:val="32"/>
-        </w:rPr>
-      </w:pPr>
-      <w:r>
-        <w:rPr>
-          <w:sz w:val="32"/>
-          <w:szCs w:val="32"/>
-        </w:rPr>
-        <w:tab/>
-      </w:r>
-      <w:r>
-        <w:rPr>
-          <w:sz w:val="32"/>
-          <w:szCs w:val="32"/>
-        </w:rPr>
-        <w:tab/>
-      </w:r>
-      <w:r>
-        <w:rPr>
-          <w:sz w:val="32"/>
-          <w:szCs w:val="32"/>
-        </w:rPr>
-        <w:tab/>
-        <w:t>This method will get all user input data, validate data and if all fields are correct that system will update new information of school to database.</w:t>
-      </w:r>
-      <w:r>
-        <w:rPr>
-          <w:sz w:val="32"/>
-          <w:szCs w:val="32"/>
-        </w:rPr>
-        <w:t xml:space="preserve"> If the </w:t>
-      </w:r>
-      <w:proofErr w:type="spellStart"/>
-      <w:r>
-        <w:rPr>
-          <w:sz w:val="32"/>
-          <w:szCs w:val="32"/>
-        </w:rPr>
-        <w:t>wardOrganization</w:t>
-      </w:r>
-      <w:proofErr w:type="spellEnd"/>
-      <w:r>
-        <w:rPr>
-          <w:sz w:val="32"/>
-          <w:szCs w:val="32"/>
-        </w:rPr>
-        <w:t xml:space="preserve"> is not exist in database that system will automatically create new ward Organization and add School Organization to that </w:t>
-      </w:r>
-      <w:proofErr w:type="spellStart"/>
-      <w:r>
-        <w:rPr>
-          <w:sz w:val="32"/>
-          <w:szCs w:val="32"/>
-        </w:rPr>
-        <w:t>wardOrganization</w:t>
-      </w:r>
-      <w:proofErr w:type="spellEnd"/>
-      <w:r>
-        <w:rPr>
-          <w:sz w:val="32"/>
-          <w:szCs w:val="32"/>
-        </w:rPr>
-        <w:t xml:space="preserve">. </w:t>
-      </w:r>
-      <w:r>
-        <w:rPr>
-          <w:sz w:val="32"/>
-          <w:szCs w:val="32"/>
-        </w:rPr>
-        <w:br/>
-      </w:r>
-      <w:r>
-        <w:rPr>
-          <w:sz w:val="32"/>
-          <w:szCs w:val="32"/>
-        </w:rPr>
-        <w:tab/>
-      </w:r>
-      <w:r>
-        <w:rPr>
-          <w:sz w:val="32"/>
-          <w:szCs w:val="32"/>
-        </w:rPr>
-        <w:tab/>
-      </w:r>
-      <w:r>
-        <w:rPr>
-          <w:sz w:val="32"/>
-          <w:szCs w:val="32"/>
-        </w:rPr>
-        <w:tab/>
-      </w:r>
-    </w:p>
-    <w:p>
-      <w:pPr>
-        <w:pStyle w:val="Heading5"/>
-        <w:rPr>
-          <w:sz w:val="32"/>
-          <w:szCs w:val="32"/>
-        </w:rPr>
-      </w:pPr>
-      <w:r>
-        <w:rPr>
-          <w:sz w:val="32"/>
-          <w:szCs w:val="32"/>
-        </w:rPr>
-        <w:tab/>
-      </w:r>
-      <w:r>
-        <w:rPr>
-          <w:sz w:val="32"/>
-          <w:szCs w:val="32"/>
-        </w:rPr>
-        <w:tab/>
-      </w:r>
-      <w:r>
-        <w:rPr>
-          <w:sz w:val="32"/>
-          <w:szCs w:val="32"/>
-        </w:rPr>
-        <w:tab/>
-        <w:t xml:space="preserve">b.2.4 method </w:t>
-      </w:r>
-      <w:proofErr w:type="spellStart"/>
-      <w:r>
-        <w:rPr>
-          <w:sz w:val="32"/>
-          <w:szCs w:val="32"/>
-        </w:rPr>
-        <w:t>isValidSchoolName</w:t>
-      </w:r>
-      <w:proofErr w:type="spellEnd"/>
-      <w:r>
-        <w:rPr>
-          <w:sz w:val="32"/>
-          <w:szCs w:val="32"/>
-        </w:rPr>
-        <w:t>(</w:t>
-      </w:r>
-      <w:proofErr w:type="spellStart"/>
-      <w:r>
-        <w:rPr>
-          <w:sz w:val="32"/>
-          <w:szCs w:val="32"/>
-        </w:rPr>
-        <w:t>schoolname</w:t>
-      </w:r>
-      <w:proofErr w:type="spellEnd"/>
-      <w:r>
-        <w:rPr>
-          <w:sz w:val="32"/>
-          <w:szCs w:val="32"/>
-        </w:rPr>
-        <w:t>)</w:t>
-      </w:r>
-    </w:p>
-    <w:p>
-      <w:pPr>
-        <w:rPr>
-          <w:sz w:val="32"/>
-          <w:szCs w:val="32"/>
-        </w:rPr>
-      </w:pPr>
-      <w:r>
-        <w:rPr>
-          <w:sz w:val="32"/>
-          <w:szCs w:val="32"/>
-        </w:rPr>
-        <w:tab/>
-      </w:r>
-      <w:r>
-        <w:rPr>
-          <w:sz w:val="32"/>
-          <w:szCs w:val="32"/>
-        </w:rPr>
-        <w:tab/>
-      </w:r>
-      <w:r>
-        <w:rPr>
-          <w:sz w:val="32"/>
-          <w:szCs w:val="32"/>
-        </w:rPr>
-        <w:tab/>
-        <w:t xml:space="preserve">This method returns true if </w:t>
-      </w:r>
-      <w:proofErr w:type="spellStart"/>
-      <w:r>
-        <w:rPr>
-          <w:sz w:val="32"/>
-          <w:szCs w:val="32"/>
-        </w:rPr>
-        <w:t>schoolname</w:t>
-      </w:r>
-      <w:proofErr w:type="spellEnd"/>
-      <w:r>
-        <w:rPr>
-          <w:sz w:val="32"/>
-          <w:szCs w:val="32"/>
-        </w:rPr>
-        <w:t xml:space="preserve"> is in correct format or false if it isn’t.</w:t>
-      </w:r>
-    </w:p>
-    <w:p>
-      <w:pPr>
-        <w:pStyle w:val="Heading5"/>
-        <w:rPr>
-          <w:sz w:val="32"/>
-          <w:szCs w:val="32"/>
-        </w:rPr>
-      </w:pPr>
-      <w:r>
-        <w:rPr>
-          <w:sz w:val="32"/>
-          <w:szCs w:val="32"/>
-        </w:rPr>
         <w:tab/>
       </w:r>
       <w:r>
@@ -13584,7 +14703,6 @@
           <w:sz w:val="32"/>
           <w:szCs w:val="32"/>
         </w:rPr>
-        <w:lastRenderedPageBreak/>
         <w:tab/>
       </w:r>
       <w:r>
@@ -13780,6 +14898,7 @@
           <w:sz w:val="32"/>
           <w:szCs w:val="32"/>
         </w:rPr>
+        <w:lastRenderedPageBreak/>
         <w:tab/>
       </w:r>
       <w:r>
@@ -14103,7 +15222,6 @@
           <w:sz w:val="32"/>
           <w:szCs w:val="32"/>
         </w:rPr>
-        <w:lastRenderedPageBreak/>
         <w:tab/>
       </w:r>
       <w:r>
@@ -14434,6 +15552,7 @@
           <w:sz w:val="32"/>
           <w:szCs w:val="32"/>
         </w:rPr>
+        <w:lastRenderedPageBreak/>
         <w:tab/>
       </w:r>
       <w:r>
@@ -14767,7 +15886,6 @@
           <w:sz w:val="32"/>
           <w:szCs w:val="32"/>
         </w:rPr>
-        <w:lastRenderedPageBreak/>
         <w:tab/>
       </w:r>
       <w:r>
@@ -14886,14 +16004,7 @@
           <w:szCs w:val="32"/>
         </w:rPr>
         <w:tab/>
-        <w:t xml:space="preserve">This method handles saving study mark of student. </w:t>
-      </w:r>
-      <w:r>
-        <w:rPr>
-          <w:sz w:val="32"/>
-          <w:szCs w:val="32"/>
-        </w:rPr>
-        <w:t xml:space="preserve">If the mark is </w:t>
+        <w:t xml:space="preserve">This method handles saving study mark of student. If the mark is </w:t>
       </w:r>
       <w:proofErr w:type="gramStart"/>
       <w:r>
@@ -15112,6 +16223,7 @@
           <w:sz w:val="32"/>
           <w:szCs w:val="32"/>
         </w:rPr>
+        <w:lastRenderedPageBreak/>
         <w:tab/>
       </w:r>
       <w:r>
@@ -15342,7 +16454,6 @@
           <w:sz w:val="32"/>
           <w:szCs w:val="32"/>
         </w:rPr>
-        <w:lastRenderedPageBreak/>
         <w:tab/>
       </w:r>
       <w:r>
@@ -15720,6 +16831,7 @@
           <w:sz w:val="32"/>
           <w:szCs w:val="32"/>
         </w:rPr>
+        <w:lastRenderedPageBreak/>
         <w:tab/>
       </w:r>
       <w:r>
@@ -16089,7 +17201,6 @@
           <w:sz w:val="32"/>
           <w:szCs w:val="32"/>
         </w:rPr>
-        <w:lastRenderedPageBreak/>
         <w:tab/>
       </w:r>
       <w:r>
@@ -16434,6 +17545,7 @@
           <w:sz w:val="32"/>
           <w:szCs w:val="32"/>
         </w:rPr>
+        <w:lastRenderedPageBreak/>
         <w:tab/>
       </w:r>
       <w:r>
@@ -16599,14 +17711,7 @@
           <w:szCs w:val="32"/>
         </w:rPr>
         <w:tab/>
-        <w:t>f</w:t>
-      </w:r>
-      <w:r>
-        <w:rPr>
-          <w:sz w:val="32"/>
-          <w:szCs w:val="32"/>
-        </w:rPr>
-        <w:t xml:space="preserve">.2.3 method </w:t>
+        <w:t xml:space="preserve">f.2.3 method </w:t>
       </w:r>
       <w:proofErr w:type="spellStart"/>
       <w:r>
@@ -16715,20 +17820,7 @@
           <w:szCs w:val="32"/>
         </w:rPr>
         <w:tab/>
-      </w:r>
-      <w:r>
-        <w:rPr>
-          <w:sz w:val="32"/>
-          <w:szCs w:val="32"/>
-        </w:rPr>
-        <w:t>f</w:t>
-      </w:r>
-      <w:r>
-        <w:rPr>
-          <w:sz w:val="32"/>
-          <w:szCs w:val="32"/>
-        </w:rPr>
-        <w:t xml:space="preserve">.2.4 method </w:t>
+        <w:t xml:space="preserve">f.2.4 method </w:t>
       </w:r>
       <w:proofErr w:type="spellStart"/>
       <w:r>
@@ -16790,36 +17882,22 @@
           <w:sz w:val="32"/>
           <w:szCs w:val="32"/>
         </w:rPr>
-        <w:lastRenderedPageBreak/>
-        <w:tab/>
-      </w:r>
-      <w:r>
-        <w:rPr>
-          <w:sz w:val="32"/>
-          <w:szCs w:val="32"/>
-        </w:rPr>
-        <w:tab/>
-      </w:r>
-      <w:r>
-        <w:rPr>
-          <w:sz w:val="32"/>
-          <w:szCs w:val="32"/>
-        </w:rPr>
-        <w:tab/>
-      </w:r>
-      <w:r>
-        <w:rPr>
-          <w:sz w:val="32"/>
-          <w:szCs w:val="32"/>
-        </w:rPr>
-        <w:t>f</w:t>
-      </w:r>
-      <w:r>
-        <w:rPr>
-          <w:sz w:val="32"/>
-          <w:szCs w:val="32"/>
-        </w:rPr>
-        <w:t xml:space="preserve">.2.5 method </w:t>
+        <w:tab/>
+      </w:r>
+      <w:r>
+        <w:rPr>
+          <w:sz w:val="32"/>
+          <w:szCs w:val="32"/>
+        </w:rPr>
+        <w:tab/>
+      </w:r>
+      <w:r>
+        <w:rPr>
+          <w:sz w:val="32"/>
+          <w:szCs w:val="32"/>
+        </w:rPr>
+        <w:tab/>
+        <w:t xml:space="preserve">f.2.5 method </w:t>
       </w:r>
       <w:proofErr w:type="spellStart"/>
       <w:r>

</xml_diff>